<commit_message>
Test Plan added, Design Document updated for Sprint 3. Added Unit Testing and Integration Testing for users, added custom validation exception handler, added Service Validations.
</commit_message>
<xml_diff>
--- a/docs/Design Document.docx
+++ b/docs/Design Document.docx
@@ -510,7 +510,6 @@
                                         <w:szCs w:val="24"/>
                                       </w:rPr>
                                     </w:pPr>
-                                    <w:proofErr w:type="gramStart"/>
                                     <w:r>
                                       <w:rPr>
                                         <w:caps/>
@@ -520,7 +519,6 @@
                                       </w:rPr>
                                       <w:t>Mitov,Lachezar</w:t>
                                     </w:r>
-                                    <w:proofErr w:type="gramEnd"/>
                                   </w:p>
                                 </w:sdtContent>
                               </w:sdt>
@@ -828,6 +826,12 @@
     </w:sdt>
     <w:sdt>
       <w:sdtPr>
+        <w:rPr>
+          <w:rFonts w:asciiTheme="minorHAnsi" w:eastAsiaTheme="minorHAnsi" w:hAnsiTheme="minorHAnsi" w:cstheme="minorBidi"/>
+          <w:color w:val="auto"/>
+          <w:sz w:val="22"/>
+          <w:szCs w:val="22"/>
+        </w:rPr>
         <w:id w:val="946193459"/>
         <w:docPartObj>
           <w:docPartGallery w:val="Table of Contents"/>
@@ -836,21 +840,30 @@
       </w:sdtPr>
       <w:sdtEndPr>
         <w:rPr>
-          <w:rFonts w:asciiTheme="minorHAnsi" w:eastAsiaTheme="minorHAnsi" w:hAnsiTheme="minorHAnsi" w:cstheme="minorBidi"/>
           <w:b/>
           <w:bCs/>
           <w:noProof/>
-          <w:color w:val="auto"/>
-          <w:sz w:val="22"/>
-          <w:szCs w:val="22"/>
         </w:rPr>
       </w:sdtEndPr>
       <w:sdtContent>
         <w:p>
           <w:pPr>
             <w:pStyle w:val="TOCHeading"/>
+            <w:jc w:val="center"/>
+            <w:rPr>
+              <w:b/>
+              <w:bCs/>
+              <w:sz w:val="48"/>
+              <w:szCs w:val="48"/>
+            </w:rPr>
           </w:pPr>
           <w:r>
+            <w:rPr>
+              <w:b/>
+              <w:bCs/>
+              <w:sz w:val="48"/>
+              <w:szCs w:val="48"/>
+            </w:rPr>
             <w:t>Contents</w:t>
           </w:r>
         </w:p>
@@ -2354,9 +2367,14 @@
       </w:r>
       <w:bookmarkEnd w:id="1"/>
     </w:p>
-    <w:p/>
-    <w:p>
-      <w:pPr>
+    <w:p>
+      <w:pPr>
+        <w:ind w:firstLine="720"/>
+      </w:pPr>
+    </w:p>
+    <w:p>
+      <w:pPr>
+        <w:ind w:firstLine="720"/>
         <w:rPr>
           <w:rFonts w:asciiTheme="majorHAnsi" w:eastAsiaTheme="majorEastAsia" w:hAnsiTheme="majorHAnsi" w:cstheme="majorBidi"/>
           <w:color w:val="2F5496" w:themeColor="accent1" w:themeShade="BF"/>
@@ -2644,6 +2662,13 @@
         </w:rPr>
         <w:t xml:space="preserve"> – This framework helps with removing a lot of boiler plate code, which makes the solution comprehensive and understandable. Moreover, Spring Boot makes implementing Dependency Injection quick and easy.</w:t>
       </w:r>
+      <w:r>
+        <w:rPr>
+          <w:sz w:val="28"/>
+          <w:szCs w:val="28"/>
+        </w:rPr>
+        <w:t xml:space="preserve"> Finally, this framework is required to be used for this project.</w:t>
+      </w:r>
     </w:p>
     <w:p>
       <w:pPr>
@@ -2676,6 +2701,13 @@
         </w:rPr>
         <w:t>The JSX syntax that React implements is revolutionary and is very handy when writing the components of the application. This brings me to another positive, which is that components can be reused and thus the application consistency much better. Moreover, this makes further support and optimization a piece of cake.</w:t>
       </w:r>
+      <w:r>
+        <w:rPr>
+          <w:sz w:val="28"/>
+          <w:szCs w:val="28"/>
+        </w:rPr>
+        <w:t xml:space="preserve"> React is used by many, which makes it very easy to find materials and documentation online.</w:t>
+      </w:r>
     </w:p>
     <w:p>
       <w:pPr>
@@ -2699,8 +2731,33 @@
           <w:sz w:val="28"/>
           <w:szCs w:val="28"/>
         </w:rPr>
-        <w:t xml:space="preserve"> – I have worked with MySQL databases since I started learning at Fontys and therefore I chose to work with it again. I have a good understanding of this system and it gives me security.</w:t>
-      </w:r>
+        <w:t xml:space="preserve"> – I have worked with MySQL databases since I started learning at Fontys and therefore I chose to work with it again. I have a good understanding of this system and it gives me </w:t>
+      </w:r>
+      <w:r>
+        <w:rPr>
+          <w:sz w:val="28"/>
+          <w:szCs w:val="28"/>
+        </w:rPr>
+        <w:t>confidence.</w:t>
+      </w:r>
+    </w:p>
+    <w:p>
+      <w:pPr>
+        <w:ind w:left="720"/>
+        <w:rPr>
+          <w:sz w:val="28"/>
+          <w:szCs w:val="28"/>
+        </w:rPr>
+      </w:pPr>
+    </w:p>
+    <w:p>
+      <w:pPr>
+        <w:ind w:left="720"/>
+        <w:rPr>
+          <w:sz w:val="28"/>
+          <w:szCs w:val="28"/>
+        </w:rPr>
+      </w:pPr>
     </w:p>
     <w:p>
       <w:pPr>
@@ -2717,6 +2774,7 @@
           <w:sz w:val="28"/>
           <w:szCs w:val="28"/>
         </w:rPr>
+        <w:lastRenderedPageBreak/>
         <w:t>Spring Data JPA</w:t>
       </w:r>
       <w:r>
@@ -2742,7 +2800,6 @@
           <w:sz w:val="28"/>
           <w:szCs w:val="28"/>
         </w:rPr>
-        <w:lastRenderedPageBreak/>
         <w:t>JSON Web Tokens</w:t>
       </w:r>
       <w:r>
@@ -2962,22 +3019,6 @@
     </w:p>
     <w:p>
       <w:pPr>
-        <w:rPr>
-          <w:sz w:val="28"/>
-          <w:szCs w:val="28"/>
-        </w:rPr>
-      </w:pPr>
-    </w:p>
-    <w:p>
-      <w:pPr>
-        <w:rPr>
-          <w:sz w:val="28"/>
-          <w:szCs w:val="28"/>
-        </w:rPr>
-      </w:pPr>
-    </w:p>
-    <w:p>
-      <w:pPr>
         <w:pStyle w:val="Heading2"/>
         <w:jc w:val="center"/>
         <w:rPr>
@@ -2996,6 +3037,7 @@
       </w:r>
       <w:bookmarkEnd w:id="5"/>
     </w:p>
+    <w:p/>
     <w:p>
       <w:pPr>
         <w:pStyle w:val="Heading3"/>
@@ -3032,15 +3074,6 @@
     </w:p>
     <w:p>
       <w:pPr>
-        <w:ind w:firstLine="720"/>
-        <w:rPr>
-          <w:sz w:val="28"/>
-          <w:szCs w:val="28"/>
-        </w:rPr>
-      </w:pPr>
-    </w:p>
-    <w:p>
-      <w:pPr>
         <w:pStyle w:val="Heading3"/>
         <w:rPr>
           <w:sz w:val="32"/>
@@ -3070,35 +3103,35 @@
           <w:sz w:val="28"/>
           <w:szCs w:val="28"/>
         </w:rPr>
-        <w:t xml:space="preserve">“Open for extension and closed for modification” -this is what this principle follows. Classes are made so that </w:t>
-      </w:r>
-      <w:r>
-        <w:rPr>
-          <w:sz w:val="28"/>
-          <w:szCs w:val="28"/>
-        </w:rPr>
-        <w:t xml:space="preserve">it </w:t>
-      </w:r>
-      <w:r>
-        <w:rPr>
-          <w:sz w:val="28"/>
-          <w:szCs w:val="28"/>
-        </w:rPr>
-        <w:t xml:space="preserve">is </w:t>
-      </w:r>
-      <w:r>
-        <w:rPr>
-          <w:sz w:val="28"/>
-          <w:szCs w:val="28"/>
-        </w:rPr>
-        <w:t>possible to add fields to the data structures it contains, or new elements to the set of functions it performs</w:t>
-      </w:r>
-      <w:r>
-        <w:rPr>
-          <w:sz w:val="28"/>
-          <w:szCs w:val="28"/>
-        </w:rPr>
-        <w:t xml:space="preserve"> without the need to change other classes or modules.</w:t>
+        <w:t>“Open for extension and closed for modification” -this is what this principle follows.</w:t>
+      </w:r>
+      <w:r>
+        <w:rPr>
+          <w:sz w:val="28"/>
+          <w:szCs w:val="28"/>
+        </w:rPr>
+        <w:t xml:space="preserve"> In the application</w:t>
+      </w:r>
+      <w:r>
+        <w:rPr>
+          <w:sz w:val="28"/>
+          <w:szCs w:val="28"/>
+        </w:rPr>
+        <w:t xml:space="preserve"> </w:t>
+      </w:r>
+      <w:r>
+        <w:rPr>
+          <w:sz w:val="28"/>
+          <w:szCs w:val="28"/>
+        </w:rPr>
+        <w:t>c</w:t>
+      </w:r>
+      <w:r>
+        <w:rPr>
+          <w:sz w:val="28"/>
+          <w:szCs w:val="28"/>
+        </w:rPr>
+        <w:t>lasses are made so that it is possible to add fields to the data structures it contains, or new elements to the set of functions it performs without the need to change other classes or modules.</w:t>
       </w:r>
     </w:p>
     <w:p>
@@ -3132,28 +3165,7 @@
           <w:sz w:val="28"/>
           <w:szCs w:val="28"/>
         </w:rPr>
-        <w:t>The</w:t>
-      </w:r>
-      <w:r>
-        <w:rPr>
-          <w:sz w:val="28"/>
-          <w:szCs w:val="28"/>
-        </w:rPr>
-        <w:t xml:space="preserve"> principle stat</w:t>
-      </w:r>
-      <w:r>
-        <w:rPr>
-          <w:sz w:val="28"/>
-          <w:szCs w:val="28"/>
-        </w:rPr>
-        <w:t>es</w:t>
-      </w:r>
-      <w:r>
-        <w:rPr>
-          <w:sz w:val="28"/>
-          <w:szCs w:val="28"/>
-        </w:rPr>
-        <w:t xml:space="preserve"> that an object (such as a class) and a sub-object (such as a class that extends the first class) must be interchangeable without breaking the program.</w:t>
+        <w:t>The principle states that an object (such as a class) and a sub-object (such as a class that extends the first class) must be interchangeable without breaking the program.</w:t>
       </w:r>
       <w:r>
         <w:rPr>
@@ -3163,7 +3175,6 @@
         <w:t xml:space="preserve"> At present there is no inheritance used in the project.</w:t>
       </w:r>
     </w:p>
-    <w:p/>
     <w:p>
       <w:pPr>
         <w:pStyle w:val="Heading3"/>
@@ -3195,20 +3206,22 @@
           <w:sz w:val="28"/>
           <w:szCs w:val="28"/>
         </w:rPr>
-        <w:t>Clients shouldn't rely on interfaces they don't utilize, according to the principle of Interface Segregation.</w:t>
-      </w:r>
-      <w:r>
-        <w:rPr>
-          <w:sz w:val="28"/>
-          <w:szCs w:val="28"/>
-        </w:rPr>
-        <w:t xml:space="preserve"> This is achieving in the project by properly splitting interfaces and making sure there are no unnecessary methods that belong to them.</w:t>
-      </w:r>
-    </w:p>
-    <w:p>
-      <w:pPr>
-        <w:ind w:firstLine="720"/>
-      </w:pPr>
+        <w:t>Clients shouldn't rely on interfaces they don't utilize, according to the principle of Interface Segregation. This is achiev</w:t>
+      </w:r>
+      <w:r>
+        <w:rPr>
+          <w:sz w:val="28"/>
+          <w:szCs w:val="28"/>
+        </w:rPr>
+        <w:t>ed</w:t>
+      </w:r>
+      <w:r>
+        <w:rPr>
+          <w:sz w:val="28"/>
+          <w:szCs w:val="28"/>
+        </w:rPr>
+        <w:t xml:space="preserve"> in the project by properly splitting interfaces and making sure there are no unnecessary methods that belong to them.</w:t>
+      </w:r>
     </w:p>
     <w:p>
       <w:pPr>
@@ -3232,6 +3245,7 @@
       <w:pPr>
         <w:ind w:firstLine="720"/>
         <w:rPr>
+          <w:rFonts w:cstheme="minorHAnsi"/>
           <w:sz w:val="28"/>
           <w:szCs w:val="28"/>
         </w:rPr>
@@ -3268,6 +3282,15 @@
         </w:rPr>
         <w:t xml:space="preserve">dependencies. </w:t>
       </w:r>
+    </w:p>
+    <w:p>
+      <w:pPr>
+        <w:ind w:firstLine="720"/>
+        <w:rPr>
+          <w:sz w:val="28"/>
+          <w:szCs w:val="28"/>
+        </w:rPr>
+      </w:pPr>
     </w:p>
     <w:p>
       <w:pPr>
@@ -3476,14 +3499,7 @@
           <w:sz w:val="28"/>
           <w:szCs w:val="28"/>
         </w:rPr>
-        <w:t xml:space="preserve"> </w:t>
-      </w:r>
-      <w:r>
-        <w:rPr>
-          <w:sz w:val="28"/>
-          <w:szCs w:val="28"/>
-        </w:rPr>
-        <w:t>diagram zooms into the software system in scope, showing the high-level technical building blocks</w:t>
+        <w:t xml:space="preserve"> diagram zooms into the software system in scope, showing the high-level technical building blocks</w:t>
       </w:r>
     </w:p>
     <w:p/>

</xml_diff>

<commit_message>
Implemented first version of statistics feature.Modified Design Document, Test Plan, Project Plan.Created UX Feedback Document, C4 UML Diagram for user and movies for US01, US02, US03, US04, US05.
</commit_message>
<xml_diff>
--- a/docs/Design Document.docx
+++ b/docs/Design Document.docx
@@ -872,9 +872,8 @@
               <w:tab w:val="right" w:leader="dot" w:pos="9350"/>
             </w:tabs>
             <w:rPr>
+              <w:rFonts w:eastAsiaTheme="minorEastAsia"/>
               <w:noProof/>
-              <w:sz w:val="28"/>
-              <w:szCs w:val="28"/>
             </w:rPr>
           </w:pPr>
           <w:r>
@@ -898,15 +897,13 @@
             </w:rPr>
             <w:fldChar w:fldCharType="separate"/>
           </w:r>
-          <w:hyperlink w:anchor="_Toc116034377" w:history="1">
+          <w:hyperlink w:anchor="_Toc120305632" w:history="1">
             <w:r>
               <w:rPr>
                 <w:rStyle w:val="Hyperlink"/>
                 <w:b/>
                 <w:bCs/>
                 <w:noProof/>
-                <w:sz w:val="28"/>
-                <w:szCs w:val="28"/>
               </w:rPr>
               <w:t>Introduction</w:t>
             </w:r>
@@ -914,8 +911,6 @@
               <w:rPr>
                 <w:noProof/>
                 <w:webHidden/>
-                <w:sz w:val="28"/>
-                <w:szCs w:val="28"/>
               </w:rPr>
               <w:tab/>
             </w:r>
@@ -923,8 +918,6 @@
               <w:rPr>
                 <w:noProof/>
                 <w:webHidden/>
-                <w:sz w:val="28"/>
-                <w:szCs w:val="28"/>
               </w:rPr>
               <w:fldChar w:fldCharType="begin"/>
             </w:r>
@@ -932,25 +925,19 @@
               <w:rPr>
                 <w:noProof/>
                 <w:webHidden/>
-                <w:sz w:val="28"/>
-                <w:szCs w:val="28"/>
-              </w:rPr>
-              <w:instrText xml:space="preserve"> PAGEREF _Toc116034377 \h </w:instrText>
-            </w:r>
-            <w:r>
-              <w:rPr>
-                <w:noProof/>
-                <w:webHidden/>
-                <w:sz w:val="28"/>
-                <w:szCs w:val="28"/>
-              </w:rPr>
-            </w:r>
-            <w:r>
-              <w:rPr>
-                <w:noProof/>
-                <w:webHidden/>
-                <w:sz w:val="28"/>
-                <w:szCs w:val="28"/>
+              </w:rPr>
+              <w:instrText xml:space="preserve"> PAGEREF _Toc120305632 \h </w:instrText>
+            </w:r>
+            <w:r>
+              <w:rPr>
+                <w:noProof/>
+                <w:webHidden/>
+              </w:rPr>
+            </w:r>
+            <w:r>
+              <w:rPr>
+                <w:noProof/>
+                <w:webHidden/>
               </w:rPr>
               <w:fldChar w:fldCharType="separate"/>
             </w:r>
@@ -958,8 +945,6 @@
               <w:rPr>
                 <w:noProof/>
                 <w:webHidden/>
-                <w:sz w:val="28"/>
-                <w:szCs w:val="28"/>
               </w:rPr>
               <w:t>2</w:t>
             </w:r>
@@ -967,8 +952,6 @@
               <w:rPr>
                 <w:noProof/>
                 <w:webHidden/>
-                <w:sz w:val="28"/>
-                <w:szCs w:val="28"/>
               </w:rPr>
               <w:fldChar w:fldCharType="end"/>
             </w:r>
@@ -981,20 +964,17 @@
               <w:tab w:val="right" w:leader="dot" w:pos="9350"/>
             </w:tabs>
             <w:rPr>
+              <w:rFonts w:eastAsiaTheme="minorEastAsia"/>
               <w:noProof/>
-              <w:sz w:val="28"/>
-              <w:szCs w:val="28"/>
             </w:rPr>
           </w:pPr>
-          <w:hyperlink w:anchor="_Toc116034378" w:history="1">
+          <w:hyperlink w:anchor="_Toc120305633" w:history="1">
             <w:r>
               <w:rPr>
                 <w:rStyle w:val="Hyperlink"/>
                 <w:b/>
                 <w:bCs/>
                 <w:noProof/>
-                <w:sz w:val="28"/>
-                <w:szCs w:val="28"/>
               </w:rPr>
               <w:t>Project Methodology</w:t>
             </w:r>
@@ -1002,8 +982,6 @@
               <w:rPr>
                 <w:noProof/>
                 <w:webHidden/>
-                <w:sz w:val="28"/>
-                <w:szCs w:val="28"/>
               </w:rPr>
               <w:tab/>
             </w:r>
@@ -1011,8 +989,6 @@
               <w:rPr>
                 <w:noProof/>
                 <w:webHidden/>
-                <w:sz w:val="28"/>
-                <w:szCs w:val="28"/>
               </w:rPr>
               <w:fldChar w:fldCharType="begin"/>
             </w:r>
@@ -1020,25 +996,19 @@
               <w:rPr>
                 <w:noProof/>
                 <w:webHidden/>
-                <w:sz w:val="28"/>
-                <w:szCs w:val="28"/>
-              </w:rPr>
-              <w:instrText xml:space="preserve"> PAGEREF _Toc116034378 \h </w:instrText>
-            </w:r>
-            <w:r>
-              <w:rPr>
-                <w:noProof/>
-                <w:webHidden/>
-                <w:sz w:val="28"/>
-                <w:szCs w:val="28"/>
-              </w:rPr>
-            </w:r>
-            <w:r>
-              <w:rPr>
-                <w:noProof/>
-                <w:webHidden/>
-                <w:sz w:val="28"/>
-                <w:szCs w:val="28"/>
+              </w:rPr>
+              <w:instrText xml:space="preserve"> PAGEREF _Toc120305633 \h </w:instrText>
+            </w:r>
+            <w:r>
+              <w:rPr>
+                <w:noProof/>
+                <w:webHidden/>
+              </w:rPr>
+            </w:r>
+            <w:r>
+              <w:rPr>
+                <w:noProof/>
+                <w:webHidden/>
               </w:rPr>
               <w:fldChar w:fldCharType="separate"/>
             </w:r>
@@ -1046,8 +1016,6 @@
               <w:rPr>
                 <w:noProof/>
                 <w:webHidden/>
-                <w:sz w:val="28"/>
-                <w:szCs w:val="28"/>
               </w:rPr>
               <w:t>2</w:t>
             </w:r>
@@ -1055,8 +1023,6 @@
               <w:rPr>
                 <w:noProof/>
                 <w:webHidden/>
-                <w:sz w:val="28"/>
-                <w:szCs w:val="28"/>
               </w:rPr>
               <w:fldChar w:fldCharType="end"/>
             </w:r>
@@ -1069,20 +1035,17 @@
               <w:tab w:val="right" w:leader="dot" w:pos="9350"/>
             </w:tabs>
             <w:rPr>
+              <w:rFonts w:eastAsiaTheme="minorEastAsia"/>
               <w:noProof/>
-              <w:sz w:val="28"/>
-              <w:szCs w:val="28"/>
             </w:rPr>
           </w:pPr>
-          <w:hyperlink w:anchor="_Toc116034379" w:history="1">
+          <w:hyperlink w:anchor="_Toc120305634" w:history="1">
             <w:r>
               <w:rPr>
                 <w:rStyle w:val="Hyperlink"/>
                 <w:b/>
                 <w:bCs/>
                 <w:noProof/>
-                <w:sz w:val="28"/>
-                <w:szCs w:val="28"/>
               </w:rPr>
               <w:t>Frameworks</w:t>
             </w:r>
@@ -1090,8 +1053,6 @@
               <w:rPr>
                 <w:noProof/>
                 <w:webHidden/>
-                <w:sz w:val="28"/>
-                <w:szCs w:val="28"/>
               </w:rPr>
               <w:tab/>
             </w:r>
@@ -1099,8 +1060,6 @@
               <w:rPr>
                 <w:noProof/>
                 <w:webHidden/>
-                <w:sz w:val="28"/>
-                <w:szCs w:val="28"/>
               </w:rPr>
               <w:fldChar w:fldCharType="begin"/>
             </w:r>
@@ -1108,25 +1067,19 @@
               <w:rPr>
                 <w:noProof/>
                 <w:webHidden/>
-                <w:sz w:val="28"/>
-                <w:szCs w:val="28"/>
-              </w:rPr>
-              <w:instrText xml:space="preserve"> PAGEREF _Toc116034379 \h </w:instrText>
-            </w:r>
-            <w:r>
-              <w:rPr>
-                <w:noProof/>
-                <w:webHidden/>
-                <w:sz w:val="28"/>
-                <w:szCs w:val="28"/>
-              </w:rPr>
-            </w:r>
-            <w:r>
-              <w:rPr>
-                <w:noProof/>
-                <w:webHidden/>
-                <w:sz w:val="28"/>
-                <w:szCs w:val="28"/>
+              </w:rPr>
+              <w:instrText xml:space="preserve"> PAGEREF _Toc120305634 \h </w:instrText>
+            </w:r>
+            <w:r>
+              <w:rPr>
+                <w:noProof/>
+                <w:webHidden/>
+              </w:rPr>
+            </w:r>
+            <w:r>
+              <w:rPr>
+                <w:noProof/>
+                <w:webHidden/>
               </w:rPr>
               <w:fldChar w:fldCharType="separate"/>
             </w:r>
@@ -1134,8 +1087,6 @@
               <w:rPr>
                 <w:noProof/>
                 <w:webHidden/>
-                <w:sz w:val="28"/>
-                <w:szCs w:val="28"/>
               </w:rPr>
               <w:t>3</w:t>
             </w:r>
@@ -1143,8 +1094,6 @@
               <w:rPr>
                 <w:noProof/>
                 <w:webHidden/>
-                <w:sz w:val="28"/>
-                <w:szCs w:val="28"/>
               </w:rPr>
               <w:fldChar w:fldCharType="end"/>
             </w:r>
@@ -1157,18 +1106,15 @@
               <w:tab w:val="right" w:leader="dot" w:pos="9350"/>
             </w:tabs>
             <w:rPr>
+              <w:rFonts w:eastAsiaTheme="minorEastAsia"/>
               <w:noProof/>
-              <w:sz w:val="28"/>
-              <w:szCs w:val="28"/>
             </w:rPr>
           </w:pPr>
-          <w:hyperlink w:anchor="_Toc116034380" w:history="1">
+          <w:hyperlink w:anchor="_Toc120305635" w:history="1">
             <w:r>
               <w:rPr>
                 <w:rStyle w:val="Hyperlink"/>
                 <w:noProof/>
-                <w:sz w:val="28"/>
-                <w:szCs w:val="28"/>
               </w:rPr>
               <w:t>Why do I use these technologies?</w:t>
             </w:r>
@@ -1176,8 +1122,6 @@
               <w:rPr>
                 <w:noProof/>
                 <w:webHidden/>
-                <w:sz w:val="28"/>
-                <w:szCs w:val="28"/>
               </w:rPr>
               <w:tab/>
             </w:r>
@@ -1185,8 +1129,6 @@
               <w:rPr>
                 <w:noProof/>
                 <w:webHidden/>
-                <w:sz w:val="28"/>
-                <w:szCs w:val="28"/>
               </w:rPr>
               <w:fldChar w:fldCharType="begin"/>
             </w:r>
@@ -1194,25 +1136,19 @@
               <w:rPr>
                 <w:noProof/>
                 <w:webHidden/>
-                <w:sz w:val="28"/>
-                <w:szCs w:val="28"/>
-              </w:rPr>
-              <w:instrText xml:space="preserve"> PAGEREF _Toc116034380 \h </w:instrText>
-            </w:r>
-            <w:r>
-              <w:rPr>
-                <w:noProof/>
-                <w:webHidden/>
-                <w:sz w:val="28"/>
-                <w:szCs w:val="28"/>
-              </w:rPr>
-            </w:r>
-            <w:r>
-              <w:rPr>
-                <w:noProof/>
-                <w:webHidden/>
-                <w:sz w:val="28"/>
-                <w:szCs w:val="28"/>
+              </w:rPr>
+              <w:instrText xml:space="preserve"> PAGEREF _Toc120305635 \h </w:instrText>
+            </w:r>
+            <w:r>
+              <w:rPr>
+                <w:noProof/>
+                <w:webHidden/>
+              </w:rPr>
+            </w:r>
+            <w:r>
+              <w:rPr>
+                <w:noProof/>
+                <w:webHidden/>
               </w:rPr>
               <w:fldChar w:fldCharType="separate"/>
             </w:r>
@@ -1220,8 +1156,6 @@
               <w:rPr>
                 <w:noProof/>
                 <w:webHidden/>
-                <w:sz w:val="28"/>
-                <w:szCs w:val="28"/>
               </w:rPr>
               <w:t>3</w:t>
             </w:r>
@@ -1229,8 +1163,6 @@
               <w:rPr>
                 <w:noProof/>
                 <w:webHidden/>
-                <w:sz w:val="28"/>
-                <w:szCs w:val="28"/>
               </w:rPr>
               <w:fldChar w:fldCharType="end"/>
             </w:r>
@@ -1243,20 +1175,17 @@
               <w:tab w:val="right" w:leader="dot" w:pos="9350"/>
             </w:tabs>
             <w:rPr>
+              <w:rFonts w:eastAsiaTheme="minorEastAsia"/>
               <w:noProof/>
-              <w:sz w:val="28"/>
-              <w:szCs w:val="28"/>
             </w:rPr>
           </w:pPr>
-          <w:hyperlink w:anchor="_Toc116034381" w:history="1">
+          <w:hyperlink w:anchor="_Toc120305636" w:history="1">
             <w:r>
               <w:rPr>
                 <w:rStyle w:val="Hyperlink"/>
                 <w:b/>
                 <w:bCs/>
                 <w:noProof/>
-                <w:sz w:val="28"/>
-                <w:szCs w:val="28"/>
               </w:rPr>
               <w:t>Quality Assurance</w:t>
             </w:r>
@@ -1264,8 +1193,6 @@
               <w:rPr>
                 <w:noProof/>
                 <w:webHidden/>
-                <w:sz w:val="28"/>
-                <w:szCs w:val="28"/>
               </w:rPr>
               <w:tab/>
             </w:r>
@@ -1273,8 +1200,6 @@
               <w:rPr>
                 <w:noProof/>
                 <w:webHidden/>
-                <w:sz w:val="28"/>
-                <w:szCs w:val="28"/>
               </w:rPr>
               <w:fldChar w:fldCharType="begin"/>
             </w:r>
@@ -1282,25 +1207,19 @@
               <w:rPr>
                 <w:noProof/>
                 <w:webHidden/>
-                <w:sz w:val="28"/>
-                <w:szCs w:val="28"/>
-              </w:rPr>
-              <w:instrText xml:space="preserve"> PAGEREF _Toc116034381 \h </w:instrText>
-            </w:r>
-            <w:r>
-              <w:rPr>
-                <w:noProof/>
-                <w:webHidden/>
-                <w:sz w:val="28"/>
-                <w:szCs w:val="28"/>
-              </w:rPr>
-            </w:r>
-            <w:r>
-              <w:rPr>
-                <w:noProof/>
-                <w:webHidden/>
-                <w:sz w:val="28"/>
-                <w:szCs w:val="28"/>
+              </w:rPr>
+              <w:instrText xml:space="preserve"> PAGEREF _Toc120305636 \h </w:instrText>
+            </w:r>
+            <w:r>
+              <w:rPr>
+                <w:noProof/>
+                <w:webHidden/>
+              </w:rPr>
+            </w:r>
+            <w:r>
+              <w:rPr>
+                <w:noProof/>
+                <w:webHidden/>
               </w:rPr>
               <w:fldChar w:fldCharType="separate"/>
             </w:r>
@@ -1308,8 +1227,6 @@
               <w:rPr>
                 <w:noProof/>
                 <w:webHidden/>
-                <w:sz w:val="28"/>
-                <w:szCs w:val="28"/>
               </w:rPr>
               <w:t>4</w:t>
             </w:r>
@@ -1317,8 +1234,6 @@
               <w:rPr>
                 <w:noProof/>
                 <w:webHidden/>
-                <w:sz w:val="28"/>
-                <w:szCs w:val="28"/>
               </w:rPr>
               <w:fldChar w:fldCharType="end"/>
             </w:r>
@@ -1331,18 +1246,15 @@
               <w:tab w:val="right" w:leader="dot" w:pos="9350"/>
             </w:tabs>
             <w:rPr>
+              <w:rFonts w:eastAsiaTheme="minorEastAsia"/>
               <w:noProof/>
-              <w:sz w:val="28"/>
-              <w:szCs w:val="28"/>
             </w:rPr>
           </w:pPr>
-          <w:hyperlink w:anchor="_Toc116034382" w:history="1">
+          <w:hyperlink w:anchor="_Toc120305637" w:history="1">
             <w:r>
               <w:rPr>
                 <w:rStyle w:val="Hyperlink"/>
                 <w:noProof/>
-                <w:sz w:val="28"/>
-                <w:szCs w:val="28"/>
               </w:rPr>
               <w:t>How is SOLID applied</w:t>
             </w:r>
@@ -1350,8 +1262,6 @@
               <w:rPr>
                 <w:noProof/>
                 <w:webHidden/>
-                <w:sz w:val="28"/>
-                <w:szCs w:val="28"/>
               </w:rPr>
               <w:tab/>
             </w:r>
@@ -1359,8 +1269,6 @@
               <w:rPr>
                 <w:noProof/>
                 <w:webHidden/>
-                <w:sz w:val="28"/>
-                <w:szCs w:val="28"/>
               </w:rPr>
               <w:fldChar w:fldCharType="begin"/>
             </w:r>
@@ -1368,25 +1276,19 @@
               <w:rPr>
                 <w:noProof/>
                 <w:webHidden/>
-                <w:sz w:val="28"/>
-                <w:szCs w:val="28"/>
-              </w:rPr>
-              <w:instrText xml:space="preserve"> PAGEREF _Toc116034382 \h </w:instrText>
-            </w:r>
-            <w:r>
-              <w:rPr>
-                <w:noProof/>
-                <w:webHidden/>
-                <w:sz w:val="28"/>
-                <w:szCs w:val="28"/>
-              </w:rPr>
-            </w:r>
-            <w:r>
-              <w:rPr>
-                <w:noProof/>
-                <w:webHidden/>
-                <w:sz w:val="28"/>
-                <w:szCs w:val="28"/>
+              </w:rPr>
+              <w:instrText xml:space="preserve"> PAGEREF _Toc120305637 \h </w:instrText>
+            </w:r>
+            <w:r>
+              <w:rPr>
+                <w:noProof/>
+                <w:webHidden/>
+              </w:rPr>
+            </w:r>
+            <w:r>
+              <w:rPr>
+                <w:noProof/>
+                <w:webHidden/>
               </w:rPr>
               <w:fldChar w:fldCharType="separate"/>
             </w:r>
@@ -1394,8 +1296,6 @@
               <w:rPr>
                 <w:noProof/>
                 <w:webHidden/>
-                <w:sz w:val="28"/>
-                <w:szCs w:val="28"/>
               </w:rPr>
               <w:t>5</w:t>
             </w:r>
@@ -1403,8 +1303,6 @@
               <w:rPr>
                 <w:noProof/>
                 <w:webHidden/>
-                <w:sz w:val="28"/>
-                <w:szCs w:val="28"/>
               </w:rPr>
               <w:fldChar w:fldCharType="end"/>
             </w:r>
@@ -1417,18 +1315,15 @@
               <w:tab w:val="right" w:leader="dot" w:pos="9350"/>
             </w:tabs>
             <w:rPr>
+              <w:rFonts w:eastAsiaTheme="minorEastAsia"/>
               <w:noProof/>
-              <w:sz w:val="28"/>
-              <w:szCs w:val="28"/>
             </w:rPr>
           </w:pPr>
-          <w:hyperlink w:anchor="_Toc116034383" w:history="1">
+          <w:hyperlink w:anchor="_Toc120305638" w:history="1">
             <w:r>
               <w:rPr>
                 <w:rStyle w:val="Hyperlink"/>
                 <w:noProof/>
-                <w:sz w:val="28"/>
-                <w:szCs w:val="28"/>
               </w:rPr>
               <w:t>Single-Responsibility principle</w:t>
             </w:r>
@@ -1436,8 +1331,6 @@
               <w:rPr>
                 <w:noProof/>
                 <w:webHidden/>
-                <w:sz w:val="28"/>
-                <w:szCs w:val="28"/>
               </w:rPr>
               <w:tab/>
             </w:r>
@@ -1445,8 +1338,6 @@
               <w:rPr>
                 <w:noProof/>
                 <w:webHidden/>
-                <w:sz w:val="28"/>
-                <w:szCs w:val="28"/>
               </w:rPr>
               <w:fldChar w:fldCharType="begin"/>
             </w:r>
@@ -1454,25 +1345,19 @@
               <w:rPr>
                 <w:noProof/>
                 <w:webHidden/>
-                <w:sz w:val="28"/>
-                <w:szCs w:val="28"/>
-              </w:rPr>
-              <w:instrText xml:space="preserve"> PAGEREF _Toc116034383 \h </w:instrText>
-            </w:r>
-            <w:r>
-              <w:rPr>
-                <w:noProof/>
-                <w:webHidden/>
-                <w:sz w:val="28"/>
-                <w:szCs w:val="28"/>
-              </w:rPr>
-            </w:r>
-            <w:r>
-              <w:rPr>
-                <w:noProof/>
-                <w:webHidden/>
-                <w:sz w:val="28"/>
-                <w:szCs w:val="28"/>
+              </w:rPr>
+              <w:instrText xml:space="preserve"> PAGEREF _Toc120305638 \h </w:instrText>
+            </w:r>
+            <w:r>
+              <w:rPr>
+                <w:noProof/>
+                <w:webHidden/>
+              </w:rPr>
+            </w:r>
+            <w:r>
+              <w:rPr>
+                <w:noProof/>
+                <w:webHidden/>
               </w:rPr>
               <w:fldChar w:fldCharType="separate"/>
             </w:r>
@@ -1480,8 +1365,6 @@
               <w:rPr>
                 <w:noProof/>
                 <w:webHidden/>
-                <w:sz w:val="28"/>
-                <w:szCs w:val="28"/>
               </w:rPr>
               <w:t>5</w:t>
             </w:r>
@@ -1489,8 +1372,6 @@
               <w:rPr>
                 <w:noProof/>
                 <w:webHidden/>
-                <w:sz w:val="28"/>
-                <w:szCs w:val="28"/>
               </w:rPr>
               <w:fldChar w:fldCharType="end"/>
             </w:r>
@@ -1503,18 +1384,15 @@
               <w:tab w:val="right" w:leader="dot" w:pos="9350"/>
             </w:tabs>
             <w:rPr>
+              <w:rFonts w:eastAsiaTheme="minorEastAsia"/>
               <w:noProof/>
-              <w:sz w:val="28"/>
-              <w:szCs w:val="28"/>
             </w:rPr>
           </w:pPr>
-          <w:hyperlink w:anchor="_Toc116034384" w:history="1">
+          <w:hyperlink w:anchor="_Toc120305639" w:history="1">
             <w:r>
               <w:rPr>
                 <w:rStyle w:val="Hyperlink"/>
                 <w:noProof/>
-                <w:sz w:val="28"/>
-                <w:szCs w:val="28"/>
               </w:rPr>
               <w:t>Open-Closed Principle</w:t>
             </w:r>
@@ -1522,8 +1400,6 @@
               <w:rPr>
                 <w:noProof/>
                 <w:webHidden/>
-                <w:sz w:val="28"/>
-                <w:szCs w:val="28"/>
               </w:rPr>
               <w:tab/>
             </w:r>
@@ -1531,8 +1407,6 @@
               <w:rPr>
                 <w:noProof/>
                 <w:webHidden/>
-                <w:sz w:val="28"/>
-                <w:szCs w:val="28"/>
               </w:rPr>
               <w:fldChar w:fldCharType="begin"/>
             </w:r>
@@ -1540,25 +1414,19 @@
               <w:rPr>
                 <w:noProof/>
                 <w:webHidden/>
-                <w:sz w:val="28"/>
-                <w:szCs w:val="28"/>
-              </w:rPr>
-              <w:instrText xml:space="preserve"> PAGEREF _Toc116034384 \h </w:instrText>
-            </w:r>
-            <w:r>
-              <w:rPr>
-                <w:noProof/>
-                <w:webHidden/>
-                <w:sz w:val="28"/>
-                <w:szCs w:val="28"/>
-              </w:rPr>
-            </w:r>
-            <w:r>
-              <w:rPr>
-                <w:noProof/>
-                <w:webHidden/>
-                <w:sz w:val="28"/>
-                <w:szCs w:val="28"/>
+              </w:rPr>
+              <w:instrText xml:space="preserve"> PAGEREF _Toc120305639 \h </w:instrText>
+            </w:r>
+            <w:r>
+              <w:rPr>
+                <w:noProof/>
+                <w:webHidden/>
+              </w:rPr>
+            </w:r>
+            <w:r>
+              <w:rPr>
+                <w:noProof/>
+                <w:webHidden/>
               </w:rPr>
               <w:fldChar w:fldCharType="separate"/>
             </w:r>
@@ -1566,8 +1434,6 @@
               <w:rPr>
                 <w:noProof/>
                 <w:webHidden/>
-                <w:sz w:val="28"/>
-                <w:szCs w:val="28"/>
               </w:rPr>
               <w:t>5</w:t>
             </w:r>
@@ -1575,8 +1441,6 @@
               <w:rPr>
                 <w:noProof/>
                 <w:webHidden/>
-                <w:sz w:val="28"/>
-                <w:szCs w:val="28"/>
               </w:rPr>
               <w:fldChar w:fldCharType="end"/>
             </w:r>
@@ -1589,18 +1453,15 @@
               <w:tab w:val="right" w:leader="dot" w:pos="9350"/>
             </w:tabs>
             <w:rPr>
+              <w:rFonts w:eastAsiaTheme="minorEastAsia"/>
               <w:noProof/>
-              <w:sz w:val="28"/>
-              <w:szCs w:val="28"/>
             </w:rPr>
           </w:pPr>
-          <w:hyperlink w:anchor="_Toc116034385" w:history="1">
+          <w:hyperlink w:anchor="_Toc120305640" w:history="1">
             <w:r>
               <w:rPr>
                 <w:rStyle w:val="Hyperlink"/>
                 <w:noProof/>
-                <w:sz w:val="28"/>
-                <w:szCs w:val="28"/>
               </w:rPr>
               <w:t>Liskov Substitution Principle</w:t>
             </w:r>
@@ -1608,8 +1469,6 @@
               <w:rPr>
                 <w:noProof/>
                 <w:webHidden/>
-                <w:sz w:val="28"/>
-                <w:szCs w:val="28"/>
               </w:rPr>
               <w:tab/>
             </w:r>
@@ -1617,8 +1476,6 @@
               <w:rPr>
                 <w:noProof/>
                 <w:webHidden/>
-                <w:sz w:val="28"/>
-                <w:szCs w:val="28"/>
               </w:rPr>
               <w:fldChar w:fldCharType="begin"/>
             </w:r>
@@ -1626,25 +1483,19 @@
               <w:rPr>
                 <w:noProof/>
                 <w:webHidden/>
-                <w:sz w:val="28"/>
-                <w:szCs w:val="28"/>
-              </w:rPr>
-              <w:instrText xml:space="preserve"> PAGEREF _Toc116034385 \h </w:instrText>
-            </w:r>
-            <w:r>
-              <w:rPr>
-                <w:noProof/>
-                <w:webHidden/>
-                <w:sz w:val="28"/>
-                <w:szCs w:val="28"/>
-              </w:rPr>
-            </w:r>
-            <w:r>
-              <w:rPr>
-                <w:noProof/>
-                <w:webHidden/>
-                <w:sz w:val="28"/>
-                <w:szCs w:val="28"/>
+              </w:rPr>
+              <w:instrText xml:space="preserve"> PAGEREF _Toc120305640 \h </w:instrText>
+            </w:r>
+            <w:r>
+              <w:rPr>
+                <w:noProof/>
+                <w:webHidden/>
+              </w:rPr>
+            </w:r>
+            <w:r>
+              <w:rPr>
+                <w:noProof/>
+                <w:webHidden/>
               </w:rPr>
               <w:fldChar w:fldCharType="separate"/>
             </w:r>
@@ -1652,8 +1503,6 @@
               <w:rPr>
                 <w:noProof/>
                 <w:webHidden/>
-                <w:sz w:val="28"/>
-                <w:szCs w:val="28"/>
               </w:rPr>
               <w:t>5</w:t>
             </w:r>
@@ -1661,8 +1510,6 @@
               <w:rPr>
                 <w:noProof/>
                 <w:webHidden/>
-                <w:sz w:val="28"/>
-                <w:szCs w:val="28"/>
               </w:rPr>
               <w:fldChar w:fldCharType="end"/>
             </w:r>
@@ -1675,18 +1522,15 @@
               <w:tab w:val="right" w:leader="dot" w:pos="9350"/>
             </w:tabs>
             <w:rPr>
+              <w:rFonts w:eastAsiaTheme="minorEastAsia"/>
               <w:noProof/>
-              <w:sz w:val="28"/>
-              <w:szCs w:val="28"/>
             </w:rPr>
           </w:pPr>
-          <w:hyperlink w:anchor="_Toc116034386" w:history="1">
+          <w:hyperlink w:anchor="_Toc120305641" w:history="1">
             <w:r>
               <w:rPr>
                 <w:rStyle w:val="Hyperlink"/>
                 <w:noProof/>
-                <w:sz w:val="28"/>
-                <w:szCs w:val="28"/>
               </w:rPr>
               <w:t>Interface Segregation Principle</w:t>
             </w:r>
@@ -1694,8 +1538,6 @@
               <w:rPr>
                 <w:noProof/>
                 <w:webHidden/>
-                <w:sz w:val="28"/>
-                <w:szCs w:val="28"/>
               </w:rPr>
               <w:tab/>
             </w:r>
@@ -1703,8 +1545,6 @@
               <w:rPr>
                 <w:noProof/>
                 <w:webHidden/>
-                <w:sz w:val="28"/>
-                <w:szCs w:val="28"/>
               </w:rPr>
               <w:fldChar w:fldCharType="begin"/>
             </w:r>
@@ -1712,25 +1552,19 @@
               <w:rPr>
                 <w:noProof/>
                 <w:webHidden/>
-                <w:sz w:val="28"/>
-                <w:szCs w:val="28"/>
-              </w:rPr>
-              <w:instrText xml:space="preserve"> PAGEREF _Toc116034386 \h </w:instrText>
-            </w:r>
-            <w:r>
-              <w:rPr>
-                <w:noProof/>
-                <w:webHidden/>
-                <w:sz w:val="28"/>
-                <w:szCs w:val="28"/>
-              </w:rPr>
-            </w:r>
-            <w:r>
-              <w:rPr>
-                <w:noProof/>
-                <w:webHidden/>
-                <w:sz w:val="28"/>
-                <w:szCs w:val="28"/>
+              </w:rPr>
+              <w:instrText xml:space="preserve"> PAGEREF _Toc120305641 \h </w:instrText>
+            </w:r>
+            <w:r>
+              <w:rPr>
+                <w:noProof/>
+                <w:webHidden/>
+              </w:rPr>
+            </w:r>
+            <w:r>
+              <w:rPr>
+                <w:noProof/>
+                <w:webHidden/>
               </w:rPr>
               <w:fldChar w:fldCharType="separate"/>
             </w:r>
@@ -1738,8 +1572,6 @@
               <w:rPr>
                 <w:noProof/>
                 <w:webHidden/>
-                <w:sz w:val="28"/>
-                <w:szCs w:val="28"/>
               </w:rPr>
               <w:t>5</w:t>
             </w:r>
@@ -1747,8 +1579,6 @@
               <w:rPr>
                 <w:noProof/>
                 <w:webHidden/>
-                <w:sz w:val="28"/>
-                <w:szCs w:val="28"/>
               </w:rPr>
               <w:fldChar w:fldCharType="end"/>
             </w:r>
@@ -1761,18 +1591,15 @@
               <w:tab w:val="right" w:leader="dot" w:pos="9350"/>
             </w:tabs>
             <w:rPr>
+              <w:rFonts w:eastAsiaTheme="minorEastAsia"/>
               <w:noProof/>
-              <w:sz w:val="28"/>
-              <w:szCs w:val="28"/>
             </w:rPr>
           </w:pPr>
-          <w:hyperlink w:anchor="_Toc116034387" w:history="1">
+          <w:hyperlink w:anchor="_Toc120305642" w:history="1">
             <w:r>
               <w:rPr>
                 <w:rStyle w:val="Hyperlink"/>
                 <w:noProof/>
-                <w:sz w:val="28"/>
-                <w:szCs w:val="28"/>
               </w:rPr>
               <w:t>Dependency Inversion Principle</w:t>
             </w:r>
@@ -1780,8 +1607,6 @@
               <w:rPr>
                 <w:noProof/>
                 <w:webHidden/>
-                <w:sz w:val="28"/>
-                <w:szCs w:val="28"/>
               </w:rPr>
               <w:tab/>
             </w:r>
@@ -1789,8 +1614,6 @@
               <w:rPr>
                 <w:noProof/>
                 <w:webHidden/>
-                <w:sz w:val="28"/>
-                <w:szCs w:val="28"/>
               </w:rPr>
               <w:fldChar w:fldCharType="begin"/>
             </w:r>
@@ -1798,25 +1621,19 @@
               <w:rPr>
                 <w:noProof/>
                 <w:webHidden/>
-                <w:sz w:val="28"/>
-                <w:szCs w:val="28"/>
-              </w:rPr>
-              <w:instrText xml:space="preserve"> PAGEREF _Toc116034387 \h </w:instrText>
-            </w:r>
-            <w:r>
-              <w:rPr>
-                <w:noProof/>
-                <w:webHidden/>
-                <w:sz w:val="28"/>
-                <w:szCs w:val="28"/>
-              </w:rPr>
-            </w:r>
-            <w:r>
-              <w:rPr>
-                <w:noProof/>
-                <w:webHidden/>
-                <w:sz w:val="28"/>
-                <w:szCs w:val="28"/>
+              </w:rPr>
+              <w:instrText xml:space="preserve"> PAGEREF _Toc120305642 \h </w:instrText>
+            </w:r>
+            <w:r>
+              <w:rPr>
+                <w:noProof/>
+                <w:webHidden/>
+              </w:rPr>
+            </w:r>
+            <w:r>
+              <w:rPr>
+                <w:noProof/>
+                <w:webHidden/>
               </w:rPr>
               <w:fldChar w:fldCharType="separate"/>
             </w:r>
@@ -1824,8 +1641,6 @@
               <w:rPr>
                 <w:noProof/>
                 <w:webHidden/>
-                <w:sz w:val="28"/>
-                <w:szCs w:val="28"/>
               </w:rPr>
               <w:t>5</w:t>
             </w:r>
@@ -1833,8 +1648,6 @@
               <w:rPr>
                 <w:noProof/>
                 <w:webHidden/>
-                <w:sz w:val="28"/>
-                <w:szCs w:val="28"/>
               </w:rPr>
               <w:fldChar w:fldCharType="end"/>
             </w:r>
@@ -1847,20 +1660,17 @@
               <w:tab w:val="right" w:leader="dot" w:pos="9350"/>
             </w:tabs>
             <w:rPr>
+              <w:rFonts w:eastAsiaTheme="minorEastAsia"/>
               <w:noProof/>
-              <w:sz w:val="28"/>
-              <w:szCs w:val="28"/>
             </w:rPr>
           </w:pPr>
-          <w:hyperlink w:anchor="_Toc116034388" w:history="1">
+          <w:hyperlink w:anchor="_Toc120305643" w:history="1">
             <w:r>
               <w:rPr>
                 <w:rStyle w:val="Hyperlink"/>
                 <w:b/>
                 <w:bCs/>
                 <w:noProof/>
-                <w:sz w:val="28"/>
-                <w:szCs w:val="28"/>
               </w:rPr>
               <w:t>C4 Architecture</w:t>
             </w:r>
@@ -1868,8 +1678,6 @@
               <w:rPr>
                 <w:noProof/>
                 <w:webHidden/>
-                <w:sz w:val="28"/>
-                <w:szCs w:val="28"/>
               </w:rPr>
               <w:tab/>
             </w:r>
@@ -1877,8 +1685,6 @@
               <w:rPr>
                 <w:noProof/>
                 <w:webHidden/>
-                <w:sz w:val="28"/>
-                <w:szCs w:val="28"/>
               </w:rPr>
               <w:fldChar w:fldCharType="begin"/>
             </w:r>
@@ -1886,25 +1692,19 @@
               <w:rPr>
                 <w:noProof/>
                 <w:webHidden/>
-                <w:sz w:val="28"/>
-                <w:szCs w:val="28"/>
-              </w:rPr>
-              <w:instrText xml:space="preserve"> PAGEREF _Toc116034388 \h </w:instrText>
-            </w:r>
-            <w:r>
-              <w:rPr>
-                <w:noProof/>
-                <w:webHidden/>
-                <w:sz w:val="28"/>
-                <w:szCs w:val="28"/>
-              </w:rPr>
-            </w:r>
-            <w:r>
-              <w:rPr>
-                <w:noProof/>
-                <w:webHidden/>
-                <w:sz w:val="28"/>
-                <w:szCs w:val="28"/>
+              </w:rPr>
+              <w:instrText xml:space="preserve"> PAGEREF _Toc120305643 \h </w:instrText>
+            </w:r>
+            <w:r>
+              <w:rPr>
+                <w:noProof/>
+                <w:webHidden/>
+              </w:rPr>
+            </w:r>
+            <w:r>
+              <w:rPr>
+                <w:noProof/>
+                <w:webHidden/>
               </w:rPr>
               <w:fldChar w:fldCharType="separate"/>
             </w:r>
@@ -1912,8 +1712,6 @@
               <w:rPr>
                 <w:noProof/>
                 <w:webHidden/>
-                <w:sz w:val="28"/>
-                <w:szCs w:val="28"/>
               </w:rPr>
               <w:t>6</w:t>
             </w:r>
@@ -1921,8 +1719,6 @@
               <w:rPr>
                 <w:noProof/>
                 <w:webHidden/>
-                <w:sz w:val="28"/>
-                <w:szCs w:val="28"/>
               </w:rPr>
               <w:fldChar w:fldCharType="end"/>
             </w:r>
@@ -1935,18 +1731,15 @@
               <w:tab w:val="right" w:leader="dot" w:pos="9350"/>
             </w:tabs>
             <w:rPr>
+              <w:rFonts w:eastAsiaTheme="minorEastAsia"/>
               <w:noProof/>
-              <w:sz w:val="28"/>
-              <w:szCs w:val="28"/>
             </w:rPr>
           </w:pPr>
-          <w:hyperlink w:anchor="_Toc116034389" w:history="1">
+          <w:hyperlink w:anchor="_Toc120305644" w:history="1">
             <w:r>
               <w:rPr>
                 <w:rStyle w:val="Hyperlink"/>
                 <w:noProof/>
-                <w:sz w:val="28"/>
-                <w:szCs w:val="28"/>
               </w:rPr>
               <w:t>C1</w:t>
             </w:r>
@@ -1954,8 +1747,6 @@
               <w:rPr>
                 <w:noProof/>
                 <w:webHidden/>
-                <w:sz w:val="28"/>
-                <w:szCs w:val="28"/>
               </w:rPr>
               <w:tab/>
             </w:r>
@@ -1963,8 +1754,6 @@
               <w:rPr>
                 <w:noProof/>
                 <w:webHidden/>
-                <w:sz w:val="28"/>
-                <w:szCs w:val="28"/>
               </w:rPr>
               <w:fldChar w:fldCharType="begin"/>
             </w:r>
@@ -1972,25 +1761,19 @@
               <w:rPr>
                 <w:noProof/>
                 <w:webHidden/>
-                <w:sz w:val="28"/>
-                <w:szCs w:val="28"/>
-              </w:rPr>
-              <w:instrText xml:space="preserve"> PAGEREF _Toc116034389 \h </w:instrText>
-            </w:r>
-            <w:r>
-              <w:rPr>
-                <w:noProof/>
-                <w:webHidden/>
-                <w:sz w:val="28"/>
-                <w:szCs w:val="28"/>
-              </w:rPr>
-            </w:r>
-            <w:r>
-              <w:rPr>
-                <w:noProof/>
-                <w:webHidden/>
-                <w:sz w:val="28"/>
-                <w:szCs w:val="28"/>
+              </w:rPr>
+              <w:instrText xml:space="preserve"> PAGEREF _Toc120305644 \h </w:instrText>
+            </w:r>
+            <w:r>
+              <w:rPr>
+                <w:noProof/>
+                <w:webHidden/>
+              </w:rPr>
+            </w:r>
+            <w:r>
+              <w:rPr>
+                <w:noProof/>
+                <w:webHidden/>
               </w:rPr>
               <w:fldChar w:fldCharType="separate"/>
             </w:r>
@@ -1998,8 +1781,6 @@
               <w:rPr>
                 <w:noProof/>
                 <w:webHidden/>
-                <w:sz w:val="28"/>
-                <w:szCs w:val="28"/>
               </w:rPr>
               <w:t>6</w:t>
             </w:r>
@@ -2007,8 +1788,6 @@
               <w:rPr>
                 <w:noProof/>
                 <w:webHidden/>
-                <w:sz w:val="28"/>
-                <w:szCs w:val="28"/>
               </w:rPr>
               <w:fldChar w:fldCharType="end"/>
             </w:r>
@@ -2021,18 +1800,15 @@
               <w:tab w:val="right" w:leader="dot" w:pos="9350"/>
             </w:tabs>
             <w:rPr>
+              <w:rFonts w:eastAsiaTheme="minorEastAsia"/>
               <w:noProof/>
-              <w:sz w:val="28"/>
-              <w:szCs w:val="28"/>
             </w:rPr>
           </w:pPr>
-          <w:hyperlink w:anchor="_Toc116034390" w:history="1">
+          <w:hyperlink w:anchor="_Toc120305645" w:history="1">
             <w:r>
               <w:rPr>
                 <w:rStyle w:val="Hyperlink"/>
                 <w:noProof/>
-                <w:sz w:val="28"/>
-                <w:szCs w:val="28"/>
               </w:rPr>
               <w:t>C2</w:t>
             </w:r>
@@ -2040,8 +1816,6 @@
               <w:rPr>
                 <w:noProof/>
                 <w:webHidden/>
-                <w:sz w:val="28"/>
-                <w:szCs w:val="28"/>
               </w:rPr>
               <w:tab/>
             </w:r>
@@ -2049,8 +1823,6 @@
               <w:rPr>
                 <w:noProof/>
                 <w:webHidden/>
-                <w:sz w:val="28"/>
-                <w:szCs w:val="28"/>
               </w:rPr>
               <w:fldChar w:fldCharType="begin"/>
             </w:r>
@@ -2058,25 +1830,19 @@
               <w:rPr>
                 <w:noProof/>
                 <w:webHidden/>
-                <w:sz w:val="28"/>
-                <w:szCs w:val="28"/>
-              </w:rPr>
-              <w:instrText xml:space="preserve"> PAGEREF _Toc116034390 \h </w:instrText>
-            </w:r>
-            <w:r>
-              <w:rPr>
-                <w:noProof/>
-                <w:webHidden/>
-                <w:sz w:val="28"/>
-                <w:szCs w:val="28"/>
-              </w:rPr>
-            </w:r>
-            <w:r>
-              <w:rPr>
-                <w:noProof/>
-                <w:webHidden/>
-                <w:sz w:val="28"/>
-                <w:szCs w:val="28"/>
+              </w:rPr>
+              <w:instrText xml:space="preserve"> PAGEREF _Toc120305645 \h </w:instrText>
+            </w:r>
+            <w:r>
+              <w:rPr>
+                <w:noProof/>
+                <w:webHidden/>
+              </w:rPr>
+            </w:r>
+            <w:r>
+              <w:rPr>
+                <w:noProof/>
+                <w:webHidden/>
               </w:rPr>
               <w:fldChar w:fldCharType="separate"/>
             </w:r>
@@ -2084,8 +1850,6 @@
               <w:rPr>
                 <w:noProof/>
                 <w:webHidden/>
-                <w:sz w:val="28"/>
-                <w:szCs w:val="28"/>
               </w:rPr>
               <w:t>7</w:t>
             </w:r>
@@ -2093,8 +1857,6 @@
               <w:rPr>
                 <w:noProof/>
                 <w:webHidden/>
-                <w:sz w:val="28"/>
-                <w:szCs w:val="28"/>
               </w:rPr>
               <w:fldChar w:fldCharType="end"/>
             </w:r>
@@ -2107,18 +1869,15 @@
               <w:tab w:val="right" w:leader="dot" w:pos="9350"/>
             </w:tabs>
             <w:rPr>
+              <w:rFonts w:eastAsiaTheme="minorEastAsia"/>
               <w:noProof/>
-              <w:sz w:val="28"/>
-              <w:szCs w:val="28"/>
             </w:rPr>
           </w:pPr>
-          <w:hyperlink w:anchor="_Toc116034391" w:history="1">
+          <w:hyperlink w:anchor="_Toc120305646" w:history="1">
             <w:r>
               <w:rPr>
                 <w:rStyle w:val="Hyperlink"/>
                 <w:noProof/>
-                <w:sz w:val="28"/>
-                <w:szCs w:val="28"/>
               </w:rPr>
               <w:t>C3 API Application</w:t>
             </w:r>
@@ -2126,8 +1885,6 @@
               <w:rPr>
                 <w:noProof/>
                 <w:webHidden/>
-                <w:sz w:val="28"/>
-                <w:szCs w:val="28"/>
               </w:rPr>
               <w:tab/>
             </w:r>
@@ -2135,8 +1892,6 @@
               <w:rPr>
                 <w:noProof/>
                 <w:webHidden/>
-                <w:sz w:val="28"/>
-                <w:szCs w:val="28"/>
               </w:rPr>
               <w:fldChar w:fldCharType="begin"/>
             </w:r>
@@ -2144,25 +1899,19 @@
               <w:rPr>
                 <w:noProof/>
                 <w:webHidden/>
-                <w:sz w:val="28"/>
-                <w:szCs w:val="28"/>
-              </w:rPr>
-              <w:instrText xml:space="preserve"> PAGEREF _Toc116034391 \h </w:instrText>
-            </w:r>
-            <w:r>
-              <w:rPr>
-                <w:noProof/>
-                <w:webHidden/>
-                <w:sz w:val="28"/>
-                <w:szCs w:val="28"/>
-              </w:rPr>
-            </w:r>
-            <w:r>
-              <w:rPr>
-                <w:noProof/>
-                <w:webHidden/>
-                <w:sz w:val="28"/>
-                <w:szCs w:val="28"/>
+              </w:rPr>
+              <w:instrText xml:space="preserve"> PAGEREF _Toc120305646 \h </w:instrText>
+            </w:r>
+            <w:r>
+              <w:rPr>
+                <w:noProof/>
+                <w:webHidden/>
+              </w:rPr>
+            </w:r>
+            <w:r>
+              <w:rPr>
+                <w:noProof/>
+                <w:webHidden/>
               </w:rPr>
               <w:fldChar w:fldCharType="separate"/>
             </w:r>
@@ -2170,8 +1919,6 @@
               <w:rPr>
                 <w:noProof/>
                 <w:webHidden/>
-                <w:sz w:val="28"/>
-                <w:szCs w:val="28"/>
               </w:rPr>
               <w:t>8</w:t>
             </w:r>
@@ -2179,8 +1926,6 @@
               <w:rPr>
                 <w:noProof/>
                 <w:webHidden/>
-                <w:sz w:val="28"/>
-                <w:szCs w:val="28"/>
               </w:rPr>
               <w:fldChar w:fldCharType="end"/>
             </w:r>
@@ -2193,18 +1938,15 @@
               <w:tab w:val="right" w:leader="dot" w:pos="9350"/>
             </w:tabs>
             <w:rPr>
+              <w:rFonts w:eastAsiaTheme="minorEastAsia"/>
               <w:noProof/>
-              <w:sz w:val="28"/>
-              <w:szCs w:val="28"/>
             </w:rPr>
           </w:pPr>
-          <w:hyperlink w:anchor="_Toc116034392" w:history="1">
+          <w:hyperlink w:anchor="_Toc120305647" w:history="1">
             <w:r>
               <w:rPr>
                 <w:rStyle w:val="Hyperlink"/>
                 <w:noProof/>
-                <w:sz w:val="28"/>
-                <w:szCs w:val="28"/>
               </w:rPr>
               <w:t>C3 Multi-Page Application</w:t>
             </w:r>
@@ -2212,8 +1954,6 @@
               <w:rPr>
                 <w:noProof/>
                 <w:webHidden/>
-                <w:sz w:val="28"/>
-                <w:szCs w:val="28"/>
               </w:rPr>
               <w:tab/>
             </w:r>
@@ -2221,8 +1961,6 @@
               <w:rPr>
                 <w:noProof/>
                 <w:webHidden/>
-                <w:sz w:val="28"/>
-                <w:szCs w:val="28"/>
               </w:rPr>
               <w:fldChar w:fldCharType="begin"/>
             </w:r>
@@ -2230,25 +1968,19 @@
               <w:rPr>
                 <w:noProof/>
                 <w:webHidden/>
-                <w:sz w:val="28"/>
-                <w:szCs w:val="28"/>
-              </w:rPr>
-              <w:instrText xml:space="preserve"> PAGEREF _Toc116034392 \h </w:instrText>
-            </w:r>
-            <w:r>
-              <w:rPr>
-                <w:noProof/>
-                <w:webHidden/>
-                <w:sz w:val="28"/>
-                <w:szCs w:val="28"/>
-              </w:rPr>
-            </w:r>
-            <w:r>
-              <w:rPr>
-                <w:noProof/>
-                <w:webHidden/>
-                <w:sz w:val="28"/>
-                <w:szCs w:val="28"/>
+              </w:rPr>
+              <w:instrText xml:space="preserve"> PAGEREF _Toc120305647 \h </w:instrText>
+            </w:r>
+            <w:r>
+              <w:rPr>
+                <w:noProof/>
+                <w:webHidden/>
+              </w:rPr>
+            </w:r>
+            <w:r>
+              <w:rPr>
+                <w:noProof/>
+                <w:webHidden/>
               </w:rPr>
               <w:fldChar w:fldCharType="separate"/>
             </w:r>
@@ -2256,8 +1988,6 @@
               <w:rPr>
                 <w:noProof/>
                 <w:webHidden/>
-                <w:sz w:val="28"/>
-                <w:szCs w:val="28"/>
               </w:rPr>
               <w:t>9</w:t>
             </w:r>
@@ -2265,8 +1995,288 @@
               <w:rPr>
                 <w:noProof/>
                 <w:webHidden/>
-                <w:sz w:val="28"/>
-                <w:szCs w:val="28"/>
+              </w:rPr>
+              <w:fldChar w:fldCharType="end"/>
+            </w:r>
+          </w:hyperlink>
+        </w:p>
+        <w:p>
+          <w:pPr>
+            <w:pStyle w:val="TOC2"/>
+            <w:tabs>
+              <w:tab w:val="right" w:leader="dot" w:pos="9350"/>
+            </w:tabs>
+            <w:rPr>
+              <w:rFonts w:eastAsiaTheme="minorEastAsia"/>
+              <w:noProof/>
+            </w:rPr>
+          </w:pPr>
+          <w:hyperlink w:anchor="_Toc120305648" w:history="1">
+            <w:r>
+              <w:rPr>
+                <w:rStyle w:val="Hyperlink"/>
+                <w:noProof/>
+              </w:rPr>
+              <w:t>C4 Class Diagram</w:t>
+            </w:r>
+            <w:r>
+              <w:rPr>
+                <w:noProof/>
+                <w:webHidden/>
+              </w:rPr>
+              <w:tab/>
+            </w:r>
+            <w:r>
+              <w:rPr>
+                <w:noProof/>
+                <w:webHidden/>
+              </w:rPr>
+              <w:fldChar w:fldCharType="begin"/>
+            </w:r>
+            <w:r>
+              <w:rPr>
+                <w:noProof/>
+                <w:webHidden/>
+              </w:rPr>
+              <w:instrText xml:space="preserve"> PAGEREF _Toc120305648 \h </w:instrText>
+            </w:r>
+            <w:r>
+              <w:rPr>
+                <w:noProof/>
+                <w:webHidden/>
+              </w:rPr>
+            </w:r>
+            <w:r>
+              <w:rPr>
+                <w:noProof/>
+                <w:webHidden/>
+              </w:rPr>
+              <w:fldChar w:fldCharType="separate"/>
+            </w:r>
+            <w:r>
+              <w:rPr>
+                <w:noProof/>
+                <w:webHidden/>
+              </w:rPr>
+              <w:t>10</w:t>
+            </w:r>
+            <w:r>
+              <w:rPr>
+                <w:noProof/>
+                <w:webHidden/>
+              </w:rPr>
+              <w:fldChar w:fldCharType="end"/>
+            </w:r>
+          </w:hyperlink>
+        </w:p>
+        <w:p>
+          <w:pPr>
+            <w:pStyle w:val="TOC1"/>
+            <w:tabs>
+              <w:tab w:val="right" w:leader="dot" w:pos="9350"/>
+            </w:tabs>
+            <w:rPr>
+              <w:rFonts w:eastAsiaTheme="minorEastAsia"/>
+              <w:noProof/>
+            </w:rPr>
+          </w:pPr>
+          <w:hyperlink w:anchor="_Toc120305649" w:history="1">
+            <w:r>
+              <w:rPr>
+                <w:rStyle w:val="Hyperlink"/>
+                <w:b/>
+                <w:bCs/>
+                <w:noProof/>
+              </w:rPr>
+              <w:t>CI/CD Diagram</w:t>
+            </w:r>
+            <w:r>
+              <w:rPr>
+                <w:noProof/>
+                <w:webHidden/>
+              </w:rPr>
+              <w:tab/>
+            </w:r>
+            <w:r>
+              <w:rPr>
+                <w:noProof/>
+                <w:webHidden/>
+              </w:rPr>
+              <w:fldChar w:fldCharType="begin"/>
+            </w:r>
+            <w:r>
+              <w:rPr>
+                <w:noProof/>
+                <w:webHidden/>
+              </w:rPr>
+              <w:instrText xml:space="preserve"> PAGEREF _Toc120305649 \h </w:instrText>
+            </w:r>
+            <w:r>
+              <w:rPr>
+                <w:noProof/>
+                <w:webHidden/>
+              </w:rPr>
+            </w:r>
+            <w:r>
+              <w:rPr>
+                <w:noProof/>
+                <w:webHidden/>
+              </w:rPr>
+              <w:fldChar w:fldCharType="separate"/>
+            </w:r>
+            <w:r>
+              <w:rPr>
+                <w:noProof/>
+                <w:webHidden/>
+              </w:rPr>
+              <w:t>11</w:t>
+            </w:r>
+            <w:r>
+              <w:rPr>
+                <w:noProof/>
+                <w:webHidden/>
+              </w:rPr>
+              <w:fldChar w:fldCharType="end"/>
+            </w:r>
+          </w:hyperlink>
+        </w:p>
+        <w:p>
+          <w:pPr>
+            <w:pStyle w:val="TOC1"/>
+            <w:tabs>
+              <w:tab w:val="right" w:leader="dot" w:pos="9350"/>
+            </w:tabs>
+            <w:rPr>
+              <w:rFonts w:eastAsiaTheme="minorEastAsia"/>
+              <w:noProof/>
+            </w:rPr>
+          </w:pPr>
+          <w:hyperlink w:anchor="_Toc120305650" w:history="1">
+            <w:r>
+              <w:rPr>
+                <w:rStyle w:val="Hyperlink"/>
+                <w:b/>
+                <w:bCs/>
+                <w:noProof/>
+              </w:rPr>
+              <w:t>URL Design</w:t>
+            </w:r>
+            <w:r>
+              <w:rPr>
+                <w:noProof/>
+                <w:webHidden/>
+              </w:rPr>
+              <w:tab/>
+            </w:r>
+            <w:r>
+              <w:rPr>
+                <w:noProof/>
+                <w:webHidden/>
+              </w:rPr>
+              <w:fldChar w:fldCharType="begin"/>
+            </w:r>
+            <w:r>
+              <w:rPr>
+                <w:noProof/>
+                <w:webHidden/>
+              </w:rPr>
+              <w:instrText xml:space="preserve"> PAGEREF _Toc120305650 \h </w:instrText>
+            </w:r>
+            <w:r>
+              <w:rPr>
+                <w:noProof/>
+                <w:webHidden/>
+              </w:rPr>
+            </w:r>
+            <w:r>
+              <w:rPr>
+                <w:noProof/>
+                <w:webHidden/>
+              </w:rPr>
+              <w:fldChar w:fldCharType="separate"/>
+            </w:r>
+            <w:r>
+              <w:rPr>
+                <w:noProof/>
+                <w:webHidden/>
+              </w:rPr>
+              <w:t>12</w:t>
+            </w:r>
+            <w:r>
+              <w:rPr>
+                <w:noProof/>
+                <w:webHidden/>
+              </w:rPr>
+              <w:fldChar w:fldCharType="end"/>
+            </w:r>
+          </w:hyperlink>
+        </w:p>
+        <w:p>
+          <w:pPr>
+            <w:pStyle w:val="TOC1"/>
+            <w:tabs>
+              <w:tab w:val="right" w:leader="dot" w:pos="9350"/>
+            </w:tabs>
+            <w:rPr>
+              <w:rFonts w:eastAsiaTheme="minorEastAsia"/>
+              <w:noProof/>
+            </w:rPr>
+          </w:pPr>
+          <w:hyperlink w:anchor="_Toc120305651" w:history="1">
+            <w:r>
+              <w:rPr>
+                <w:rStyle w:val="Hyperlink"/>
+                <w:b/>
+                <w:bCs/>
+                <w:noProof/>
+              </w:rPr>
+              <w:t>Sonarqube</w:t>
+            </w:r>
+            <w:r>
+              <w:rPr>
+                <w:noProof/>
+                <w:webHidden/>
+              </w:rPr>
+              <w:tab/>
+            </w:r>
+            <w:r>
+              <w:rPr>
+                <w:noProof/>
+                <w:webHidden/>
+              </w:rPr>
+              <w:fldChar w:fldCharType="begin"/>
+            </w:r>
+            <w:r>
+              <w:rPr>
+                <w:noProof/>
+                <w:webHidden/>
+              </w:rPr>
+              <w:instrText xml:space="preserve"> PAGEREF _Toc120305651 \h </w:instrText>
+            </w:r>
+            <w:r>
+              <w:rPr>
+                <w:noProof/>
+                <w:webHidden/>
+              </w:rPr>
+            </w:r>
+            <w:r>
+              <w:rPr>
+                <w:noProof/>
+                <w:webHidden/>
+              </w:rPr>
+              <w:fldChar w:fldCharType="separate"/>
+            </w:r>
+            <w:r>
+              <w:rPr>
+                <w:noProof/>
+                <w:webHidden/>
+              </w:rPr>
+              <w:t>13</w:t>
+            </w:r>
+            <w:r>
+              <w:rPr>
+                <w:noProof/>
+                <w:webHidden/>
               </w:rPr>
               <w:fldChar w:fldCharType="end"/>
             </w:r>
@@ -2303,7 +2313,7 @@
           <w:szCs w:val="48"/>
         </w:rPr>
       </w:pPr>
-      <w:bookmarkStart w:id="0" w:name="_Toc116034377"/>
+      <w:bookmarkStart w:id="0" w:name="_Toc120305632"/>
       <w:r>
         <w:rPr>
           <w:b/>
@@ -2353,7 +2363,7 @@
           <w:szCs w:val="48"/>
         </w:rPr>
       </w:pPr>
-      <w:bookmarkStart w:id="1" w:name="_Toc116034378"/>
+      <w:bookmarkStart w:id="1" w:name="_Toc120305633"/>
       <w:r>
         <w:rPr>
           <w:b/>
@@ -2420,7 +2430,7 @@
           <w:szCs w:val="48"/>
         </w:rPr>
       </w:pPr>
-      <w:bookmarkStart w:id="2" w:name="_Toc116034379"/>
+      <w:bookmarkStart w:id="2" w:name="_Toc120305634"/>
       <w:r>
         <w:rPr>
           <w:b/>
@@ -2598,43 +2608,34 @@
     <w:p>
       <w:pPr>
         <w:pStyle w:val="Heading2"/>
-        <w:jc w:val="center"/>
-        <w:rPr>
-          <w:sz w:val="40"/>
-          <w:szCs w:val="40"/>
-        </w:rPr>
-      </w:pPr>
-      <w:bookmarkStart w:id="3" w:name="_Toc116034380"/>
-      <w:r>
-        <w:rPr>
-          <w:sz w:val="40"/>
-          <w:szCs w:val="40"/>
+        <w:rPr>
+          <w:sz w:val="36"/>
+          <w:szCs w:val="36"/>
+        </w:rPr>
+      </w:pPr>
+      <w:bookmarkStart w:id="3" w:name="_Toc120305635"/>
+      <w:r>
+        <w:rPr>
+          <w:sz w:val="36"/>
+          <w:szCs w:val="36"/>
         </w:rPr>
         <w:t xml:space="preserve">Why </w:t>
       </w:r>
       <w:r>
         <w:rPr>
-          <w:sz w:val="40"/>
-          <w:szCs w:val="40"/>
+          <w:sz w:val="36"/>
+          <w:szCs w:val="36"/>
         </w:rPr>
         <w:t xml:space="preserve">do </w:t>
       </w:r>
       <w:r>
         <w:rPr>
-          <w:sz w:val="40"/>
-          <w:szCs w:val="40"/>
+          <w:sz w:val="36"/>
+          <w:szCs w:val="36"/>
         </w:rPr>
         <w:t>I use these technologies?</w:t>
       </w:r>
       <w:bookmarkEnd w:id="3"/>
-    </w:p>
-    <w:p>
-      <w:pPr>
-        <w:rPr>
-          <w:sz w:val="28"/>
-          <w:szCs w:val="28"/>
-        </w:rPr>
-      </w:pPr>
     </w:p>
     <w:p>
       <w:pPr>
@@ -2747,24 +2748,6 @@
           <w:szCs w:val="28"/>
         </w:rPr>
       </w:pPr>
-    </w:p>
-    <w:p>
-      <w:pPr>
-        <w:ind w:left="720"/>
-        <w:rPr>
-          <w:sz w:val="28"/>
-          <w:szCs w:val="28"/>
-        </w:rPr>
-      </w:pPr>
-    </w:p>
-    <w:p>
-      <w:pPr>
-        <w:ind w:left="720"/>
-        <w:rPr>
-          <w:sz w:val="28"/>
-          <w:szCs w:val="28"/>
-        </w:rPr>
-      </w:pPr>
       <w:r>
         <w:rPr>
           <w:b/>
@@ -2772,7 +2755,6 @@
           <w:sz w:val="28"/>
           <w:szCs w:val="28"/>
         </w:rPr>
-        <w:lastRenderedPageBreak/>
         <w:t>Spring Data JPA</w:t>
       </w:r>
       <w:r>
@@ -2798,6 +2780,7 @@
           <w:sz w:val="28"/>
           <w:szCs w:val="28"/>
         </w:rPr>
+        <w:lastRenderedPageBreak/>
         <w:t>JSON Web Tokens</w:t>
       </w:r>
       <w:r>
@@ -2829,7 +2812,7 @@
           <w:szCs w:val="48"/>
         </w:rPr>
       </w:pPr>
-      <w:bookmarkStart w:id="4" w:name="_Toc116034381"/>
+      <w:bookmarkStart w:id="4" w:name="_Toc120305636"/>
       <w:r>
         <w:rPr>
           <w:b/>
@@ -2841,6 +2824,7 @@
       </w:r>
       <w:bookmarkEnd w:id="4"/>
     </w:p>
+    <w:p/>
     <w:p>
       <w:pPr>
         <w:rPr>
@@ -2933,6 +2917,50 @@
           <w:sz w:val="28"/>
           <w:szCs w:val="28"/>
         </w:rPr>
+        <w:t>Acceptance tests</w:t>
+      </w:r>
+    </w:p>
+    <w:p>
+      <w:pPr>
+        <w:pStyle w:val="ListParagraph"/>
+        <w:numPr>
+          <w:ilvl w:val="0"/>
+          <w:numId w:val="2"/>
+        </w:numPr>
+        <w:rPr>
+          <w:sz w:val="28"/>
+          <w:szCs w:val="28"/>
+        </w:rPr>
+      </w:pPr>
+      <w:r>
+        <w:rPr>
+          <w:b/>
+          <w:bCs/>
+          <w:sz w:val="28"/>
+          <w:szCs w:val="28"/>
+        </w:rPr>
+        <w:t>Front-end testing</w:t>
+      </w:r>
+    </w:p>
+    <w:p>
+      <w:pPr>
+        <w:pStyle w:val="ListParagraph"/>
+        <w:numPr>
+          <w:ilvl w:val="0"/>
+          <w:numId w:val="2"/>
+        </w:numPr>
+        <w:rPr>
+          <w:sz w:val="28"/>
+          <w:szCs w:val="28"/>
+        </w:rPr>
+      </w:pPr>
+      <w:r>
+        <w:rPr>
+          <w:b/>
+          <w:bCs/>
+          <w:sz w:val="28"/>
+          <w:szCs w:val="28"/>
+        </w:rPr>
         <w:t>SOLID</w:t>
       </w:r>
       <w:r>
@@ -2958,6 +2986,38 @@
           <w:szCs w:val="28"/>
         </w:rPr>
       </w:pPr>
+      <w:r>
+        <w:rPr>
+          <w:sz w:val="28"/>
+          <w:szCs w:val="28"/>
+        </w:rPr>
+        <w:t xml:space="preserve">For more information about the testing of the project, refer to this </w:t>
+      </w:r>
+    </w:p>
+    <w:p>
+      <w:pPr>
+        <w:rPr>
+          <w:sz w:val="28"/>
+          <w:szCs w:val="28"/>
+        </w:rPr>
+      </w:pPr>
+      <w:r>
+        <w:rPr>
+          <w:sz w:val="28"/>
+          <w:szCs w:val="28"/>
+        </w:rPr>
+        <w:t xml:space="preserve">document : </w:t>
+      </w:r>
+      <w:hyperlink r:id="rId9" w:history="1">
+        <w:r>
+          <w:rPr>
+            <w:rStyle w:val="Hyperlink"/>
+            <w:sz w:val="28"/>
+            <w:szCs w:val="28"/>
+          </w:rPr>
+          <w:t xml:space="preserve">Test Plan </w:t>
+        </w:r>
+      </w:hyperlink>
     </w:p>
     <w:p>
       <w:pPr>
@@ -3024,7 +3084,7 @@
           <w:szCs w:val="40"/>
         </w:rPr>
       </w:pPr>
-      <w:bookmarkStart w:id="5" w:name="_Toc116034382"/>
+      <w:bookmarkStart w:id="5" w:name="_Toc120305637"/>
       <w:r>
         <w:rPr>
           <w:sz w:val="40"/>
@@ -3044,7 +3104,7 @@
           <w:szCs w:val="32"/>
         </w:rPr>
       </w:pPr>
-      <w:bookmarkStart w:id="6" w:name="_Toc116034383"/>
+      <w:bookmarkStart w:id="6" w:name="_Toc120305638"/>
       <w:r>
         <w:rPr>
           <w:sz w:val="32"/>
@@ -3078,7 +3138,7 @@
           <w:szCs w:val="32"/>
         </w:rPr>
       </w:pPr>
-      <w:bookmarkStart w:id="7" w:name="_Toc116034384"/>
+      <w:bookmarkStart w:id="7" w:name="_Toc120305639"/>
       <w:r>
         <w:rPr>
           <w:sz w:val="32"/>
@@ -3140,7 +3200,7 @@
           <w:szCs w:val="32"/>
         </w:rPr>
       </w:pPr>
-      <w:bookmarkStart w:id="8" w:name="_Toc116034385"/>
+      <w:bookmarkStart w:id="8" w:name="_Toc120305640"/>
       <w:r>
         <w:rPr>
           <w:sz w:val="32"/>
@@ -3181,7 +3241,7 @@
           <w:szCs w:val="32"/>
         </w:rPr>
       </w:pPr>
-      <w:bookmarkStart w:id="9" w:name="_Toc116034386"/>
+      <w:bookmarkStart w:id="9" w:name="_Toc120305641"/>
       <w:r>
         <w:rPr>
           <w:sz w:val="32"/>
@@ -3229,7 +3289,7 @@
           <w:szCs w:val="32"/>
         </w:rPr>
       </w:pPr>
-      <w:bookmarkStart w:id="10" w:name="_Toc116034387"/>
+      <w:bookmarkStart w:id="10" w:name="_Toc120305642"/>
       <w:r>
         <w:rPr>
           <w:sz w:val="32"/>
@@ -3301,7 +3361,7 @@
           <w:szCs w:val="48"/>
         </w:rPr>
       </w:pPr>
-      <w:bookmarkStart w:id="11" w:name="_Toc116034388"/>
+      <w:bookmarkStart w:id="11" w:name="_Toc120305643"/>
       <w:r>
         <w:rPr>
           <w:b/>
@@ -3320,23 +3380,28 @@
     <w:p>
       <w:pPr>
         <w:pStyle w:val="Heading2"/>
-        <w:jc w:val="center"/>
-        <w:rPr>
-          <w:sz w:val="40"/>
-          <w:szCs w:val="40"/>
-        </w:rPr>
-      </w:pPr>
-      <w:bookmarkStart w:id="12" w:name="_Toc116034389"/>
-      <w:r>
-        <w:rPr>
-          <w:sz w:val="40"/>
-          <w:szCs w:val="40"/>
+        <w:rPr>
+          <w:sz w:val="36"/>
+          <w:szCs w:val="36"/>
+        </w:rPr>
+      </w:pPr>
+      <w:bookmarkStart w:id="12" w:name="_Toc120305644"/>
+      <w:r>
+        <w:rPr>
+          <w:sz w:val="36"/>
+          <w:szCs w:val="36"/>
         </w:rPr>
         <w:t>C1</w:t>
       </w:r>
       <w:bookmarkEnd w:id="12"/>
-    </w:p>
-    <w:p/>
+      <w:r>
+        <w:rPr>
+          <w:sz w:val="36"/>
+          <w:szCs w:val="36"/>
+        </w:rPr>
+        <w:t xml:space="preserve"> Diagram</w:t>
+      </w:r>
+    </w:p>
     <w:p>
       <w:pPr>
         <w:rPr>
@@ -3374,15 +3439,15 @@
           <w:szCs w:val="40"/>
         </w:rPr>
         <w:drawing>
-          <wp:anchor distT="0" distB="0" distL="114300" distR="114300" simplePos="0" relativeHeight="251662336" behindDoc="0" locked="0" layoutInCell="1" allowOverlap="1" wp14:anchorId="4C2359FB" wp14:editId="766FF404">
+          <wp:anchor distT="0" distB="0" distL="114300" distR="114300" simplePos="0" relativeHeight="251662336" behindDoc="0" locked="0" layoutInCell="1" allowOverlap="1" wp14:anchorId="4C2359FB" wp14:editId="3C79BED4">
             <wp:simplePos x="0" y="0"/>
             <wp:positionH relativeFrom="margin">
-              <wp:align>center</wp:align>
+              <wp:align>right</wp:align>
             </wp:positionH>
             <wp:positionV relativeFrom="margin">
-              <wp:posOffset>2613660</wp:posOffset>
+              <wp:posOffset>2472083</wp:posOffset>
             </wp:positionV>
-            <wp:extent cx="6999605" cy="3981877"/>
+            <wp:extent cx="5947410" cy="3469005"/>
             <wp:effectExtent l="0" t="0" r="0" b="0"/>
             <wp:wrapSquare wrapText="bothSides"/>
             <wp:docPr id="1" name="Picture 1" descr="Diagram&#10;&#10;Description automatically generated"/>
@@ -3397,7 +3462,7 @@
                     <pic:cNvPicPr/>
                   </pic:nvPicPr>
                   <pic:blipFill>
-                    <a:blip r:embed="rId7">
+                    <a:blip r:embed="rId10">
                       <a:extLst>
                         <a:ext uri="{28A0092B-C50C-407E-A947-70E740481C1C}">
                           <a14:useLocalDpi xmlns:a14="http://schemas.microsoft.com/office/drawing/2010/main" val="0"/>
@@ -3411,7 +3476,7 @@
                   <pic:spPr>
                     <a:xfrm>
                       <a:off x="0" y="0"/>
-                      <a:ext cx="6999605" cy="3981877"/>
+                      <a:ext cx="5947410" cy="3469005"/>
                     </a:xfrm>
                     <a:prstGeom prst="rect">
                       <a:avLst/>
@@ -3434,48 +3499,33 @@
     <w:p/>
     <w:p/>
     <w:p/>
+    <w:p/>
+    <w:p/>
     <w:p>
       <w:pPr>
         <w:pStyle w:val="Heading2"/>
-        <w:jc w:val="center"/>
-        <w:rPr>
-          <w:sz w:val="40"/>
-          <w:szCs w:val="40"/>
-        </w:rPr>
-      </w:pPr>
-      <w:bookmarkStart w:id="13" w:name="_Toc116034390"/>
-      <w:r>
-        <w:rPr>
-          <w:sz w:val="40"/>
-          <w:szCs w:val="40"/>
+        <w:rPr>
+          <w:sz w:val="36"/>
+          <w:szCs w:val="36"/>
+        </w:rPr>
+      </w:pPr>
+      <w:bookmarkStart w:id="13" w:name="_Toc120305645"/>
+      <w:r>
+        <w:rPr>
+          <w:sz w:val="36"/>
+          <w:szCs w:val="36"/>
         </w:rPr>
         <w:lastRenderedPageBreak/>
-        <w:t>C</w:t>
-      </w:r>
-      <w:r>
-        <w:rPr>
-          <w:sz w:val="40"/>
-          <w:szCs w:val="40"/>
-        </w:rPr>
-        <w:t>2</w:t>
+        <w:t>C2</w:t>
       </w:r>
       <w:bookmarkEnd w:id="13"/>
-    </w:p>
-    <w:p>
-      <w:pPr>
-        <w:rPr>
-          <w:sz w:val="28"/>
-          <w:szCs w:val="28"/>
-        </w:rPr>
-      </w:pPr>
-    </w:p>
-    <w:p>
-      <w:pPr>
-        <w:rPr>
-          <w:sz w:val="28"/>
-          <w:szCs w:val="28"/>
-        </w:rPr>
-      </w:pPr>
+      <w:r>
+        <w:rPr>
+          <w:sz w:val="36"/>
+          <w:szCs w:val="36"/>
+        </w:rPr>
+        <w:t xml:space="preserve"> Diagram</w:t>
+      </w:r>
     </w:p>
     <w:p>
       <w:pPr>
@@ -3528,7 +3578,7 @@
                     <pic:cNvPicPr/>
                   </pic:nvPicPr>
                   <pic:blipFill>
-                    <a:blip r:embed="rId8">
+                    <a:blip r:embed="rId11">
                       <a:extLst>
                         <a:ext uri="{28A0092B-C50C-407E-A947-70E740481C1C}">
                           <a14:useLocalDpi xmlns:a14="http://schemas.microsoft.com/office/drawing/2010/main" val="0"/>
@@ -3560,37 +3610,35 @@
     <w:p/>
     <w:p/>
     <w:p/>
-    <w:p/>
     <w:p>
       <w:pPr>
         <w:pStyle w:val="Heading2"/>
-        <w:jc w:val="center"/>
         <w:rPr>
           <w:sz w:val="40"/>
           <w:szCs w:val="40"/>
         </w:rPr>
       </w:pPr>
     </w:p>
+    <w:p/>
     <w:p>
       <w:pPr>
         <w:pStyle w:val="Heading2"/>
-        <w:jc w:val="center"/>
-        <w:rPr>
-          <w:sz w:val="40"/>
-          <w:szCs w:val="40"/>
-        </w:rPr>
-      </w:pPr>
-      <w:bookmarkStart w:id="14" w:name="_Toc116034391"/>
-      <w:r>
-        <w:rPr>
-          <w:sz w:val="40"/>
-          <w:szCs w:val="40"/>
-        </w:rPr>
+        <w:rPr>
+          <w:sz w:val="36"/>
+          <w:szCs w:val="36"/>
+        </w:rPr>
+      </w:pPr>
+      <w:bookmarkStart w:id="14" w:name="_Toc120305646"/>
+      <w:r>
+        <w:rPr>
+          <w:sz w:val="36"/>
+          <w:szCs w:val="36"/>
+        </w:rPr>
+        <w:lastRenderedPageBreak/>
         <w:t>C3 API Application</w:t>
       </w:r>
       <w:bookmarkEnd w:id="14"/>
     </w:p>
-    <w:p/>
     <w:p>
       <w:pPr>
         <w:rPr>
@@ -3626,6 +3674,14 @@
         </w:rPr>
         <w:t xml:space="preserve"> This diagram shows how the components of the API Application work.</w:t>
       </w:r>
+    </w:p>
+    <w:p>
+      <w:pPr>
+        <w:rPr>
+          <w:sz w:val="28"/>
+          <w:szCs w:val="28"/>
+        </w:rPr>
+      </w:pPr>
     </w:p>
     <w:p>
       <w:r>
@@ -3648,7 +3704,7 @@
                     <pic:cNvPicPr/>
                   </pic:nvPicPr>
                   <pic:blipFill>
-                    <a:blip r:embed="rId9">
+                    <a:blip r:embed="rId12">
                       <a:extLst>
                         <a:ext uri="{28A0092B-C50C-407E-A947-70E740481C1C}">
                           <a14:useLocalDpi xmlns:a14="http://schemas.microsoft.com/office/drawing/2010/main" val="0"/>
@@ -3678,24 +3734,22 @@
     <w:p>
       <w:pPr>
         <w:pStyle w:val="Heading2"/>
-        <w:jc w:val="center"/>
-        <w:rPr>
-          <w:sz w:val="40"/>
-          <w:szCs w:val="40"/>
-        </w:rPr>
-      </w:pPr>
-      <w:bookmarkStart w:id="15" w:name="_Toc116034392"/>
-      <w:r>
-        <w:rPr>
-          <w:sz w:val="40"/>
-          <w:szCs w:val="40"/>
+        <w:rPr>
+          <w:sz w:val="36"/>
+          <w:szCs w:val="36"/>
+        </w:rPr>
+      </w:pPr>
+      <w:bookmarkStart w:id="15" w:name="_Toc120305647"/>
+      <w:r>
+        <w:rPr>
+          <w:sz w:val="36"/>
+          <w:szCs w:val="36"/>
         </w:rPr>
         <w:lastRenderedPageBreak/>
         <w:t>C3 Multi-Page Application</w:t>
       </w:r>
       <w:bookmarkEnd w:id="15"/>
     </w:p>
-    <w:p/>
     <w:p>
       <w:pPr>
         <w:rPr>
@@ -3710,6 +3764,14 @@
         </w:rPr>
         <w:t>Just like above this is another C3 diagram, which however displays how the components of the Multi-Page Application work.</w:t>
       </w:r>
+    </w:p>
+    <w:p>
+      <w:pPr>
+        <w:rPr>
+          <w:sz w:val="28"/>
+          <w:szCs w:val="28"/>
+        </w:rPr>
+      </w:pPr>
     </w:p>
     <w:p>
       <w:r>
@@ -3732,7 +3794,7 @@
                     <pic:cNvPicPr/>
                   </pic:nvPicPr>
                   <pic:blipFill>
-                    <a:blip r:embed="rId10">
+                    <a:blip r:embed="rId13">
                       <a:extLst>
                         <a:ext uri="{28A0092B-C50C-407E-A947-70E740481C1C}">
                           <a14:useLocalDpi xmlns:a14="http://schemas.microsoft.com/office/drawing/2010/main" val="0"/>
@@ -3773,29 +3835,22 @@
     <w:p>
       <w:pPr>
         <w:pStyle w:val="Heading2"/>
-        <w:jc w:val="center"/>
-        <w:rPr>
-          <w:sz w:val="40"/>
-          <w:szCs w:val="40"/>
-        </w:rPr>
-      </w:pPr>
-      <w:r>
-        <w:rPr>
-          <w:sz w:val="40"/>
-          <w:szCs w:val="40"/>
+        <w:rPr>
+          <w:sz w:val="36"/>
+          <w:szCs w:val="36"/>
+        </w:rPr>
+      </w:pPr>
+      <w:bookmarkStart w:id="16" w:name="_Toc120305648"/>
+      <w:r>
+        <w:rPr>
+          <w:sz w:val="36"/>
+          <w:szCs w:val="36"/>
         </w:rPr>
         <w:lastRenderedPageBreak/>
-        <w:t>C</w:t>
-      </w:r>
-      <w:r>
-        <w:rPr>
-          <w:sz w:val="40"/>
-          <w:szCs w:val="40"/>
-        </w:rPr>
-        <w:t>4 Class Diagram</w:t>
-      </w:r>
-    </w:p>
-    <w:p/>
+        <w:t>C4 Class Diagram</w:t>
+      </w:r>
+      <w:bookmarkEnd w:id="16"/>
+    </w:p>
     <w:p>
       <w:pPr>
         <w:rPr>
@@ -3813,17 +3868,30 @@
     </w:p>
     <w:p>
       <w:pPr>
-        <w:jc w:val="center"/>
+        <w:rPr>
+          <w:sz w:val="28"/>
+          <w:szCs w:val="28"/>
+        </w:rPr>
+      </w:pPr>
+    </w:p>
+    <w:p>
+      <w:pPr>
+        <w:rPr>
+          <w:sz w:val="28"/>
+          <w:szCs w:val="28"/>
+        </w:rPr>
       </w:pPr>
       <w:r>
         <w:rPr>
           <w:noProof/>
+          <w:sz w:val="28"/>
+          <w:szCs w:val="28"/>
         </w:rPr>
         <w:drawing>
-          <wp:inline distT="0" distB="0" distL="0" distR="0" wp14:anchorId="378F0326" wp14:editId="7F286BD3">
-            <wp:extent cx="6016926" cy="3209027"/>
-            <wp:effectExtent l="0" t="0" r="3175" b="0"/>
-            <wp:docPr id="3" name="Picture 3" descr="Diagram&#10;&#10;Description automatically generated"/>
+          <wp:inline distT="0" distB="0" distL="0" distR="0" wp14:anchorId="4CA00496" wp14:editId="45136B4F">
+            <wp:extent cx="5943600" cy="6177280"/>
+            <wp:effectExtent l="0" t="0" r="0" b="0"/>
+            <wp:docPr id="7" name="Picture 7" descr="Diagram&#10;&#10;Description automatically generated"/>
             <wp:cNvGraphicFramePr>
               <a:graphicFrameLocks xmlns:a="http://schemas.openxmlformats.org/drawingml/2006/main" noChangeAspect="1"/>
             </wp:cNvGraphicFramePr>
@@ -3831,11 +3899,88 @@
               <a:graphicData uri="http://schemas.openxmlformats.org/drawingml/2006/picture">
                 <pic:pic xmlns:pic="http://schemas.openxmlformats.org/drawingml/2006/picture">
                   <pic:nvPicPr>
-                    <pic:cNvPr id="3" name="Picture 3" descr="Diagram&#10;&#10;Description automatically generated"/>
+                    <pic:cNvPr id="7" name="Picture 7" descr="Diagram&#10;&#10;Description automatically generated"/>
                     <pic:cNvPicPr/>
                   </pic:nvPicPr>
                   <pic:blipFill>
-                    <a:blip r:embed="rId11">
+                    <a:blip r:embed="rId14"/>
+                    <a:stretch>
+                      <a:fillRect/>
+                    </a:stretch>
+                  </pic:blipFill>
+                  <pic:spPr>
+                    <a:xfrm>
+                      <a:off x="0" y="0"/>
+                      <a:ext cx="5943600" cy="6177280"/>
+                    </a:xfrm>
+                    <a:prstGeom prst="rect">
+                      <a:avLst/>
+                    </a:prstGeom>
+                  </pic:spPr>
+                </pic:pic>
+              </a:graphicData>
+            </a:graphic>
+          </wp:inline>
+        </w:drawing>
+      </w:r>
+    </w:p>
+    <w:p>
+      <w:pPr>
+        <w:jc w:val="center"/>
+      </w:pPr>
+    </w:p>
+    <w:p>
+      <w:pPr>
+        <w:pStyle w:val="Heading1"/>
+        <w:jc w:val="center"/>
+        <w:rPr>
+          <w:b/>
+          <w:bCs/>
+          <w:sz w:val="48"/>
+          <w:szCs w:val="48"/>
+        </w:rPr>
+      </w:pPr>
+      <w:bookmarkStart w:id="17" w:name="_Toc120305649"/>
+      <w:r>
+        <w:rPr>
+          <w:b/>
+          <w:bCs/>
+          <w:sz w:val="48"/>
+          <w:szCs w:val="48"/>
+        </w:rPr>
+        <w:lastRenderedPageBreak/>
+        <w:t>CI/CD Diagram</w:t>
+      </w:r>
+      <w:bookmarkEnd w:id="17"/>
+    </w:p>
+    <w:p/>
+    <w:p>
+      <w:pPr>
+        <w:rPr>
+          <w:noProof/>
+        </w:rPr>
+      </w:pPr>
+      <w:r>
+        <w:rPr>
+          <w:noProof/>
+        </w:rPr>
+        <w:drawing>
+          <wp:inline distT="0" distB="0" distL="0" distR="0" wp14:anchorId="7AAF1EF6" wp14:editId="5776D1AF">
+            <wp:extent cx="5943600" cy="4445000"/>
+            <wp:effectExtent l="0" t="0" r="0" b="0"/>
+            <wp:docPr id="6" name="Picture 6" descr="Diagram&#10;&#10;Description automatically generated"/>
+            <wp:cNvGraphicFramePr>
+              <a:graphicFrameLocks xmlns:a="http://schemas.openxmlformats.org/drawingml/2006/main" noChangeAspect="1"/>
+            </wp:cNvGraphicFramePr>
+            <a:graphic xmlns:a="http://schemas.openxmlformats.org/drawingml/2006/main">
+              <a:graphicData uri="http://schemas.openxmlformats.org/drawingml/2006/picture">
+                <pic:pic xmlns:pic="http://schemas.openxmlformats.org/drawingml/2006/picture">
+                  <pic:nvPicPr>
+                    <pic:cNvPr id="6" name="Picture 6" descr="Diagram&#10;&#10;Description automatically generated"/>
+                    <pic:cNvPicPr/>
+                  </pic:nvPicPr>
+                  <pic:blipFill>
+                    <a:blip r:embed="rId15">
                       <a:extLst>
                         <a:ext uri="{28A0092B-C50C-407E-A947-70E740481C1C}">
                           <a14:useLocalDpi xmlns:a14="http://schemas.microsoft.com/office/drawing/2010/main" val="0"/>
@@ -3849,7 +3994,7 @@
                   <pic:spPr>
                     <a:xfrm>
                       <a:off x="0" y="0"/>
-                      <a:ext cx="6042150" cy="3222480"/>
+                      <a:ext cx="5943600" cy="4445000"/>
                     </a:xfrm>
                     <a:prstGeom prst="rect">
                       <a:avLst/>
@@ -3862,6 +4007,1968 @@
         </w:drawing>
       </w:r>
     </w:p>
+    <w:p/>
+    <w:p>
+      <w:pPr>
+        <w:rPr>
+          <w:noProof/>
+        </w:rPr>
+      </w:pPr>
+    </w:p>
+    <w:p>
+      <w:pPr>
+        <w:rPr>
+          <w:noProof/>
+        </w:rPr>
+      </w:pPr>
+    </w:p>
+    <w:p>
+      <w:pPr>
+        <w:rPr>
+          <w:noProof/>
+        </w:rPr>
+      </w:pPr>
+    </w:p>
+    <w:p>
+      <w:pPr>
+        <w:rPr>
+          <w:noProof/>
+        </w:rPr>
+      </w:pPr>
+    </w:p>
+    <w:p>
+      <w:pPr>
+        <w:rPr>
+          <w:noProof/>
+        </w:rPr>
+      </w:pPr>
+    </w:p>
+    <w:p>
+      <w:pPr>
+        <w:rPr>
+          <w:noProof/>
+        </w:rPr>
+      </w:pPr>
+    </w:p>
+    <w:p>
+      <w:pPr>
+        <w:rPr>
+          <w:noProof/>
+        </w:rPr>
+      </w:pPr>
+    </w:p>
+    <w:p>
+      <w:pPr>
+        <w:rPr>
+          <w:noProof/>
+        </w:rPr>
+      </w:pPr>
+    </w:p>
+    <w:p>
+      <w:pPr>
+        <w:pStyle w:val="Heading1"/>
+        <w:jc w:val="center"/>
+        <w:rPr>
+          <w:b/>
+          <w:bCs/>
+          <w:sz w:val="48"/>
+          <w:szCs w:val="48"/>
+        </w:rPr>
+      </w:pPr>
+      <w:bookmarkStart w:id="18" w:name="_Toc120305650"/>
+      <w:r>
+        <w:rPr>
+          <w:b/>
+          <w:bCs/>
+          <w:sz w:val="48"/>
+          <w:szCs w:val="48"/>
+        </w:rPr>
+        <w:lastRenderedPageBreak/>
+        <w:t>Design</w:t>
+      </w:r>
+      <w:bookmarkEnd w:id="18"/>
+      <w:r>
+        <w:rPr>
+          <w:b/>
+          <w:bCs/>
+          <w:sz w:val="48"/>
+          <w:szCs w:val="48"/>
+        </w:rPr>
+        <w:t xml:space="preserve"> Decisions</w:t>
+      </w:r>
+    </w:p>
+    <w:p/>
+    <w:p>
+      <w:pPr>
+        <w:pStyle w:val="Heading2"/>
+        <w:rPr>
+          <w:sz w:val="36"/>
+          <w:szCs w:val="36"/>
+        </w:rPr>
+      </w:pPr>
+      <w:r>
+        <w:rPr>
+          <w:sz w:val="36"/>
+          <w:szCs w:val="36"/>
+        </w:rPr>
+        <w:t>URL Design</w:t>
+      </w:r>
+    </w:p>
+    <w:p>
+      <w:pPr>
+        <w:rPr>
+          <w:sz w:val="28"/>
+          <w:szCs w:val="28"/>
+        </w:rPr>
+      </w:pPr>
+      <w:r>
+        <w:rPr>
+          <w:sz w:val="28"/>
+          <w:szCs w:val="28"/>
+        </w:rPr>
+        <w:t>Below in the table are listed the URLs that will be used to service the software solution.</w:t>
+      </w:r>
+    </w:p>
+    <w:p/>
+    <w:tbl>
+      <w:tblPr>
+        <w:tblStyle w:val="GridTable4-Accent1"/>
+        <w:tblW w:w="0" w:type="auto"/>
+        <w:tblLook w:val="04A0" w:firstRow="1" w:lastRow="0" w:firstColumn="1" w:lastColumn="0" w:noHBand="0" w:noVBand="1"/>
+      </w:tblPr>
+      <w:tblGrid>
+        <w:gridCol w:w="2859"/>
+        <w:gridCol w:w="2168"/>
+        <w:gridCol w:w="2187"/>
+        <w:gridCol w:w="2136"/>
+      </w:tblGrid>
+      <w:tr>
+        <w:trPr>
+          <w:cnfStyle w:val="100000000000" w:firstRow="1" w:lastRow="0" w:firstColumn="0" w:lastColumn="0" w:oddVBand="0" w:evenVBand="0" w:oddHBand="0" w:evenHBand="0" w:firstRowFirstColumn="0" w:firstRowLastColumn="0" w:lastRowFirstColumn="0" w:lastRowLastColumn="0"/>
+        </w:trPr>
+        <w:tc>
+          <w:tcPr>
+            <w:cnfStyle w:val="001000000000" w:firstRow="0" w:lastRow="0" w:firstColumn="1" w:lastColumn="0" w:oddVBand="0" w:evenVBand="0" w:oddHBand="0" w:evenHBand="0" w:firstRowFirstColumn="0" w:firstRowLastColumn="0" w:lastRowFirstColumn="0" w:lastRowLastColumn="0"/>
+            <w:tcW w:w="2859" w:type="dxa"/>
+          </w:tcPr>
+          <w:p>
+            <w:pPr>
+              <w:ind w:firstLine="0"/>
+              <w:jc w:val="center"/>
+              <w:rPr>
+                <w:sz w:val="28"/>
+                <w:szCs w:val="28"/>
+              </w:rPr>
+            </w:pPr>
+            <w:r>
+              <w:rPr>
+                <w:sz w:val="28"/>
+                <w:szCs w:val="28"/>
+              </w:rPr>
+              <w:t>URL</w:t>
+            </w:r>
+          </w:p>
+        </w:tc>
+        <w:tc>
+          <w:tcPr>
+            <w:tcW w:w="2168" w:type="dxa"/>
+          </w:tcPr>
+          <w:p>
+            <w:pPr>
+              <w:ind w:firstLine="0"/>
+              <w:jc w:val="center"/>
+              <w:cnfStyle w:val="100000000000" w:firstRow="1" w:lastRow="0" w:firstColumn="0" w:lastColumn="0" w:oddVBand="0" w:evenVBand="0" w:oddHBand="0" w:evenHBand="0" w:firstRowFirstColumn="0" w:firstRowLastColumn="0" w:lastRowFirstColumn="0" w:lastRowLastColumn="0"/>
+              <w:rPr>
+                <w:sz w:val="28"/>
+                <w:szCs w:val="28"/>
+              </w:rPr>
+            </w:pPr>
+            <w:r>
+              <w:rPr>
+                <w:sz w:val="28"/>
+                <w:szCs w:val="28"/>
+              </w:rPr>
+              <w:t>Resource</w:t>
+            </w:r>
+          </w:p>
+        </w:tc>
+        <w:tc>
+          <w:tcPr>
+            <w:tcW w:w="2187" w:type="dxa"/>
+          </w:tcPr>
+          <w:p>
+            <w:pPr>
+              <w:ind w:firstLine="0"/>
+              <w:jc w:val="center"/>
+              <w:cnfStyle w:val="100000000000" w:firstRow="1" w:lastRow="0" w:firstColumn="0" w:lastColumn="0" w:oddVBand="0" w:evenVBand="0" w:oddHBand="0" w:evenHBand="0" w:firstRowFirstColumn="0" w:firstRowLastColumn="0" w:lastRowFirstColumn="0" w:lastRowLastColumn="0"/>
+              <w:rPr>
+                <w:sz w:val="28"/>
+                <w:szCs w:val="28"/>
+              </w:rPr>
+            </w:pPr>
+            <w:r>
+              <w:rPr>
+                <w:sz w:val="28"/>
+                <w:szCs w:val="28"/>
+              </w:rPr>
+              <w:t>Operation</w:t>
+            </w:r>
+          </w:p>
+        </w:tc>
+        <w:tc>
+          <w:tcPr>
+            <w:tcW w:w="2136" w:type="dxa"/>
+          </w:tcPr>
+          <w:p>
+            <w:pPr>
+              <w:ind w:firstLine="0"/>
+              <w:cnfStyle w:val="100000000000" w:firstRow="1" w:lastRow="0" w:firstColumn="0" w:lastColumn="0" w:oddVBand="0" w:evenVBand="0" w:oddHBand="0" w:evenHBand="0" w:firstRowFirstColumn="0" w:firstRowLastColumn="0" w:lastRowFirstColumn="0" w:lastRowLastColumn="0"/>
+              <w:rPr>
+                <w:sz w:val="28"/>
+                <w:szCs w:val="28"/>
+              </w:rPr>
+            </w:pPr>
+          </w:p>
+        </w:tc>
+      </w:tr>
+      <w:tr>
+        <w:trPr>
+          <w:cnfStyle w:val="000000100000" w:firstRow="0" w:lastRow="0" w:firstColumn="0" w:lastColumn="0" w:oddVBand="0" w:evenVBand="0" w:oddHBand="1" w:evenHBand="0" w:firstRowFirstColumn="0" w:firstRowLastColumn="0" w:lastRowFirstColumn="0" w:lastRowLastColumn="0"/>
+        </w:trPr>
+        <w:tc>
+          <w:tcPr>
+            <w:cnfStyle w:val="001000000000" w:firstRow="0" w:lastRow="0" w:firstColumn="1" w:lastColumn="0" w:oddVBand="0" w:evenVBand="0" w:oddHBand="0" w:evenHBand="0" w:firstRowFirstColumn="0" w:firstRowLastColumn="0" w:lastRowFirstColumn="0" w:lastRowLastColumn="0"/>
+            <w:tcW w:w="2859" w:type="dxa"/>
+            <w:vAlign w:val="center"/>
+          </w:tcPr>
+          <w:p>
+            <w:pPr>
+              <w:ind w:firstLine="0"/>
+              <w:jc w:val="center"/>
+              <w:rPr>
+                <w:sz w:val="24"/>
+                <w:szCs w:val="24"/>
+              </w:rPr>
+            </w:pPr>
+            <w:r>
+              <w:rPr>
+                <w:sz w:val="24"/>
+                <w:szCs w:val="24"/>
+              </w:rPr>
+              <w:t>/matches/</w:t>
+            </w:r>
+          </w:p>
+        </w:tc>
+        <w:tc>
+          <w:tcPr>
+            <w:tcW w:w="2168" w:type="dxa"/>
+            <w:vAlign w:val="center"/>
+          </w:tcPr>
+          <w:p>
+            <w:pPr>
+              <w:ind w:firstLine="0"/>
+              <w:jc w:val="center"/>
+              <w:cnfStyle w:val="000000100000" w:firstRow="0" w:lastRow="0" w:firstColumn="0" w:lastColumn="0" w:oddVBand="0" w:evenVBand="0" w:oddHBand="1" w:evenHBand="0" w:firstRowFirstColumn="0" w:firstRowLastColumn="0" w:lastRowFirstColumn="0" w:lastRowLastColumn="0"/>
+              <w:rPr>
+                <w:sz w:val="24"/>
+                <w:szCs w:val="24"/>
+              </w:rPr>
+            </w:pPr>
+            <w:r>
+              <w:rPr>
+                <w:sz w:val="24"/>
+                <w:szCs w:val="24"/>
+              </w:rPr>
+              <w:t>Matches</w:t>
+            </w:r>
+          </w:p>
+        </w:tc>
+        <w:tc>
+          <w:tcPr>
+            <w:tcW w:w="2187" w:type="dxa"/>
+            <w:vAlign w:val="center"/>
+          </w:tcPr>
+          <w:p>
+            <w:pPr>
+              <w:ind w:firstLine="0"/>
+              <w:jc w:val="center"/>
+              <w:cnfStyle w:val="000000100000" w:firstRow="0" w:lastRow="0" w:firstColumn="0" w:lastColumn="0" w:oddVBand="0" w:evenVBand="0" w:oddHBand="1" w:evenHBand="0" w:firstRowFirstColumn="0" w:firstRowLastColumn="0" w:lastRowFirstColumn="0" w:lastRowLastColumn="0"/>
+              <w:rPr>
+                <w:sz w:val="24"/>
+                <w:szCs w:val="24"/>
+              </w:rPr>
+            </w:pPr>
+            <w:r>
+              <w:rPr>
+                <w:sz w:val="24"/>
+                <w:szCs w:val="24"/>
+              </w:rPr>
+              <w:t>GET</w:t>
+            </w:r>
+          </w:p>
+        </w:tc>
+        <w:tc>
+          <w:tcPr>
+            <w:tcW w:w="2136" w:type="dxa"/>
+            <w:vAlign w:val="center"/>
+          </w:tcPr>
+          <w:p>
+            <w:pPr>
+              <w:ind w:firstLine="0"/>
+              <w:jc w:val="center"/>
+              <w:cnfStyle w:val="000000100000" w:firstRow="0" w:lastRow="0" w:firstColumn="0" w:lastColumn="0" w:oddVBand="0" w:evenVBand="0" w:oddHBand="1" w:evenHBand="0" w:firstRowFirstColumn="0" w:firstRowLastColumn="0" w:lastRowFirstColumn="0" w:lastRowLastColumn="0"/>
+              <w:rPr>
+                <w:sz w:val="24"/>
+                <w:szCs w:val="24"/>
+              </w:rPr>
+            </w:pPr>
+            <w:r>
+              <w:rPr>
+                <w:sz w:val="24"/>
+                <w:szCs w:val="24"/>
+              </w:rPr>
+              <w:t>Read a list with all available matches</w:t>
+            </w:r>
+          </w:p>
+        </w:tc>
+      </w:tr>
+      <w:tr>
+        <w:tc>
+          <w:tcPr>
+            <w:cnfStyle w:val="001000000000" w:firstRow="0" w:lastRow="0" w:firstColumn="1" w:lastColumn="0" w:oddVBand="0" w:evenVBand="0" w:oddHBand="0" w:evenHBand="0" w:firstRowFirstColumn="0" w:firstRowLastColumn="0" w:lastRowFirstColumn="0" w:lastRowLastColumn="0"/>
+            <w:tcW w:w="2859" w:type="dxa"/>
+            <w:vAlign w:val="center"/>
+          </w:tcPr>
+          <w:p>
+            <w:pPr>
+              <w:ind w:firstLine="0"/>
+              <w:jc w:val="center"/>
+              <w:rPr>
+                <w:sz w:val="24"/>
+                <w:szCs w:val="24"/>
+              </w:rPr>
+            </w:pPr>
+            <w:r>
+              <w:rPr>
+                <w:sz w:val="24"/>
+                <w:szCs w:val="24"/>
+              </w:rPr>
+              <w:t>/matches/123</w:t>
+            </w:r>
+          </w:p>
+        </w:tc>
+        <w:tc>
+          <w:tcPr>
+            <w:tcW w:w="2168" w:type="dxa"/>
+            <w:vAlign w:val="center"/>
+          </w:tcPr>
+          <w:p>
+            <w:pPr>
+              <w:ind w:firstLine="0"/>
+              <w:jc w:val="center"/>
+              <w:cnfStyle w:val="000000000000" w:firstRow="0" w:lastRow="0" w:firstColumn="0" w:lastColumn="0" w:oddVBand="0" w:evenVBand="0" w:oddHBand="0" w:evenHBand="0" w:firstRowFirstColumn="0" w:firstRowLastColumn="0" w:lastRowFirstColumn="0" w:lastRowLastColumn="0"/>
+              <w:rPr>
+                <w:sz w:val="24"/>
+                <w:szCs w:val="24"/>
+              </w:rPr>
+            </w:pPr>
+            <w:r>
+              <w:rPr>
+                <w:sz w:val="24"/>
+                <w:szCs w:val="24"/>
+              </w:rPr>
+              <w:t>Matches</w:t>
+            </w:r>
+          </w:p>
+        </w:tc>
+        <w:tc>
+          <w:tcPr>
+            <w:tcW w:w="2187" w:type="dxa"/>
+            <w:vAlign w:val="center"/>
+          </w:tcPr>
+          <w:p>
+            <w:pPr>
+              <w:ind w:firstLine="0"/>
+              <w:jc w:val="center"/>
+              <w:cnfStyle w:val="000000000000" w:firstRow="0" w:lastRow="0" w:firstColumn="0" w:lastColumn="0" w:oddVBand="0" w:evenVBand="0" w:oddHBand="0" w:evenHBand="0" w:firstRowFirstColumn="0" w:firstRowLastColumn="0" w:lastRowFirstColumn="0" w:lastRowLastColumn="0"/>
+              <w:rPr>
+                <w:sz w:val="24"/>
+                <w:szCs w:val="24"/>
+              </w:rPr>
+            </w:pPr>
+            <w:r>
+              <w:rPr>
+                <w:sz w:val="24"/>
+                <w:szCs w:val="24"/>
+              </w:rPr>
+              <w:t>GET</w:t>
+            </w:r>
+          </w:p>
+        </w:tc>
+        <w:tc>
+          <w:tcPr>
+            <w:tcW w:w="2136" w:type="dxa"/>
+            <w:vAlign w:val="center"/>
+          </w:tcPr>
+          <w:p>
+            <w:pPr>
+              <w:ind w:firstLine="0"/>
+              <w:jc w:val="center"/>
+              <w:cnfStyle w:val="000000000000" w:firstRow="0" w:lastRow="0" w:firstColumn="0" w:lastColumn="0" w:oddVBand="0" w:evenVBand="0" w:oddHBand="0" w:evenHBand="0" w:firstRowFirstColumn="0" w:firstRowLastColumn="0" w:lastRowFirstColumn="0" w:lastRowLastColumn="0"/>
+              <w:rPr>
+                <w:sz w:val="24"/>
+                <w:szCs w:val="24"/>
+              </w:rPr>
+            </w:pPr>
+            <w:r>
+              <w:rPr>
+                <w:sz w:val="24"/>
+                <w:szCs w:val="24"/>
+              </w:rPr>
+              <w:t>Read the match with ID 123</w:t>
+            </w:r>
+          </w:p>
+        </w:tc>
+      </w:tr>
+      <w:tr>
+        <w:trPr>
+          <w:cnfStyle w:val="000000100000" w:firstRow="0" w:lastRow="0" w:firstColumn="0" w:lastColumn="0" w:oddVBand="0" w:evenVBand="0" w:oddHBand="1" w:evenHBand="0" w:firstRowFirstColumn="0" w:firstRowLastColumn="0" w:lastRowFirstColumn="0" w:lastRowLastColumn="0"/>
+        </w:trPr>
+        <w:tc>
+          <w:tcPr>
+            <w:cnfStyle w:val="001000000000" w:firstRow="0" w:lastRow="0" w:firstColumn="1" w:lastColumn="0" w:oddVBand="0" w:evenVBand="0" w:oddHBand="0" w:evenHBand="0" w:firstRowFirstColumn="0" w:firstRowLastColumn="0" w:lastRowFirstColumn="0" w:lastRowLastColumn="0"/>
+            <w:tcW w:w="2859" w:type="dxa"/>
+            <w:vAlign w:val="center"/>
+          </w:tcPr>
+          <w:p>
+            <w:pPr>
+              <w:ind w:firstLine="0"/>
+              <w:jc w:val="center"/>
+              <w:rPr>
+                <w:sz w:val="24"/>
+                <w:szCs w:val="24"/>
+              </w:rPr>
+            </w:pPr>
+            <w:r>
+              <w:rPr>
+                <w:sz w:val="24"/>
+                <w:szCs w:val="24"/>
+              </w:rPr>
+              <w:t>/matches/456</w:t>
+            </w:r>
+          </w:p>
+        </w:tc>
+        <w:tc>
+          <w:tcPr>
+            <w:tcW w:w="2168" w:type="dxa"/>
+            <w:vAlign w:val="center"/>
+          </w:tcPr>
+          <w:p>
+            <w:pPr>
+              <w:ind w:firstLine="0"/>
+              <w:jc w:val="center"/>
+              <w:cnfStyle w:val="000000100000" w:firstRow="0" w:lastRow="0" w:firstColumn="0" w:lastColumn="0" w:oddVBand="0" w:evenVBand="0" w:oddHBand="1" w:evenHBand="0" w:firstRowFirstColumn="0" w:firstRowLastColumn="0" w:lastRowFirstColumn="0" w:lastRowLastColumn="0"/>
+              <w:rPr>
+                <w:sz w:val="24"/>
+                <w:szCs w:val="24"/>
+              </w:rPr>
+            </w:pPr>
+            <w:r>
+              <w:rPr>
+                <w:sz w:val="24"/>
+                <w:szCs w:val="24"/>
+              </w:rPr>
+              <w:t>Matches</w:t>
+            </w:r>
+          </w:p>
+        </w:tc>
+        <w:tc>
+          <w:tcPr>
+            <w:tcW w:w="2187" w:type="dxa"/>
+            <w:vAlign w:val="center"/>
+          </w:tcPr>
+          <w:p>
+            <w:pPr>
+              <w:ind w:firstLine="0"/>
+              <w:jc w:val="center"/>
+              <w:cnfStyle w:val="000000100000" w:firstRow="0" w:lastRow="0" w:firstColumn="0" w:lastColumn="0" w:oddVBand="0" w:evenVBand="0" w:oddHBand="1" w:evenHBand="0" w:firstRowFirstColumn="0" w:firstRowLastColumn="0" w:lastRowFirstColumn="0" w:lastRowLastColumn="0"/>
+              <w:rPr>
+                <w:sz w:val="24"/>
+                <w:szCs w:val="24"/>
+              </w:rPr>
+            </w:pPr>
+            <w:r>
+              <w:rPr>
+                <w:sz w:val="24"/>
+                <w:szCs w:val="24"/>
+              </w:rPr>
+              <w:t>DELETE</w:t>
+            </w:r>
+          </w:p>
+        </w:tc>
+        <w:tc>
+          <w:tcPr>
+            <w:tcW w:w="2136" w:type="dxa"/>
+            <w:vAlign w:val="center"/>
+          </w:tcPr>
+          <w:p>
+            <w:pPr>
+              <w:ind w:firstLine="0"/>
+              <w:jc w:val="center"/>
+              <w:cnfStyle w:val="000000100000" w:firstRow="0" w:lastRow="0" w:firstColumn="0" w:lastColumn="0" w:oddVBand="0" w:evenVBand="0" w:oddHBand="1" w:evenHBand="0" w:firstRowFirstColumn="0" w:firstRowLastColumn="0" w:lastRowFirstColumn="0" w:lastRowLastColumn="0"/>
+              <w:rPr>
+                <w:sz w:val="24"/>
+                <w:szCs w:val="24"/>
+              </w:rPr>
+            </w:pPr>
+            <w:r>
+              <w:rPr>
+                <w:sz w:val="24"/>
+                <w:szCs w:val="24"/>
+              </w:rPr>
+              <w:t>Delete the match with ID 456</w:t>
+            </w:r>
+          </w:p>
+        </w:tc>
+      </w:tr>
+      <w:tr>
+        <w:tc>
+          <w:tcPr>
+            <w:cnfStyle w:val="001000000000" w:firstRow="0" w:lastRow="0" w:firstColumn="1" w:lastColumn="0" w:oddVBand="0" w:evenVBand="0" w:oddHBand="0" w:evenHBand="0" w:firstRowFirstColumn="0" w:firstRowLastColumn="0" w:lastRowFirstColumn="0" w:lastRowLastColumn="0"/>
+            <w:tcW w:w="2859" w:type="dxa"/>
+            <w:tcBorders>
+              <w:bottom w:val="single" w:sz="4" w:space="0" w:color="8EAADB" w:themeColor="accent1" w:themeTint="99"/>
+            </w:tcBorders>
+            <w:vAlign w:val="center"/>
+          </w:tcPr>
+          <w:p>
+            <w:pPr>
+              <w:ind w:firstLine="0"/>
+              <w:jc w:val="center"/>
+              <w:rPr>
+                <w:sz w:val="24"/>
+                <w:szCs w:val="24"/>
+              </w:rPr>
+            </w:pPr>
+            <w:r>
+              <w:rPr>
+                <w:sz w:val="24"/>
+                <w:szCs w:val="24"/>
+              </w:rPr>
+              <w:t>/matches/789</w:t>
+            </w:r>
+          </w:p>
+        </w:tc>
+        <w:tc>
+          <w:tcPr>
+            <w:tcW w:w="2168" w:type="dxa"/>
+            <w:tcBorders>
+              <w:bottom w:val="single" w:sz="4" w:space="0" w:color="8EAADB" w:themeColor="accent1" w:themeTint="99"/>
+            </w:tcBorders>
+            <w:vAlign w:val="center"/>
+          </w:tcPr>
+          <w:p>
+            <w:pPr>
+              <w:ind w:firstLine="0"/>
+              <w:jc w:val="center"/>
+              <w:cnfStyle w:val="000000000000" w:firstRow="0" w:lastRow="0" w:firstColumn="0" w:lastColumn="0" w:oddVBand="0" w:evenVBand="0" w:oddHBand="0" w:evenHBand="0" w:firstRowFirstColumn="0" w:firstRowLastColumn="0" w:lastRowFirstColumn="0" w:lastRowLastColumn="0"/>
+              <w:rPr>
+                <w:sz w:val="24"/>
+                <w:szCs w:val="24"/>
+              </w:rPr>
+            </w:pPr>
+            <w:r>
+              <w:rPr>
+                <w:sz w:val="24"/>
+                <w:szCs w:val="24"/>
+              </w:rPr>
+              <w:t>Matches</w:t>
+            </w:r>
+          </w:p>
+        </w:tc>
+        <w:tc>
+          <w:tcPr>
+            <w:tcW w:w="2187" w:type="dxa"/>
+            <w:tcBorders>
+              <w:bottom w:val="single" w:sz="4" w:space="0" w:color="8EAADB" w:themeColor="accent1" w:themeTint="99"/>
+            </w:tcBorders>
+            <w:vAlign w:val="center"/>
+          </w:tcPr>
+          <w:p>
+            <w:pPr>
+              <w:ind w:firstLine="0"/>
+              <w:jc w:val="center"/>
+              <w:cnfStyle w:val="000000000000" w:firstRow="0" w:lastRow="0" w:firstColumn="0" w:lastColumn="0" w:oddVBand="0" w:evenVBand="0" w:oddHBand="0" w:evenHBand="0" w:firstRowFirstColumn="0" w:firstRowLastColumn="0" w:lastRowFirstColumn="0" w:lastRowLastColumn="0"/>
+              <w:rPr>
+                <w:sz w:val="24"/>
+                <w:szCs w:val="24"/>
+              </w:rPr>
+            </w:pPr>
+            <w:r>
+              <w:rPr>
+                <w:sz w:val="24"/>
+                <w:szCs w:val="24"/>
+              </w:rPr>
+              <w:t>PUT</w:t>
+            </w:r>
+          </w:p>
+        </w:tc>
+        <w:tc>
+          <w:tcPr>
+            <w:tcW w:w="2136" w:type="dxa"/>
+            <w:tcBorders>
+              <w:bottom w:val="single" w:sz="4" w:space="0" w:color="8EAADB" w:themeColor="accent1" w:themeTint="99"/>
+            </w:tcBorders>
+            <w:vAlign w:val="center"/>
+          </w:tcPr>
+          <w:p>
+            <w:pPr>
+              <w:ind w:firstLine="0"/>
+              <w:jc w:val="center"/>
+              <w:cnfStyle w:val="000000000000" w:firstRow="0" w:lastRow="0" w:firstColumn="0" w:lastColumn="0" w:oddVBand="0" w:evenVBand="0" w:oddHBand="0" w:evenHBand="0" w:firstRowFirstColumn="0" w:firstRowLastColumn="0" w:lastRowFirstColumn="0" w:lastRowLastColumn="0"/>
+              <w:rPr>
+                <w:sz w:val="24"/>
+                <w:szCs w:val="24"/>
+              </w:rPr>
+            </w:pPr>
+            <w:r>
+              <w:rPr>
+                <w:sz w:val="24"/>
+                <w:szCs w:val="24"/>
+              </w:rPr>
+              <w:t>Update match with ID 789</w:t>
+            </w:r>
+          </w:p>
+        </w:tc>
+      </w:tr>
+      <w:tr>
+        <w:trPr>
+          <w:cnfStyle w:val="000000100000" w:firstRow="0" w:lastRow="0" w:firstColumn="0" w:lastColumn="0" w:oddVBand="0" w:evenVBand="0" w:oddHBand="1" w:evenHBand="0" w:firstRowFirstColumn="0" w:firstRowLastColumn="0" w:lastRowFirstColumn="0" w:lastRowLastColumn="0"/>
+        </w:trPr>
+        <w:tc>
+          <w:tcPr>
+            <w:cnfStyle w:val="001000000000" w:firstRow="0" w:lastRow="0" w:firstColumn="1" w:lastColumn="0" w:oddVBand="0" w:evenVBand="0" w:oddHBand="0" w:evenHBand="0" w:firstRowFirstColumn="0" w:firstRowLastColumn="0" w:lastRowFirstColumn="0" w:lastRowLastColumn="0"/>
+            <w:tcW w:w="2859" w:type="dxa"/>
+            <w:vAlign w:val="center"/>
+          </w:tcPr>
+          <w:p>
+            <w:pPr>
+              <w:ind w:firstLine="0"/>
+              <w:jc w:val="center"/>
+              <w:rPr>
+                <w:sz w:val="24"/>
+                <w:szCs w:val="24"/>
+              </w:rPr>
+            </w:pPr>
+            <w:r>
+              <w:rPr>
+                <w:sz w:val="24"/>
+                <w:szCs w:val="24"/>
+              </w:rPr>
+              <w:t>/matches/</w:t>
+            </w:r>
+          </w:p>
+        </w:tc>
+        <w:tc>
+          <w:tcPr>
+            <w:tcW w:w="2168" w:type="dxa"/>
+            <w:vAlign w:val="center"/>
+          </w:tcPr>
+          <w:p>
+            <w:pPr>
+              <w:ind w:firstLine="0"/>
+              <w:jc w:val="center"/>
+              <w:cnfStyle w:val="000000100000" w:firstRow="0" w:lastRow="0" w:firstColumn="0" w:lastColumn="0" w:oddVBand="0" w:evenVBand="0" w:oddHBand="1" w:evenHBand="0" w:firstRowFirstColumn="0" w:firstRowLastColumn="0" w:lastRowFirstColumn="0" w:lastRowLastColumn="0"/>
+              <w:rPr>
+                <w:sz w:val="24"/>
+                <w:szCs w:val="24"/>
+              </w:rPr>
+            </w:pPr>
+            <w:r>
+              <w:rPr>
+                <w:sz w:val="24"/>
+                <w:szCs w:val="24"/>
+              </w:rPr>
+              <w:t>Matches</w:t>
+            </w:r>
+          </w:p>
+        </w:tc>
+        <w:tc>
+          <w:tcPr>
+            <w:tcW w:w="2187" w:type="dxa"/>
+            <w:vAlign w:val="center"/>
+          </w:tcPr>
+          <w:p>
+            <w:pPr>
+              <w:ind w:firstLine="0"/>
+              <w:jc w:val="center"/>
+              <w:cnfStyle w:val="000000100000" w:firstRow="0" w:lastRow="0" w:firstColumn="0" w:lastColumn="0" w:oddVBand="0" w:evenVBand="0" w:oddHBand="1" w:evenHBand="0" w:firstRowFirstColumn="0" w:firstRowLastColumn="0" w:lastRowFirstColumn="0" w:lastRowLastColumn="0"/>
+              <w:rPr>
+                <w:sz w:val="24"/>
+                <w:szCs w:val="24"/>
+              </w:rPr>
+            </w:pPr>
+            <w:r>
+              <w:rPr>
+                <w:sz w:val="24"/>
+                <w:szCs w:val="24"/>
+              </w:rPr>
+              <w:t>POST</w:t>
+            </w:r>
+          </w:p>
+        </w:tc>
+        <w:tc>
+          <w:tcPr>
+            <w:tcW w:w="2136" w:type="dxa"/>
+            <w:vAlign w:val="center"/>
+          </w:tcPr>
+          <w:p>
+            <w:pPr>
+              <w:ind w:firstLine="0"/>
+              <w:jc w:val="center"/>
+              <w:cnfStyle w:val="000000100000" w:firstRow="0" w:lastRow="0" w:firstColumn="0" w:lastColumn="0" w:oddVBand="0" w:evenVBand="0" w:oddHBand="1" w:evenHBand="0" w:firstRowFirstColumn="0" w:firstRowLastColumn="0" w:lastRowFirstColumn="0" w:lastRowLastColumn="0"/>
+              <w:rPr>
+                <w:sz w:val="24"/>
+                <w:szCs w:val="24"/>
+              </w:rPr>
+            </w:pPr>
+            <w:r>
+              <w:rPr>
+                <w:sz w:val="24"/>
+                <w:szCs w:val="24"/>
+              </w:rPr>
+              <w:t>Add a new match</w:t>
+            </w:r>
+          </w:p>
+        </w:tc>
+      </w:tr>
+      <w:tr>
+        <w:tc>
+          <w:tcPr>
+            <w:cnfStyle w:val="001000000000" w:firstRow="0" w:lastRow="0" w:firstColumn="1" w:lastColumn="0" w:oddVBand="0" w:evenVBand="0" w:oddHBand="0" w:evenHBand="0" w:firstRowFirstColumn="0" w:firstRowLastColumn="0" w:lastRowFirstColumn="0" w:lastRowLastColumn="0"/>
+            <w:tcW w:w="2859" w:type="dxa"/>
+            <w:vAlign w:val="center"/>
+          </w:tcPr>
+          <w:p>
+            <w:pPr>
+              <w:ind w:firstLine="0"/>
+              <w:jc w:val="center"/>
+              <w:rPr>
+                <w:sz w:val="24"/>
+                <w:szCs w:val="24"/>
+              </w:rPr>
+            </w:pPr>
+            <w:r>
+              <w:rPr>
+                <w:sz w:val="24"/>
+                <w:szCs w:val="24"/>
+              </w:rPr>
+              <w:t>/tickets/</w:t>
+            </w:r>
+          </w:p>
+        </w:tc>
+        <w:tc>
+          <w:tcPr>
+            <w:tcW w:w="2168" w:type="dxa"/>
+            <w:vAlign w:val="center"/>
+          </w:tcPr>
+          <w:p>
+            <w:pPr>
+              <w:ind w:firstLine="0"/>
+              <w:jc w:val="center"/>
+              <w:cnfStyle w:val="000000000000" w:firstRow="0" w:lastRow="0" w:firstColumn="0" w:lastColumn="0" w:oddVBand="0" w:evenVBand="0" w:oddHBand="0" w:evenHBand="0" w:firstRowFirstColumn="0" w:firstRowLastColumn="0" w:lastRowFirstColumn="0" w:lastRowLastColumn="0"/>
+              <w:rPr>
+                <w:sz w:val="24"/>
+                <w:szCs w:val="24"/>
+              </w:rPr>
+            </w:pPr>
+            <w:r>
+              <w:rPr>
+                <w:sz w:val="24"/>
+                <w:szCs w:val="24"/>
+              </w:rPr>
+              <w:t>Tickets</w:t>
+            </w:r>
+          </w:p>
+        </w:tc>
+        <w:tc>
+          <w:tcPr>
+            <w:tcW w:w="2187" w:type="dxa"/>
+            <w:vAlign w:val="center"/>
+          </w:tcPr>
+          <w:p>
+            <w:pPr>
+              <w:ind w:firstLine="0"/>
+              <w:jc w:val="center"/>
+              <w:cnfStyle w:val="000000000000" w:firstRow="0" w:lastRow="0" w:firstColumn="0" w:lastColumn="0" w:oddVBand="0" w:evenVBand="0" w:oddHBand="0" w:evenHBand="0" w:firstRowFirstColumn="0" w:firstRowLastColumn="0" w:lastRowFirstColumn="0" w:lastRowLastColumn="0"/>
+              <w:rPr>
+                <w:sz w:val="24"/>
+                <w:szCs w:val="24"/>
+              </w:rPr>
+            </w:pPr>
+            <w:r>
+              <w:rPr>
+                <w:sz w:val="24"/>
+                <w:szCs w:val="24"/>
+              </w:rPr>
+              <w:t>GET</w:t>
+            </w:r>
+          </w:p>
+        </w:tc>
+        <w:tc>
+          <w:tcPr>
+            <w:tcW w:w="2136" w:type="dxa"/>
+            <w:vAlign w:val="center"/>
+          </w:tcPr>
+          <w:p>
+            <w:pPr>
+              <w:ind w:firstLine="0"/>
+              <w:jc w:val="center"/>
+              <w:cnfStyle w:val="000000000000" w:firstRow="0" w:lastRow="0" w:firstColumn="0" w:lastColumn="0" w:oddVBand="0" w:evenVBand="0" w:oddHBand="0" w:evenHBand="0" w:firstRowFirstColumn="0" w:firstRowLastColumn="0" w:lastRowFirstColumn="0" w:lastRowLastColumn="0"/>
+              <w:rPr>
+                <w:sz w:val="24"/>
+                <w:szCs w:val="24"/>
+              </w:rPr>
+            </w:pPr>
+            <w:r>
+              <w:rPr>
+                <w:sz w:val="24"/>
+                <w:szCs w:val="24"/>
+              </w:rPr>
+              <w:t>Read all tickets in the system</w:t>
+            </w:r>
+          </w:p>
+        </w:tc>
+      </w:tr>
+      <w:tr>
+        <w:trPr>
+          <w:cnfStyle w:val="000000100000" w:firstRow="0" w:lastRow="0" w:firstColumn="0" w:lastColumn="0" w:oddVBand="0" w:evenVBand="0" w:oddHBand="1" w:evenHBand="0" w:firstRowFirstColumn="0" w:firstRowLastColumn="0" w:lastRowFirstColumn="0" w:lastRowLastColumn="0"/>
+        </w:trPr>
+        <w:tc>
+          <w:tcPr>
+            <w:cnfStyle w:val="001000000000" w:firstRow="0" w:lastRow="0" w:firstColumn="1" w:lastColumn="0" w:oddVBand="0" w:evenVBand="0" w:oddHBand="0" w:evenHBand="0" w:firstRowFirstColumn="0" w:firstRowLastColumn="0" w:lastRowFirstColumn="0" w:lastRowLastColumn="0"/>
+            <w:tcW w:w="2859" w:type="dxa"/>
+            <w:vAlign w:val="center"/>
+          </w:tcPr>
+          <w:p>
+            <w:pPr>
+              <w:ind w:firstLine="0"/>
+              <w:jc w:val="center"/>
+              <w:rPr>
+                <w:sz w:val="24"/>
+                <w:szCs w:val="24"/>
+              </w:rPr>
+            </w:pPr>
+            <w:r>
+              <w:rPr>
+                <w:sz w:val="24"/>
+                <w:szCs w:val="24"/>
+              </w:rPr>
+              <w:t>/tickets/123</w:t>
+            </w:r>
+          </w:p>
+        </w:tc>
+        <w:tc>
+          <w:tcPr>
+            <w:tcW w:w="2168" w:type="dxa"/>
+            <w:vAlign w:val="center"/>
+          </w:tcPr>
+          <w:p>
+            <w:pPr>
+              <w:ind w:firstLine="0"/>
+              <w:jc w:val="center"/>
+              <w:cnfStyle w:val="000000100000" w:firstRow="0" w:lastRow="0" w:firstColumn="0" w:lastColumn="0" w:oddVBand="0" w:evenVBand="0" w:oddHBand="1" w:evenHBand="0" w:firstRowFirstColumn="0" w:firstRowLastColumn="0" w:lastRowFirstColumn="0" w:lastRowLastColumn="0"/>
+              <w:rPr>
+                <w:sz w:val="24"/>
+                <w:szCs w:val="24"/>
+              </w:rPr>
+            </w:pPr>
+            <w:r>
+              <w:rPr>
+                <w:sz w:val="24"/>
+                <w:szCs w:val="24"/>
+              </w:rPr>
+              <w:t>Tickets</w:t>
+            </w:r>
+          </w:p>
+        </w:tc>
+        <w:tc>
+          <w:tcPr>
+            <w:tcW w:w="2187" w:type="dxa"/>
+            <w:vAlign w:val="center"/>
+          </w:tcPr>
+          <w:p>
+            <w:pPr>
+              <w:ind w:firstLine="0"/>
+              <w:jc w:val="center"/>
+              <w:cnfStyle w:val="000000100000" w:firstRow="0" w:lastRow="0" w:firstColumn="0" w:lastColumn="0" w:oddVBand="0" w:evenVBand="0" w:oddHBand="1" w:evenHBand="0" w:firstRowFirstColumn="0" w:firstRowLastColumn="0" w:lastRowFirstColumn="0" w:lastRowLastColumn="0"/>
+              <w:rPr>
+                <w:sz w:val="24"/>
+                <w:szCs w:val="24"/>
+              </w:rPr>
+            </w:pPr>
+            <w:r>
+              <w:rPr>
+                <w:sz w:val="24"/>
+                <w:szCs w:val="24"/>
+              </w:rPr>
+              <w:t>GET</w:t>
+            </w:r>
+          </w:p>
+        </w:tc>
+        <w:tc>
+          <w:tcPr>
+            <w:tcW w:w="2136" w:type="dxa"/>
+            <w:vAlign w:val="center"/>
+          </w:tcPr>
+          <w:p>
+            <w:pPr>
+              <w:ind w:firstLine="0"/>
+              <w:jc w:val="center"/>
+              <w:cnfStyle w:val="000000100000" w:firstRow="0" w:lastRow="0" w:firstColumn="0" w:lastColumn="0" w:oddVBand="0" w:evenVBand="0" w:oddHBand="1" w:evenHBand="0" w:firstRowFirstColumn="0" w:firstRowLastColumn="0" w:lastRowFirstColumn="0" w:lastRowLastColumn="0"/>
+              <w:rPr>
+                <w:sz w:val="24"/>
+                <w:szCs w:val="24"/>
+              </w:rPr>
+            </w:pPr>
+            <w:r>
+              <w:rPr>
+                <w:sz w:val="24"/>
+                <w:szCs w:val="24"/>
+              </w:rPr>
+              <w:t>Read the ticket with ID 123</w:t>
+            </w:r>
+          </w:p>
+        </w:tc>
+      </w:tr>
+      <w:tr>
+        <w:tc>
+          <w:tcPr>
+            <w:cnfStyle w:val="001000000000" w:firstRow="0" w:lastRow="0" w:firstColumn="1" w:lastColumn="0" w:oddVBand="0" w:evenVBand="0" w:oddHBand="0" w:evenHBand="0" w:firstRowFirstColumn="0" w:firstRowLastColumn="0" w:lastRowFirstColumn="0" w:lastRowLastColumn="0"/>
+            <w:tcW w:w="2859" w:type="dxa"/>
+            <w:vAlign w:val="center"/>
+          </w:tcPr>
+          <w:p>
+            <w:pPr>
+              <w:rPr>
+                <w:sz w:val="24"/>
+                <w:szCs w:val="24"/>
+              </w:rPr>
+            </w:pPr>
+            <w:r>
+              <w:rPr>
+                <w:sz w:val="24"/>
+                <w:szCs w:val="24"/>
+              </w:rPr>
+              <w:t>/tickets/</w:t>
+            </w:r>
+          </w:p>
+        </w:tc>
+        <w:tc>
+          <w:tcPr>
+            <w:tcW w:w="2168" w:type="dxa"/>
+            <w:vAlign w:val="center"/>
+          </w:tcPr>
+          <w:p>
+            <w:pPr>
+              <w:cnfStyle w:val="000000000000" w:firstRow="0" w:lastRow="0" w:firstColumn="0" w:lastColumn="0" w:oddVBand="0" w:evenVBand="0" w:oddHBand="0" w:evenHBand="0" w:firstRowFirstColumn="0" w:firstRowLastColumn="0" w:lastRowFirstColumn="0" w:lastRowLastColumn="0"/>
+              <w:rPr>
+                <w:sz w:val="24"/>
+                <w:szCs w:val="24"/>
+              </w:rPr>
+            </w:pPr>
+            <w:r>
+              <w:rPr>
+                <w:sz w:val="24"/>
+                <w:szCs w:val="24"/>
+              </w:rPr>
+              <w:t>Tickets</w:t>
+            </w:r>
+          </w:p>
+        </w:tc>
+        <w:tc>
+          <w:tcPr>
+            <w:tcW w:w="2187" w:type="dxa"/>
+            <w:vAlign w:val="center"/>
+          </w:tcPr>
+          <w:p>
+            <w:pPr>
+              <w:cnfStyle w:val="000000000000" w:firstRow="0" w:lastRow="0" w:firstColumn="0" w:lastColumn="0" w:oddVBand="0" w:evenVBand="0" w:oddHBand="0" w:evenHBand="0" w:firstRowFirstColumn="0" w:firstRowLastColumn="0" w:lastRowFirstColumn="0" w:lastRowLastColumn="0"/>
+              <w:rPr>
+                <w:sz w:val="24"/>
+                <w:szCs w:val="24"/>
+              </w:rPr>
+            </w:pPr>
+            <w:r>
+              <w:rPr>
+                <w:sz w:val="24"/>
+                <w:szCs w:val="24"/>
+              </w:rPr>
+              <w:t>POST</w:t>
+            </w:r>
+          </w:p>
+        </w:tc>
+        <w:tc>
+          <w:tcPr>
+            <w:tcW w:w="2136" w:type="dxa"/>
+            <w:vAlign w:val="center"/>
+          </w:tcPr>
+          <w:p>
+            <w:pPr>
+              <w:ind w:firstLine="0"/>
+              <w:jc w:val="center"/>
+              <w:cnfStyle w:val="000000000000" w:firstRow="0" w:lastRow="0" w:firstColumn="0" w:lastColumn="0" w:oddVBand="0" w:evenVBand="0" w:oddHBand="0" w:evenHBand="0" w:firstRowFirstColumn="0" w:firstRowLastColumn="0" w:lastRowFirstColumn="0" w:lastRowLastColumn="0"/>
+              <w:rPr>
+                <w:sz w:val="24"/>
+                <w:szCs w:val="24"/>
+              </w:rPr>
+            </w:pPr>
+            <w:r>
+              <w:rPr>
+                <w:sz w:val="24"/>
+                <w:szCs w:val="24"/>
+              </w:rPr>
+              <w:t>Add a new ticket</w:t>
+            </w:r>
+          </w:p>
+        </w:tc>
+      </w:tr>
+      <w:tr>
+        <w:trPr>
+          <w:cnfStyle w:val="000000100000" w:firstRow="0" w:lastRow="0" w:firstColumn="0" w:lastColumn="0" w:oddVBand="0" w:evenVBand="0" w:oddHBand="1" w:evenHBand="0" w:firstRowFirstColumn="0" w:firstRowLastColumn="0" w:lastRowFirstColumn="0" w:lastRowLastColumn="0"/>
+        </w:trPr>
+        <w:tc>
+          <w:tcPr>
+            <w:cnfStyle w:val="001000000000" w:firstRow="0" w:lastRow="0" w:firstColumn="1" w:lastColumn="0" w:oddVBand="0" w:evenVBand="0" w:oddHBand="0" w:evenHBand="0" w:firstRowFirstColumn="0" w:firstRowLastColumn="0" w:lastRowFirstColumn="0" w:lastRowLastColumn="0"/>
+            <w:tcW w:w="2859" w:type="dxa"/>
+            <w:vAlign w:val="center"/>
+          </w:tcPr>
+          <w:p>
+            <w:pPr>
+              <w:rPr>
+                <w:sz w:val="24"/>
+                <w:szCs w:val="24"/>
+              </w:rPr>
+            </w:pPr>
+            <w:r>
+              <w:rPr>
+                <w:sz w:val="24"/>
+                <w:szCs w:val="24"/>
+              </w:rPr>
+              <w:t xml:space="preserve">     /users/</w:t>
+            </w:r>
+          </w:p>
+        </w:tc>
+        <w:tc>
+          <w:tcPr>
+            <w:tcW w:w="2168" w:type="dxa"/>
+            <w:vAlign w:val="center"/>
+          </w:tcPr>
+          <w:p>
+            <w:pPr>
+              <w:cnfStyle w:val="000000100000" w:firstRow="0" w:lastRow="0" w:firstColumn="0" w:lastColumn="0" w:oddVBand="0" w:evenVBand="0" w:oddHBand="1" w:evenHBand="0" w:firstRowFirstColumn="0" w:firstRowLastColumn="0" w:lastRowFirstColumn="0" w:lastRowLastColumn="0"/>
+              <w:rPr>
+                <w:sz w:val="24"/>
+                <w:szCs w:val="24"/>
+              </w:rPr>
+            </w:pPr>
+            <w:r>
+              <w:rPr>
+                <w:sz w:val="24"/>
+                <w:szCs w:val="24"/>
+              </w:rPr>
+              <w:t>Users</w:t>
+            </w:r>
+          </w:p>
+        </w:tc>
+        <w:tc>
+          <w:tcPr>
+            <w:tcW w:w="2187" w:type="dxa"/>
+            <w:vAlign w:val="center"/>
+          </w:tcPr>
+          <w:p>
+            <w:pPr>
+              <w:cnfStyle w:val="000000100000" w:firstRow="0" w:lastRow="0" w:firstColumn="0" w:lastColumn="0" w:oddVBand="0" w:evenVBand="0" w:oddHBand="1" w:evenHBand="0" w:firstRowFirstColumn="0" w:firstRowLastColumn="0" w:lastRowFirstColumn="0" w:lastRowLastColumn="0"/>
+              <w:rPr>
+                <w:sz w:val="24"/>
+                <w:szCs w:val="24"/>
+              </w:rPr>
+            </w:pPr>
+            <w:r>
+              <w:rPr>
+                <w:sz w:val="24"/>
+                <w:szCs w:val="24"/>
+              </w:rPr>
+              <w:t xml:space="preserve"> GET</w:t>
+            </w:r>
+          </w:p>
+        </w:tc>
+        <w:tc>
+          <w:tcPr>
+            <w:tcW w:w="2136" w:type="dxa"/>
+            <w:vAlign w:val="center"/>
+          </w:tcPr>
+          <w:p>
+            <w:pPr>
+              <w:ind w:firstLine="0"/>
+              <w:jc w:val="center"/>
+              <w:cnfStyle w:val="000000100000" w:firstRow="0" w:lastRow="0" w:firstColumn="0" w:lastColumn="0" w:oddVBand="0" w:evenVBand="0" w:oddHBand="1" w:evenHBand="0" w:firstRowFirstColumn="0" w:firstRowLastColumn="0" w:lastRowFirstColumn="0" w:lastRowLastColumn="0"/>
+              <w:rPr>
+                <w:sz w:val="24"/>
+                <w:szCs w:val="24"/>
+              </w:rPr>
+            </w:pPr>
+            <w:r>
+              <w:rPr>
+                <w:sz w:val="24"/>
+                <w:szCs w:val="24"/>
+              </w:rPr>
+              <w:t>Real all users from the system</w:t>
+            </w:r>
+          </w:p>
+        </w:tc>
+      </w:tr>
+      <w:tr>
+        <w:tc>
+          <w:tcPr>
+            <w:cnfStyle w:val="001000000000" w:firstRow="0" w:lastRow="0" w:firstColumn="1" w:lastColumn="0" w:oddVBand="0" w:evenVBand="0" w:oddHBand="0" w:evenHBand="0" w:firstRowFirstColumn="0" w:firstRowLastColumn="0" w:lastRowFirstColumn="0" w:lastRowLastColumn="0"/>
+            <w:tcW w:w="2859" w:type="dxa"/>
+            <w:vAlign w:val="center"/>
+          </w:tcPr>
+          <w:p>
+            <w:pPr>
+              <w:ind w:firstLine="0"/>
+              <w:jc w:val="center"/>
+              <w:rPr>
+                <w:sz w:val="24"/>
+                <w:szCs w:val="24"/>
+              </w:rPr>
+            </w:pPr>
+            <w:r>
+              <w:rPr>
+                <w:sz w:val="24"/>
+                <w:szCs w:val="24"/>
+              </w:rPr>
+              <w:t>/users/123</w:t>
+            </w:r>
+          </w:p>
+        </w:tc>
+        <w:tc>
+          <w:tcPr>
+            <w:tcW w:w="2168" w:type="dxa"/>
+            <w:vAlign w:val="center"/>
+          </w:tcPr>
+          <w:p>
+            <w:pPr>
+              <w:ind w:firstLine="0"/>
+              <w:jc w:val="center"/>
+              <w:cnfStyle w:val="000000000000" w:firstRow="0" w:lastRow="0" w:firstColumn="0" w:lastColumn="0" w:oddVBand="0" w:evenVBand="0" w:oddHBand="0" w:evenHBand="0" w:firstRowFirstColumn="0" w:firstRowLastColumn="0" w:lastRowFirstColumn="0" w:lastRowLastColumn="0"/>
+              <w:rPr>
+                <w:sz w:val="24"/>
+                <w:szCs w:val="24"/>
+              </w:rPr>
+            </w:pPr>
+            <w:r>
+              <w:rPr>
+                <w:sz w:val="24"/>
+                <w:szCs w:val="24"/>
+              </w:rPr>
+              <w:t>Users</w:t>
+            </w:r>
+          </w:p>
+        </w:tc>
+        <w:tc>
+          <w:tcPr>
+            <w:tcW w:w="2187" w:type="dxa"/>
+            <w:vAlign w:val="center"/>
+          </w:tcPr>
+          <w:p>
+            <w:pPr>
+              <w:ind w:firstLine="0"/>
+              <w:jc w:val="center"/>
+              <w:cnfStyle w:val="000000000000" w:firstRow="0" w:lastRow="0" w:firstColumn="0" w:lastColumn="0" w:oddVBand="0" w:evenVBand="0" w:oddHBand="0" w:evenHBand="0" w:firstRowFirstColumn="0" w:firstRowLastColumn="0" w:lastRowFirstColumn="0" w:lastRowLastColumn="0"/>
+              <w:rPr>
+                <w:sz w:val="24"/>
+                <w:szCs w:val="24"/>
+              </w:rPr>
+            </w:pPr>
+            <w:r>
+              <w:rPr>
+                <w:sz w:val="24"/>
+                <w:szCs w:val="24"/>
+              </w:rPr>
+              <w:t>GET</w:t>
+            </w:r>
+          </w:p>
+        </w:tc>
+        <w:tc>
+          <w:tcPr>
+            <w:tcW w:w="2136" w:type="dxa"/>
+            <w:vAlign w:val="center"/>
+          </w:tcPr>
+          <w:p>
+            <w:pPr>
+              <w:ind w:firstLine="0"/>
+              <w:jc w:val="center"/>
+              <w:cnfStyle w:val="000000000000" w:firstRow="0" w:lastRow="0" w:firstColumn="0" w:lastColumn="0" w:oddVBand="0" w:evenVBand="0" w:oddHBand="0" w:evenHBand="0" w:firstRowFirstColumn="0" w:firstRowLastColumn="0" w:lastRowFirstColumn="0" w:lastRowLastColumn="0"/>
+              <w:rPr>
+                <w:sz w:val="24"/>
+                <w:szCs w:val="24"/>
+              </w:rPr>
+            </w:pPr>
+            <w:r>
+              <w:rPr>
+                <w:sz w:val="24"/>
+                <w:szCs w:val="24"/>
+              </w:rPr>
+              <w:t>Read the user with ID 123</w:t>
+            </w:r>
+          </w:p>
+        </w:tc>
+      </w:tr>
+      <w:tr>
+        <w:trPr>
+          <w:cnfStyle w:val="000000100000" w:firstRow="0" w:lastRow="0" w:firstColumn="0" w:lastColumn="0" w:oddVBand="0" w:evenVBand="0" w:oddHBand="1" w:evenHBand="0" w:firstRowFirstColumn="0" w:firstRowLastColumn="0" w:lastRowFirstColumn="0" w:lastRowLastColumn="0"/>
+        </w:trPr>
+        <w:tc>
+          <w:tcPr>
+            <w:cnfStyle w:val="001000000000" w:firstRow="0" w:lastRow="0" w:firstColumn="1" w:lastColumn="0" w:oddVBand="0" w:evenVBand="0" w:oddHBand="0" w:evenHBand="0" w:firstRowFirstColumn="0" w:firstRowLastColumn="0" w:lastRowFirstColumn="0" w:lastRowLastColumn="0"/>
+            <w:tcW w:w="2859" w:type="dxa"/>
+            <w:vAlign w:val="center"/>
+          </w:tcPr>
+          <w:p>
+            <w:pPr>
+              <w:ind w:firstLine="0"/>
+              <w:jc w:val="center"/>
+              <w:rPr>
+                <w:sz w:val="24"/>
+                <w:szCs w:val="24"/>
+              </w:rPr>
+            </w:pPr>
+            <w:r>
+              <w:rPr>
+                <w:sz w:val="24"/>
+                <w:szCs w:val="24"/>
+              </w:rPr>
+              <w:t>/users/456</w:t>
+            </w:r>
+          </w:p>
+        </w:tc>
+        <w:tc>
+          <w:tcPr>
+            <w:tcW w:w="2168" w:type="dxa"/>
+            <w:vAlign w:val="center"/>
+          </w:tcPr>
+          <w:p>
+            <w:pPr>
+              <w:ind w:firstLine="0"/>
+              <w:jc w:val="center"/>
+              <w:cnfStyle w:val="000000100000" w:firstRow="0" w:lastRow="0" w:firstColumn="0" w:lastColumn="0" w:oddVBand="0" w:evenVBand="0" w:oddHBand="1" w:evenHBand="0" w:firstRowFirstColumn="0" w:firstRowLastColumn="0" w:lastRowFirstColumn="0" w:lastRowLastColumn="0"/>
+              <w:rPr>
+                <w:sz w:val="24"/>
+                <w:szCs w:val="24"/>
+              </w:rPr>
+            </w:pPr>
+            <w:r>
+              <w:rPr>
+                <w:sz w:val="24"/>
+                <w:szCs w:val="24"/>
+              </w:rPr>
+              <w:t>Users</w:t>
+            </w:r>
+          </w:p>
+        </w:tc>
+        <w:tc>
+          <w:tcPr>
+            <w:tcW w:w="2187" w:type="dxa"/>
+            <w:vAlign w:val="center"/>
+          </w:tcPr>
+          <w:p>
+            <w:pPr>
+              <w:ind w:firstLine="0"/>
+              <w:jc w:val="center"/>
+              <w:cnfStyle w:val="000000100000" w:firstRow="0" w:lastRow="0" w:firstColumn="0" w:lastColumn="0" w:oddVBand="0" w:evenVBand="0" w:oddHBand="1" w:evenHBand="0" w:firstRowFirstColumn="0" w:firstRowLastColumn="0" w:lastRowFirstColumn="0" w:lastRowLastColumn="0"/>
+              <w:rPr>
+                <w:sz w:val="24"/>
+                <w:szCs w:val="24"/>
+              </w:rPr>
+            </w:pPr>
+            <w:r>
+              <w:rPr>
+                <w:sz w:val="24"/>
+                <w:szCs w:val="24"/>
+              </w:rPr>
+              <w:t>DELETE</w:t>
+            </w:r>
+          </w:p>
+        </w:tc>
+        <w:tc>
+          <w:tcPr>
+            <w:tcW w:w="2136" w:type="dxa"/>
+            <w:vAlign w:val="center"/>
+          </w:tcPr>
+          <w:p>
+            <w:pPr>
+              <w:ind w:firstLine="0"/>
+              <w:jc w:val="center"/>
+              <w:cnfStyle w:val="000000100000" w:firstRow="0" w:lastRow="0" w:firstColumn="0" w:lastColumn="0" w:oddVBand="0" w:evenVBand="0" w:oddHBand="1" w:evenHBand="0" w:firstRowFirstColumn="0" w:firstRowLastColumn="0" w:lastRowFirstColumn="0" w:lastRowLastColumn="0"/>
+              <w:rPr>
+                <w:sz w:val="24"/>
+                <w:szCs w:val="24"/>
+              </w:rPr>
+            </w:pPr>
+            <w:r>
+              <w:rPr>
+                <w:sz w:val="24"/>
+                <w:szCs w:val="24"/>
+              </w:rPr>
+              <w:t>Delete the user with ID 456</w:t>
+            </w:r>
+          </w:p>
+        </w:tc>
+      </w:tr>
+      <w:tr>
+        <w:tc>
+          <w:tcPr>
+            <w:cnfStyle w:val="001000000000" w:firstRow="0" w:lastRow="0" w:firstColumn="1" w:lastColumn="0" w:oddVBand="0" w:evenVBand="0" w:oddHBand="0" w:evenHBand="0" w:firstRowFirstColumn="0" w:firstRowLastColumn="0" w:lastRowFirstColumn="0" w:lastRowLastColumn="0"/>
+            <w:tcW w:w="2859" w:type="dxa"/>
+            <w:vAlign w:val="center"/>
+          </w:tcPr>
+          <w:p>
+            <w:pPr>
+              <w:ind w:firstLine="0"/>
+              <w:jc w:val="center"/>
+              <w:rPr>
+                <w:sz w:val="24"/>
+                <w:szCs w:val="24"/>
+              </w:rPr>
+            </w:pPr>
+            <w:r>
+              <w:rPr>
+                <w:sz w:val="24"/>
+                <w:szCs w:val="24"/>
+              </w:rPr>
+              <w:t>/users/789</w:t>
+            </w:r>
+          </w:p>
+        </w:tc>
+        <w:tc>
+          <w:tcPr>
+            <w:tcW w:w="2168" w:type="dxa"/>
+            <w:vAlign w:val="center"/>
+          </w:tcPr>
+          <w:p>
+            <w:pPr>
+              <w:ind w:firstLine="0"/>
+              <w:jc w:val="center"/>
+              <w:cnfStyle w:val="000000000000" w:firstRow="0" w:lastRow="0" w:firstColumn="0" w:lastColumn="0" w:oddVBand="0" w:evenVBand="0" w:oddHBand="0" w:evenHBand="0" w:firstRowFirstColumn="0" w:firstRowLastColumn="0" w:lastRowFirstColumn="0" w:lastRowLastColumn="0"/>
+              <w:rPr>
+                <w:sz w:val="24"/>
+                <w:szCs w:val="24"/>
+              </w:rPr>
+            </w:pPr>
+            <w:r>
+              <w:rPr>
+                <w:sz w:val="24"/>
+                <w:szCs w:val="24"/>
+              </w:rPr>
+              <w:t>Users</w:t>
+            </w:r>
+          </w:p>
+        </w:tc>
+        <w:tc>
+          <w:tcPr>
+            <w:tcW w:w="2187" w:type="dxa"/>
+            <w:vAlign w:val="center"/>
+          </w:tcPr>
+          <w:p>
+            <w:pPr>
+              <w:ind w:firstLine="0"/>
+              <w:jc w:val="center"/>
+              <w:cnfStyle w:val="000000000000" w:firstRow="0" w:lastRow="0" w:firstColumn="0" w:lastColumn="0" w:oddVBand="0" w:evenVBand="0" w:oddHBand="0" w:evenHBand="0" w:firstRowFirstColumn="0" w:firstRowLastColumn="0" w:lastRowFirstColumn="0" w:lastRowLastColumn="0"/>
+              <w:rPr>
+                <w:sz w:val="24"/>
+                <w:szCs w:val="24"/>
+              </w:rPr>
+            </w:pPr>
+            <w:r>
+              <w:rPr>
+                <w:sz w:val="24"/>
+                <w:szCs w:val="24"/>
+              </w:rPr>
+              <w:t>PUT</w:t>
+            </w:r>
+          </w:p>
+        </w:tc>
+        <w:tc>
+          <w:tcPr>
+            <w:tcW w:w="2136" w:type="dxa"/>
+            <w:vAlign w:val="center"/>
+          </w:tcPr>
+          <w:p>
+            <w:pPr>
+              <w:ind w:firstLine="0"/>
+              <w:jc w:val="center"/>
+              <w:cnfStyle w:val="000000000000" w:firstRow="0" w:lastRow="0" w:firstColumn="0" w:lastColumn="0" w:oddVBand="0" w:evenVBand="0" w:oddHBand="0" w:evenHBand="0" w:firstRowFirstColumn="0" w:firstRowLastColumn="0" w:lastRowFirstColumn="0" w:lastRowLastColumn="0"/>
+              <w:rPr>
+                <w:sz w:val="24"/>
+                <w:szCs w:val="24"/>
+              </w:rPr>
+            </w:pPr>
+            <w:r>
+              <w:rPr>
+                <w:sz w:val="24"/>
+                <w:szCs w:val="24"/>
+              </w:rPr>
+              <w:t>Update user with ID 789</w:t>
+            </w:r>
+          </w:p>
+        </w:tc>
+      </w:tr>
+      <w:tr>
+        <w:trPr>
+          <w:cnfStyle w:val="000000100000" w:firstRow="0" w:lastRow="0" w:firstColumn="0" w:lastColumn="0" w:oddVBand="0" w:evenVBand="0" w:oddHBand="1" w:evenHBand="0" w:firstRowFirstColumn="0" w:firstRowLastColumn="0" w:lastRowFirstColumn="0" w:lastRowLastColumn="0"/>
+        </w:trPr>
+        <w:tc>
+          <w:tcPr>
+            <w:cnfStyle w:val="001000000000" w:firstRow="0" w:lastRow="0" w:firstColumn="1" w:lastColumn="0" w:oddVBand="0" w:evenVBand="0" w:oddHBand="0" w:evenHBand="0" w:firstRowFirstColumn="0" w:firstRowLastColumn="0" w:lastRowFirstColumn="0" w:lastRowLastColumn="0"/>
+            <w:tcW w:w="2859" w:type="dxa"/>
+            <w:vAlign w:val="center"/>
+          </w:tcPr>
+          <w:p>
+            <w:pPr>
+              <w:ind w:firstLine="0"/>
+              <w:jc w:val="center"/>
+              <w:rPr>
+                <w:sz w:val="24"/>
+                <w:szCs w:val="24"/>
+              </w:rPr>
+            </w:pPr>
+            <w:r>
+              <w:rPr>
+                <w:sz w:val="24"/>
+                <w:szCs w:val="24"/>
+              </w:rPr>
+              <w:t>/users/</w:t>
+            </w:r>
+          </w:p>
+        </w:tc>
+        <w:tc>
+          <w:tcPr>
+            <w:tcW w:w="2168" w:type="dxa"/>
+            <w:vAlign w:val="center"/>
+          </w:tcPr>
+          <w:p>
+            <w:pPr>
+              <w:ind w:firstLine="0"/>
+              <w:jc w:val="center"/>
+              <w:cnfStyle w:val="000000100000" w:firstRow="0" w:lastRow="0" w:firstColumn="0" w:lastColumn="0" w:oddVBand="0" w:evenVBand="0" w:oddHBand="1" w:evenHBand="0" w:firstRowFirstColumn="0" w:firstRowLastColumn="0" w:lastRowFirstColumn="0" w:lastRowLastColumn="0"/>
+              <w:rPr>
+                <w:sz w:val="24"/>
+                <w:szCs w:val="24"/>
+              </w:rPr>
+            </w:pPr>
+            <w:r>
+              <w:rPr>
+                <w:sz w:val="24"/>
+                <w:szCs w:val="24"/>
+              </w:rPr>
+              <w:t>Users</w:t>
+            </w:r>
+          </w:p>
+        </w:tc>
+        <w:tc>
+          <w:tcPr>
+            <w:tcW w:w="2187" w:type="dxa"/>
+            <w:vAlign w:val="center"/>
+          </w:tcPr>
+          <w:p>
+            <w:pPr>
+              <w:ind w:firstLine="0"/>
+              <w:jc w:val="center"/>
+              <w:cnfStyle w:val="000000100000" w:firstRow="0" w:lastRow="0" w:firstColumn="0" w:lastColumn="0" w:oddVBand="0" w:evenVBand="0" w:oddHBand="1" w:evenHBand="0" w:firstRowFirstColumn="0" w:firstRowLastColumn="0" w:lastRowFirstColumn="0" w:lastRowLastColumn="0"/>
+              <w:rPr>
+                <w:sz w:val="24"/>
+                <w:szCs w:val="24"/>
+              </w:rPr>
+            </w:pPr>
+            <w:r>
+              <w:rPr>
+                <w:sz w:val="24"/>
+                <w:szCs w:val="24"/>
+              </w:rPr>
+              <w:t>POST</w:t>
+            </w:r>
+          </w:p>
+        </w:tc>
+        <w:tc>
+          <w:tcPr>
+            <w:tcW w:w="2136" w:type="dxa"/>
+            <w:vAlign w:val="center"/>
+          </w:tcPr>
+          <w:p>
+            <w:pPr>
+              <w:ind w:firstLine="0"/>
+              <w:jc w:val="center"/>
+              <w:cnfStyle w:val="000000100000" w:firstRow="0" w:lastRow="0" w:firstColumn="0" w:lastColumn="0" w:oddVBand="0" w:evenVBand="0" w:oddHBand="1" w:evenHBand="0" w:firstRowFirstColumn="0" w:firstRowLastColumn="0" w:lastRowFirstColumn="0" w:lastRowLastColumn="0"/>
+              <w:rPr>
+                <w:sz w:val="24"/>
+                <w:szCs w:val="24"/>
+              </w:rPr>
+            </w:pPr>
+            <w:r>
+              <w:rPr>
+                <w:sz w:val="24"/>
+                <w:szCs w:val="24"/>
+              </w:rPr>
+              <w:t>Create new user</w:t>
+            </w:r>
+          </w:p>
+        </w:tc>
+      </w:tr>
+    </w:tbl>
+    <w:p/>
+    <w:p/>
+    <w:p/>
+    <w:p/>
+    <w:p/>
+    <w:p>
+      <w:pPr>
+        <w:pStyle w:val="Heading2"/>
+        <w:rPr>
+          <w:sz w:val="36"/>
+          <w:szCs w:val="36"/>
+        </w:rPr>
+      </w:pPr>
+      <w:r>
+        <w:rPr>
+          <w:sz w:val="36"/>
+          <w:szCs w:val="36"/>
+        </w:rPr>
+        <w:lastRenderedPageBreak/>
+        <w:t>Entity Design</w:t>
+      </w:r>
+    </w:p>
+    <w:p>
+      <w:r>
+        <w:t>The project consists of 5 entities (User, Match, Ticket, Football Team, and Stadium). Below each of them are explained</w:t>
+      </w:r>
+      <w:r>
+        <w:t>.</w:t>
+      </w:r>
+    </w:p>
+    <w:p/>
+    <w:p>
+      <w:pPr>
+        <w:rPr>
+          <w:b/>
+          <w:bCs/>
+        </w:rPr>
+      </w:pPr>
+      <w:r>
+        <w:rPr>
+          <w:b/>
+          <w:bCs/>
+        </w:rPr>
+        <w:t>User</w:t>
+      </w:r>
+    </w:p>
+    <w:p>
+      <w:pPr>
+        <w:rPr>
+          <w:b/>
+          <w:bCs/>
+        </w:rPr>
+      </w:pPr>
+      <w:r>
+        <w:rPr>
+          <w:b/>
+          <w:bCs/>
+        </w:rPr>
+        <w:drawing>
+          <wp:inline distT="0" distB="0" distL="0" distR="0" wp14:anchorId="2C0C69AA" wp14:editId="733E6FAD">
+            <wp:extent cx="2276793" cy="2324424"/>
+            <wp:effectExtent l="0" t="0" r="9525" b="0"/>
+            <wp:docPr id="8" name="Picture 8" descr="Text&#10;&#10;Description automatically generated"/>
+            <wp:cNvGraphicFramePr>
+              <a:graphicFrameLocks xmlns:a="http://schemas.openxmlformats.org/drawingml/2006/main" noChangeAspect="1"/>
+            </wp:cNvGraphicFramePr>
+            <a:graphic xmlns:a="http://schemas.openxmlformats.org/drawingml/2006/main">
+              <a:graphicData uri="http://schemas.openxmlformats.org/drawingml/2006/picture">
+                <pic:pic xmlns:pic="http://schemas.openxmlformats.org/drawingml/2006/picture">
+                  <pic:nvPicPr>
+                    <pic:cNvPr id="8" name="Picture 8" descr="Text&#10;&#10;Description automatically generated"/>
+                    <pic:cNvPicPr/>
+                  </pic:nvPicPr>
+                  <pic:blipFill>
+                    <a:blip r:embed="rId16"/>
+                    <a:stretch>
+                      <a:fillRect/>
+                    </a:stretch>
+                  </pic:blipFill>
+                  <pic:spPr>
+                    <a:xfrm>
+                      <a:off x="0" y="0"/>
+                      <a:ext cx="2276793" cy="2324424"/>
+                    </a:xfrm>
+                    <a:prstGeom prst="rect">
+                      <a:avLst/>
+                    </a:prstGeom>
+                  </pic:spPr>
+                </pic:pic>
+              </a:graphicData>
+            </a:graphic>
+          </wp:inline>
+        </w:drawing>
+      </w:r>
+    </w:p>
+    <w:p>
+      <w:pPr>
+        <w:rPr>
+          <w:b/>
+          <w:bCs/>
+        </w:rPr>
+      </w:pPr>
+    </w:p>
+    <w:p>
+      <w:pPr>
+        <w:rPr>
+          <w:b/>
+          <w:bCs/>
+        </w:rPr>
+      </w:pPr>
+      <w:r>
+        <w:rPr>
+          <w:b/>
+          <w:bCs/>
+        </w:rPr>
+        <w:t>Match</w:t>
+      </w:r>
+    </w:p>
+    <w:p>
+      <w:pPr>
+        <w:rPr>
+          <w:b/>
+          <w:bCs/>
+        </w:rPr>
+      </w:pPr>
+      <w:r>
+        <w:rPr>
+          <w:b/>
+          <w:bCs/>
+        </w:rPr>
+        <w:drawing>
+          <wp:inline distT="0" distB="0" distL="0" distR="0" wp14:anchorId="2EE40D18" wp14:editId="7DD7185F">
+            <wp:extent cx="2638793" cy="2305372"/>
+            <wp:effectExtent l="0" t="0" r="0" b="0"/>
+            <wp:docPr id="9" name="Picture 9" descr="Text&#10;&#10;Description automatically generated"/>
+            <wp:cNvGraphicFramePr>
+              <a:graphicFrameLocks xmlns:a="http://schemas.openxmlformats.org/drawingml/2006/main" noChangeAspect="1"/>
+            </wp:cNvGraphicFramePr>
+            <a:graphic xmlns:a="http://schemas.openxmlformats.org/drawingml/2006/main">
+              <a:graphicData uri="http://schemas.openxmlformats.org/drawingml/2006/picture">
+                <pic:pic xmlns:pic="http://schemas.openxmlformats.org/drawingml/2006/picture">
+                  <pic:nvPicPr>
+                    <pic:cNvPr id="9" name="Picture 9" descr="Text&#10;&#10;Description automatically generated"/>
+                    <pic:cNvPicPr/>
+                  </pic:nvPicPr>
+                  <pic:blipFill>
+                    <a:blip r:embed="rId17"/>
+                    <a:stretch>
+                      <a:fillRect/>
+                    </a:stretch>
+                  </pic:blipFill>
+                  <pic:spPr>
+                    <a:xfrm>
+                      <a:off x="0" y="0"/>
+                      <a:ext cx="2638793" cy="2305372"/>
+                    </a:xfrm>
+                    <a:prstGeom prst="rect">
+                      <a:avLst/>
+                    </a:prstGeom>
+                  </pic:spPr>
+                </pic:pic>
+              </a:graphicData>
+            </a:graphic>
+          </wp:inline>
+        </w:drawing>
+      </w:r>
+    </w:p>
+    <w:p/>
+    <w:p/>
+    <w:p/>
+    <w:p/>
+    <w:p/>
+    <w:p>
+      <w:pPr>
+        <w:rPr>
+          <w:b/>
+          <w:bCs/>
+        </w:rPr>
+      </w:pPr>
+      <w:r>
+        <w:rPr>
+          <w:b/>
+          <w:bCs/>
+        </w:rPr>
+        <w:lastRenderedPageBreak/>
+        <w:t>Ticket</w:t>
+      </w:r>
+    </w:p>
+    <w:p>
+      <w:pPr>
+        <w:rPr>
+          <w:b/>
+          <w:bCs/>
+        </w:rPr>
+      </w:pPr>
+      <w:r>
+        <w:rPr>
+          <w:b/>
+          <w:bCs/>
+        </w:rPr>
+        <w:drawing>
+          <wp:inline distT="0" distB="0" distL="0" distR="0" wp14:anchorId="42F0CA25" wp14:editId="2A87D6CB">
+            <wp:extent cx="1790950" cy="1600423"/>
+            <wp:effectExtent l="0" t="0" r="0" b="0"/>
+            <wp:docPr id="10" name="Picture 10" descr="Text&#10;&#10;Description automatically generated"/>
+            <wp:cNvGraphicFramePr>
+              <a:graphicFrameLocks xmlns:a="http://schemas.openxmlformats.org/drawingml/2006/main" noChangeAspect="1"/>
+            </wp:cNvGraphicFramePr>
+            <a:graphic xmlns:a="http://schemas.openxmlformats.org/drawingml/2006/main">
+              <a:graphicData uri="http://schemas.openxmlformats.org/drawingml/2006/picture">
+                <pic:pic xmlns:pic="http://schemas.openxmlformats.org/drawingml/2006/picture">
+                  <pic:nvPicPr>
+                    <pic:cNvPr id="10" name="Picture 10" descr="Text&#10;&#10;Description automatically generated"/>
+                    <pic:cNvPicPr/>
+                  </pic:nvPicPr>
+                  <pic:blipFill>
+                    <a:blip r:embed="rId18"/>
+                    <a:stretch>
+                      <a:fillRect/>
+                    </a:stretch>
+                  </pic:blipFill>
+                  <pic:spPr>
+                    <a:xfrm>
+                      <a:off x="0" y="0"/>
+                      <a:ext cx="1790950" cy="1600423"/>
+                    </a:xfrm>
+                    <a:prstGeom prst="rect">
+                      <a:avLst/>
+                    </a:prstGeom>
+                  </pic:spPr>
+                </pic:pic>
+              </a:graphicData>
+            </a:graphic>
+          </wp:inline>
+        </w:drawing>
+      </w:r>
+    </w:p>
+    <w:p/>
+    <w:p>
+      <w:pPr>
+        <w:rPr>
+          <w:b/>
+          <w:bCs/>
+        </w:rPr>
+      </w:pPr>
+      <w:r>
+        <w:rPr>
+          <w:b/>
+          <w:bCs/>
+        </w:rPr>
+        <w:t>Football Team</w:t>
+      </w:r>
+    </w:p>
+    <w:p>
+      <w:pPr>
+        <w:rPr>
+          <w:b/>
+          <w:bCs/>
+        </w:rPr>
+      </w:pPr>
+      <w:r>
+        <w:rPr>
+          <w:b/>
+          <w:bCs/>
+        </w:rPr>
+        <w:drawing>
+          <wp:inline distT="0" distB="0" distL="0" distR="0" wp14:anchorId="01FF5DB6" wp14:editId="3CBAC90A">
+            <wp:extent cx="1952898" cy="1714739"/>
+            <wp:effectExtent l="0" t="0" r="9525" b="0"/>
+            <wp:docPr id="11" name="Picture 11" descr="Text&#10;&#10;Description automatically generated"/>
+            <wp:cNvGraphicFramePr>
+              <a:graphicFrameLocks xmlns:a="http://schemas.openxmlformats.org/drawingml/2006/main" noChangeAspect="1"/>
+            </wp:cNvGraphicFramePr>
+            <a:graphic xmlns:a="http://schemas.openxmlformats.org/drawingml/2006/main">
+              <a:graphicData uri="http://schemas.openxmlformats.org/drawingml/2006/picture">
+                <pic:pic xmlns:pic="http://schemas.openxmlformats.org/drawingml/2006/picture">
+                  <pic:nvPicPr>
+                    <pic:cNvPr id="11" name="Picture 11" descr="Text&#10;&#10;Description automatically generated"/>
+                    <pic:cNvPicPr/>
+                  </pic:nvPicPr>
+                  <pic:blipFill>
+                    <a:blip r:embed="rId19"/>
+                    <a:stretch>
+                      <a:fillRect/>
+                    </a:stretch>
+                  </pic:blipFill>
+                  <pic:spPr>
+                    <a:xfrm>
+                      <a:off x="0" y="0"/>
+                      <a:ext cx="1952898" cy="1714739"/>
+                    </a:xfrm>
+                    <a:prstGeom prst="rect">
+                      <a:avLst/>
+                    </a:prstGeom>
+                  </pic:spPr>
+                </pic:pic>
+              </a:graphicData>
+            </a:graphic>
+          </wp:inline>
+        </w:drawing>
+      </w:r>
+    </w:p>
+    <w:p>
+      <w:pPr>
+        <w:rPr>
+          <w:b/>
+          <w:bCs/>
+        </w:rPr>
+      </w:pPr>
+    </w:p>
+    <w:p>
+      <w:pPr>
+        <w:rPr>
+          <w:b/>
+          <w:bCs/>
+        </w:rPr>
+      </w:pPr>
+      <w:r>
+        <w:rPr>
+          <w:b/>
+          <w:bCs/>
+        </w:rPr>
+        <w:t>Stadium</w:t>
+      </w:r>
+    </w:p>
+    <w:p>
+      <w:pPr>
+        <w:rPr>
+          <w:b/>
+          <w:bCs/>
+        </w:rPr>
+      </w:pPr>
+      <w:r>
+        <w:rPr>
+          <w:b/>
+          <w:bCs/>
+        </w:rPr>
+        <w:drawing>
+          <wp:inline distT="0" distB="0" distL="0" distR="0" wp14:anchorId="69599A34" wp14:editId="2D7DA6C4">
+            <wp:extent cx="1876687" cy="1686160"/>
+            <wp:effectExtent l="0" t="0" r="9525" b="9525"/>
+            <wp:docPr id="12" name="Picture 12" descr="Text&#10;&#10;Description automatically generated"/>
+            <wp:cNvGraphicFramePr>
+              <a:graphicFrameLocks xmlns:a="http://schemas.openxmlformats.org/drawingml/2006/main" noChangeAspect="1"/>
+            </wp:cNvGraphicFramePr>
+            <a:graphic xmlns:a="http://schemas.openxmlformats.org/drawingml/2006/main">
+              <a:graphicData uri="http://schemas.openxmlformats.org/drawingml/2006/picture">
+                <pic:pic xmlns:pic="http://schemas.openxmlformats.org/drawingml/2006/picture">
+                  <pic:nvPicPr>
+                    <pic:cNvPr id="12" name="Picture 12" descr="Text&#10;&#10;Description automatically generated"/>
+                    <pic:cNvPicPr/>
+                  </pic:nvPicPr>
+                  <pic:blipFill>
+                    <a:blip r:embed="rId20"/>
+                    <a:stretch>
+                      <a:fillRect/>
+                    </a:stretch>
+                  </pic:blipFill>
+                  <pic:spPr>
+                    <a:xfrm>
+                      <a:off x="0" y="0"/>
+                      <a:ext cx="1876687" cy="1686160"/>
+                    </a:xfrm>
+                    <a:prstGeom prst="rect">
+                      <a:avLst/>
+                    </a:prstGeom>
+                  </pic:spPr>
+                </pic:pic>
+              </a:graphicData>
+            </a:graphic>
+          </wp:inline>
+        </w:drawing>
+      </w:r>
+    </w:p>
+    <w:p/>
+    <w:p/>
+    <w:p/>
+    <w:p>
+      <w:pPr>
+        <w:pStyle w:val="Heading1"/>
+        <w:jc w:val="center"/>
+        <w:rPr>
+          <w:b/>
+          <w:bCs/>
+          <w:sz w:val="48"/>
+          <w:szCs w:val="48"/>
+        </w:rPr>
+      </w:pPr>
+      <w:bookmarkStart w:id="19" w:name="_Toc120305651"/>
+      <w:r>
+        <w:rPr>
+          <w:b/>
+          <w:bCs/>
+          <w:sz w:val="48"/>
+          <w:szCs w:val="48"/>
+        </w:rPr>
+        <w:lastRenderedPageBreak/>
+        <w:t>Sonarqube</w:t>
+      </w:r>
+      <w:bookmarkEnd w:id="19"/>
+    </w:p>
+    <w:p/>
+    <w:p/>
+    <w:p>
+      <w:r>
+        <w:drawing>
+          <wp:inline distT="0" distB="0" distL="0" distR="0" wp14:anchorId="0EC6287A" wp14:editId="5C8B5571">
+            <wp:extent cx="5943600" cy="3306445"/>
+            <wp:effectExtent l="0" t="0" r="0" b="8255"/>
+            <wp:docPr id="3" name="Picture 3" descr="Graphical user interface, application&#10;&#10;Description automatically generated"/>
+            <wp:cNvGraphicFramePr>
+              <a:graphicFrameLocks xmlns:a="http://schemas.openxmlformats.org/drawingml/2006/main" noChangeAspect="1"/>
+            </wp:cNvGraphicFramePr>
+            <a:graphic xmlns:a="http://schemas.openxmlformats.org/drawingml/2006/main">
+              <a:graphicData uri="http://schemas.openxmlformats.org/drawingml/2006/picture">
+                <pic:pic xmlns:pic="http://schemas.openxmlformats.org/drawingml/2006/picture">
+                  <pic:nvPicPr>
+                    <pic:cNvPr id="3" name="Picture 3" descr="Graphical user interface, application&#10;&#10;Description automatically generated"/>
+                    <pic:cNvPicPr/>
+                  </pic:nvPicPr>
+                  <pic:blipFill>
+                    <a:blip r:embed="rId21"/>
+                    <a:stretch>
+                      <a:fillRect/>
+                    </a:stretch>
+                  </pic:blipFill>
+                  <pic:spPr>
+                    <a:xfrm>
+                      <a:off x="0" y="0"/>
+                      <a:ext cx="5943600" cy="3306445"/>
+                    </a:xfrm>
+                    <a:prstGeom prst="rect">
+                      <a:avLst/>
+                    </a:prstGeom>
+                  </pic:spPr>
+                </pic:pic>
+              </a:graphicData>
+            </a:graphic>
+          </wp:inline>
+        </w:drawing>
+      </w:r>
+    </w:p>
     <w:sectPr>
       <w:pgSz w:w="12240" w:h="15840"/>
       <w:pgMar w:top="1440" w:right="1440" w:bottom="1440" w:left="1440" w:header="708" w:footer="708" w:gutter="0"/>
@@ -3872,6 +5979,56 @@
     </w:sectPr>
   </w:body>
 </w:document>
+</file>
+
+<file path=word/endnotes.xml><?xml version="1.0" encoding="utf-8"?>
+<w:endnotes xmlns:wpc="http://schemas.microsoft.com/office/word/2010/wordprocessingCanvas" xmlns:cx="http://schemas.microsoft.com/office/drawing/2014/chartex" xmlns:cx1="http://schemas.microsoft.com/office/drawing/2015/9/8/chartex" xmlns:cx2="http://schemas.microsoft.com/office/drawing/2015/10/21/chartex" xmlns:cx3="http://schemas.microsoft.com/office/drawing/2016/5/9/chartex" xmlns:cx4="http://schemas.microsoft.com/office/drawing/2016/5/10/chartex" xmlns:cx5="http://schemas.microsoft.com/office/drawing/2016/5/11/chartex" xmlns:cx6="http://schemas.microsoft.com/office/drawing/2016/5/12/chartex" xmlns:cx7="http://schemas.microsoft.com/office/drawing/2016/5/13/chartex" xmlns:cx8="http://schemas.microsoft.com/office/drawing/2016/5/14/chartex" xmlns:mc="http://schemas.openxmlformats.org/markup-compatibility/2006" xmlns:aink="http://schemas.microsoft.com/office/drawing/2016/ink" xmlns:am3d="http://schemas.microsoft.com/office/drawing/2017/model3d" xmlns:o="urn:schemas-microsoft-com:office:office" xmlns:oel="http://schemas.microsoft.com/office/2019/extlst" xmlns:r="http://schemas.openxmlformats.org/officeDocument/2006/relationships" xmlns:m="http://schemas.openxmlformats.org/officeDocument/2006/math" xmlns:v="urn:schemas-microsoft-com:vml" xmlns:wp14="http://schemas.microsoft.com/office/word/2010/wordprocessingDrawing" xmlns:wp="http://schemas.openxmlformats.org/drawingml/2006/wordprocessingDrawing" xmlns:w10="urn:schemas-microsoft-com:office:word" xmlns:w="http://schemas.openxmlformats.org/wordprocessingml/2006/main" xmlns:w14="http://schemas.microsoft.com/office/word/2010/wordml" xmlns:w15="http://schemas.microsoft.com/office/word/2012/wordml" xmlns:w16cex="http://schemas.microsoft.com/office/word/2018/wordml/cex" xmlns:w16cid="http://schemas.microsoft.com/office/word/2016/wordml/cid" xmlns:w16="http://schemas.microsoft.com/office/word/2018/wordml" xmlns:w16sdtdh="http://schemas.microsoft.com/office/word/2020/wordml/sdtdatahash" xmlns:w16se="http://schemas.microsoft.com/office/word/2015/wordml/symex" xmlns:wpg="http://schemas.microsoft.com/office/word/2010/wordprocessingGroup" xmlns:wpi="http://schemas.microsoft.com/office/word/2010/wordprocessingInk" xmlns:wne="http://schemas.microsoft.com/office/word/2006/wordml" xmlns:wps="http://schemas.microsoft.com/office/word/2010/wordprocessingShape" mc:Ignorable="w14 w15 w16se w16cid w16 w16cex w16sdtdh wp14">
+  <w:endnote w:type="separator" w:id="-1">
+    <w:p>
+      <w:pPr>
+        <w:spacing w:after="0" w:line="240" w:lineRule="auto"/>
+      </w:pPr>
+      <w:r>
+        <w:separator/>
+      </w:r>
+    </w:p>
+  </w:endnote>
+  <w:endnote w:type="continuationSeparator" w:id="0">
+    <w:p>
+      <w:pPr>
+        <w:spacing w:after="0" w:line="240" w:lineRule="auto"/>
+      </w:pPr>
+      <w:r>
+        <w:continuationSeparator/>
+      </w:r>
+    </w:p>
+  </w:endnote>
+</w:endnotes>
+</file>
+
+<file path=word/footnotes.xml><?xml version="1.0" encoding="utf-8"?>
+<w:footnotes xmlns:wpc="http://schemas.microsoft.com/office/word/2010/wordprocessingCanvas" xmlns:cx="http://schemas.microsoft.com/office/drawing/2014/chartex" xmlns:cx1="http://schemas.microsoft.com/office/drawing/2015/9/8/chartex" xmlns:cx2="http://schemas.microsoft.com/office/drawing/2015/10/21/chartex" xmlns:cx3="http://schemas.microsoft.com/office/drawing/2016/5/9/chartex" xmlns:cx4="http://schemas.microsoft.com/office/drawing/2016/5/10/chartex" xmlns:cx5="http://schemas.microsoft.com/office/drawing/2016/5/11/chartex" xmlns:cx6="http://schemas.microsoft.com/office/drawing/2016/5/12/chartex" xmlns:cx7="http://schemas.microsoft.com/office/drawing/2016/5/13/chartex" xmlns:cx8="http://schemas.microsoft.com/office/drawing/2016/5/14/chartex" xmlns:mc="http://schemas.openxmlformats.org/markup-compatibility/2006" xmlns:aink="http://schemas.microsoft.com/office/drawing/2016/ink" xmlns:am3d="http://schemas.microsoft.com/office/drawing/2017/model3d" xmlns:o="urn:schemas-microsoft-com:office:office" xmlns:oel="http://schemas.microsoft.com/office/2019/extlst" xmlns:r="http://schemas.openxmlformats.org/officeDocument/2006/relationships" xmlns:m="http://schemas.openxmlformats.org/officeDocument/2006/math" xmlns:v="urn:schemas-microsoft-com:vml" xmlns:wp14="http://schemas.microsoft.com/office/word/2010/wordprocessingDrawing" xmlns:wp="http://schemas.openxmlformats.org/drawingml/2006/wordprocessingDrawing" xmlns:w10="urn:schemas-microsoft-com:office:word" xmlns:w="http://schemas.openxmlformats.org/wordprocessingml/2006/main" xmlns:w14="http://schemas.microsoft.com/office/word/2010/wordml" xmlns:w15="http://schemas.microsoft.com/office/word/2012/wordml" xmlns:w16cex="http://schemas.microsoft.com/office/word/2018/wordml/cex" xmlns:w16cid="http://schemas.microsoft.com/office/word/2016/wordml/cid" xmlns:w16="http://schemas.microsoft.com/office/word/2018/wordml" xmlns:w16sdtdh="http://schemas.microsoft.com/office/word/2020/wordml/sdtdatahash" xmlns:w16se="http://schemas.microsoft.com/office/word/2015/wordml/symex" xmlns:wpg="http://schemas.microsoft.com/office/word/2010/wordprocessingGroup" xmlns:wpi="http://schemas.microsoft.com/office/word/2010/wordprocessingInk" xmlns:wne="http://schemas.microsoft.com/office/word/2006/wordml" xmlns:wps="http://schemas.microsoft.com/office/word/2010/wordprocessingShape" mc:Ignorable="w14 w15 w16se w16cid w16 w16cex w16sdtdh wp14">
+  <w:footnote w:type="separator" w:id="-1">
+    <w:p>
+      <w:pPr>
+        <w:spacing w:after="0" w:line="240" w:lineRule="auto"/>
+      </w:pPr>
+      <w:r>
+        <w:separator/>
+      </w:r>
+    </w:p>
+  </w:footnote>
+  <w:footnote w:type="continuationSeparator" w:id="0">
+    <w:p>
+      <w:pPr>
+        <w:spacing w:after="0" w:line="240" w:lineRule="auto"/>
+      </w:pPr>
+      <w:r>
+        <w:continuationSeparator/>
+      </w:r>
+    </w:p>
+  </w:footnote>
+</w:footnotes>
 </file>
 
 <file path=word/numbering.xml><?xml version="1.0" encoding="utf-8"?>
@@ -4736,6 +6893,139 @@
       <w:u w:val="single"/>
     </w:rPr>
   </w:style>
+  <w:style w:type="character" w:styleId="UnresolvedMention">
+    <w:name w:val="Unresolved Mention"/>
+    <w:basedOn w:val="DefaultParagraphFont"/>
+    <w:uiPriority w:val="99"/>
+    <w:semiHidden/>
+    <w:unhideWhenUsed/>
+    <w:rsid w:val="009A0DFE"/>
+    <w:rPr>
+      <w:color w:val="605E5C"/>
+      <w:shd w:val="clear" w:color="auto" w:fill="E1DFDD"/>
+    </w:rPr>
+  </w:style>
+  <w:style w:type="table" w:styleId="GridTable4-Accent1">
+    <w:name w:val="Grid Table 4 Accent 1"/>
+    <w:basedOn w:val="TableNormal"/>
+    <w:uiPriority w:val="49"/>
+    <w:rsid w:val="00DF772A"/>
+    <w:pPr>
+      <w:spacing w:after="0" w:line="240" w:lineRule="auto"/>
+      <w:ind w:firstLine="720"/>
+    </w:pPr>
+    <w:tblPr>
+      <w:tblStyleRowBandSize w:val="1"/>
+      <w:tblStyleColBandSize w:val="1"/>
+      <w:tblBorders>
+        <w:top w:val="single" w:sz="4" w:space="0" w:color="8EAADB" w:themeColor="accent1" w:themeTint="99"/>
+        <w:left w:val="single" w:sz="4" w:space="0" w:color="8EAADB" w:themeColor="accent1" w:themeTint="99"/>
+        <w:bottom w:val="single" w:sz="4" w:space="0" w:color="8EAADB" w:themeColor="accent1" w:themeTint="99"/>
+        <w:right w:val="single" w:sz="4" w:space="0" w:color="8EAADB" w:themeColor="accent1" w:themeTint="99"/>
+        <w:insideH w:val="single" w:sz="4" w:space="0" w:color="8EAADB" w:themeColor="accent1" w:themeTint="99"/>
+        <w:insideV w:val="single" w:sz="4" w:space="0" w:color="8EAADB" w:themeColor="accent1" w:themeTint="99"/>
+      </w:tblBorders>
+    </w:tblPr>
+    <w:tblStylePr w:type="firstRow">
+      <w:rPr>
+        <w:b/>
+        <w:bCs/>
+        <w:color w:val="FFFFFF" w:themeColor="background1"/>
+      </w:rPr>
+      <w:tblPr/>
+      <w:tcPr>
+        <w:tcBorders>
+          <w:top w:val="single" w:sz="4" w:space="0" w:color="4472C4" w:themeColor="accent1"/>
+          <w:left w:val="single" w:sz="4" w:space="0" w:color="4472C4" w:themeColor="accent1"/>
+          <w:bottom w:val="single" w:sz="4" w:space="0" w:color="4472C4" w:themeColor="accent1"/>
+          <w:right w:val="single" w:sz="4" w:space="0" w:color="4472C4" w:themeColor="accent1"/>
+          <w:insideH w:val="nil"/>
+          <w:insideV w:val="nil"/>
+        </w:tcBorders>
+        <w:shd w:val="clear" w:color="auto" w:fill="4472C4" w:themeFill="accent1"/>
+      </w:tcPr>
+    </w:tblStylePr>
+    <w:tblStylePr w:type="lastRow">
+      <w:rPr>
+        <w:b/>
+        <w:bCs/>
+      </w:rPr>
+      <w:tblPr/>
+      <w:tcPr>
+        <w:tcBorders>
+          <w:top w:val="double" w:sz="4" w:space="0" w:color="4472C4" w:themeColor="accent1"/>
+        </w:tcBorders>
+      </w:tcPr>
+    </w:tblStylePr>
+    <w:tblStylePr w:type="firstCol">
+      <w:rPr>
+        <w:b/>
+        <w:bCs/>
+      </w:rPr>
+    </w:tblStylePr>
+    <w:tblStylePr w:type="lastCol">
+      <w:rPr>
+        <w:b/>
+        <w:bCs/>
+      </w:rPr>
+    </w:tblStylePr>
+    <w:tblStylePr w:type="band1Vert">
+      <w:tblPr/>
+      <w:tcPr>
+        <w:shd w:val="clear" w:color="auto" w:fill="D9E2F3" w:themeFill="accent1" w:themeFillTint="33"/>
+      </w:tcPr>
+    </w:tblStylePr>
+    <w:tblStylePr w:type="band1Horz">
+      <w:tblPr/>
+      <w:tcPr>
+        <w:shd w:val="clear" w:color="auto" w:fill="D9E2F3" w:themeFill="accent1" w:themeFillTint="33"/>
+      </w:tcPr>
+    </w:tblStylePr>
+  </w:style>
+  <w:style w:type="paragraph" w:styleId="Header">
+    <w:name w:val="header"/>
+    <w:basedOn w:val="Normal"/>
+    <w:link w:val="HeaderChar"/>
+    <w:uiPriority w:val="99"/>
+    <w:unhideWhenUsed/>
+    <w:rsid w:val="009B0150"/>
+    <w:pPr>
+      <w:tabs>
+        <w:tab w:val="center" w:pos="4680"/>
+        <w:tab w:val="right" w:pos="9360"/>
+      </w:tabs>
+      <w:spacing w:after="0" w:line="240" w:lineRule="auto"/>
+    </w:pPr>
+  </w:style>
+  <w:style w:type="character" w:customStyle="1" w:styleId="HeaderChar">
+    <w:name w:val="Header Char"/>
+    <w:basedOn w:val="DefaultParagraphFont"/>
+    <w:link w:val="Header"/>
+    <w:uiPriority w:val="99"/>
+    <w:rsid w:val="009B0150"/>
+  </w:style>
+  <w:style w:type="paragraph" w:styleId="Footer">
+    <w:name w:val="footer"/>
+    <w:basedOn w:val="Normal"/>
+    <w:link w:val="FooterChar"/>
+    <w:uiPriority w:val="99"/>
+    <w:unhideWhenUsed/>
+    <w:rsid w:val="009B0150"/>
+    <w:pPr>
+      <w:tabs>
+        <w:tab w:val="center" w:pos="4680"/>
+        <w:tab w:val="right" w:pos="9360"/>
+      </w:tabs>
+      <w:spacing w:after="0" w:line="240" w:lineRule="auto"/>
+    </w:pPr>
+  </w:style>
+  <w:style w:type="character" w:customStyle="1" w:styleId="FooterChar">
+    <w:name w:val="Footer Char"/>
+    <w:basedOn w:val="DefaultParagraphFont"/>
+    <w:link w:val="Footer"/>
+    <w:uiPriority w:val="99"/>
+    <w:rsid w:val="009B0150"/>
+  </w:style>
 </w:styles>
 </file>
 

</xml_diff>

<commit_message>
Updated Project Plan (added new User Stories), Test Plan (refactored the User Acceptance Tests) and the Design Document(added Entity description), renamed the User Story movies
</commit_message>
<xml_diff>
--- a/docs/Design Document.docx
+++ b/docs/Design Document.docx
@@ -510,6 +510,7 @@
                                         <w:szCs w:val="24"/>
                                       </w:rPr>
                                     </w:pPr>
+                                    <w:proofErr w:type="gramStart"/>
                                     <w:r>
                                       <w:rPr>
                                         <w:caps/>
@@ -519,6 +520,7 @@
                                       </w:rPr>
                                       <w:t>Mitov,Lachezar</w:t>
                                     </w:r>
+                                    <w:proofErr w:type="gramEnd"/>
                                   </w:p>
                                 </w:sdtContent>
                               </w:sdt>
@@ -3863,7 +3865,39 @@
           <w:sz w:val="28"/>
           <w:szCs w:val="28"/>
         </w:rPr>
-        <w:t>The diagram displayed below presents a class diagram for the flow of registering a user to the system. When a user wants to register a RegisterUserRequest is send by the UserController and received by the UserService. Afterwards, the service creates a user account and sends a UserResponse to the Controller.</w:t>
+        <w:t xml:space="preserve">The diagram displayed below presents a class diagram for the flow of registering a user to the system. When a user wants to register a </w:t>
+      </w:r>
+      <w:proofErr w:type="spellStart"/>
+      <w:r>
+        <w:rPr>
+          <w:sz w:val="28"/>
+          <w:szCs w:val="28"/>
+        </w:rPr>
+        <w:t>RegisterUserRequest</w:t>
+      </w:r>
+      <w:proofErr w:type="spellEnd"/>
+      <w:r>
+        <w:rPr>
+          <w:sz w:val="28"/>
+          <w:szCs w:val="28"/>
+        </w:rPr>
+        <w:t xml:space="preserve"> is send by the UserController and received by the UserService. Afterwards, the service creates a user account and sends a </w:t>
+      </w:r>
+      <w:proofErr w:type="spellStart"/>
+      <w:r>
+        <w:rPr>
+          <w:sz w:val="28"/>
+          <w:szCs w:val="28"/>
+        </w:rPr>
+        <w:t>UserResponse</w:t>
+      </w:r>
+      <w:proofErr w:type="spellEnd"/>
+      <w:r>
+        <w:rPr>
+          <w:sz w:val="28"/>
+          <w:szCs w:val="28"/>
+        </w:rPr>
+        <w:t xml:space="preserve"> to the Controller.</w:t>
       </w:r>
     </w:p>
     <w:p>
@@ -5584,6 +5618,7 @@
         <w:rPr>
           <w:b/>
           <w:bCs/>
+          <w:noProof/>
         </w:rPr>
         <w:drawing>
           <wp:inline distT="0" distB="0" distL="0" distR="0" wp14:anchorId="2C0C69AA" wp14:editId="733E6FAD">
@@ -5656,6 +5691,7 @@
         <w:rPr>
           <w:b/>
           <w:bCs/>
+          <w:noProof/>
         </w:rPr>
         <w:drawing>
           <wp:inline distT="0" distB="0" distL="0" distR="0" wp14:anchorId="2EE40D18" wp14:editId="7DD7185F">
@@ -5726,6 +5762,7 @@
         <w:rPr>
           <w:b/>
           <w:bCs/>
+          <w:noProof/>
         </w:rPr>
         <w:drawing>
           <wp:inline distT="0" distB="0" distL="0" distR="0" wp14:anchorId="42F0CA25" wp14:editId="2A87D6CB">
@@ -5791,6 +5828,7 @@
         <w:rPr>
           <w:b/>
           <w:bCs/>
+          <w:noProof/>
         </w:rPr>
         <w:drawing>
           <wp:inline distT="0" distB="0" distL="0" distR="0" wp14:anchorId="01FF5DB6" wp14:editId="3CBAC90A">
@@ -5863,6 +5901,7 @@
         <w:rPr>
           <w:b/>
           <w:bCs/>
+          <w:noProof/>
         </w:rPr>
         <w:drawing>
           <wp:inline distT="0" distB="0" distL="0" distR="0" wp14:anchorId="69599A34" wp14:editId="2D7DA6C4">
@@ -5932,6 +5971,9 @@
     <w:p/>
     <w:p>
       <w:r>
+        <w:rPr>
+          <w:noProof/>
+        </w:rPr>
         <w:drawing>
           <wp:inline distT="0" distB="0" distL="0" distR="0" wp14:anchorId="0EC6287A" wp14:editId="5C8B5571">
             <wp:extent cx="5943600" cy="3306445"/>

</xml_diff>

<commit_message>
Added notifications in frontend for better ux. Renamed some unit tests for better understanding
</commit_message>
<xml_diff>
--- a/docs/Design Document.docx
+++ b/docs/Design Document.docx
@@ -617,6 +617,7 @@
                                   <w:szCs w:val="24"/>
                                 </w:rPr>
                               </w:pPr>
+                              <w:proofErr w:type="gramStart"/>
                               <w:r>
                                 <w:rPr>
                                   <w:caps/>
@@ -626,6 +627,7 @@
                                 </w:rPr>
                                 <w:t>Mitov,Lachezar</w:t>
                               </w:r>
+                              <w:proofErr w:type="gramEnd"/>
                             </w:p>
                           </w:sdtContent>
                         </w:sdt>
@@ -3881,7 +3883,37 @@
           <w:sz w:val="28"/>
           <w:szCs w:val="28"/>
         </w:rPr>
-        <w:t xml:space="preserve"> is send by the UserController and received by the UserService. Afterwards, the service creates a user account and sends a </w:t>
+        <w:t xml:space="preserve"> is sen</w:t>
+      </w:r>
+      <w:r>
+        <w:rPr>
+          <w:sz w:val="28"/>
+          <w:szCs w:val="28"/>
+        </w:rPr>
+        <w:t>t</w:t>
+      </w:r>
+      <w:r>
+        <w:rPr>
+          <w:sz w:val="28"/>
+          <w:szCs w:val="28"/>
+        </w:rPr>
+        <w:t xml:space="preserve"> by the </w:t>
+      </w:r>
+      <w:proofErr w:type="spellStart"/>
+      <w:r>
+        <w:rPr>
+          <w:sz w:val="28"/>
+          <w:szCs w:val="28"/>
+        </w:rPr>
+        <w:t>UserController</w:t>
+      </w:r>
+      <w:proofErr w:type="spellEnd"/>
+      <w:r>
+        <w:rPr>
+          <w:sz w:val="28"/>
+          <w:szCs w:val="28"/>
+        </w:rPr>
+        <w:t xml:space="preserve"> and received by the UserService. Afterwards, the service creates a user account and sends a </w:t>
       </w:r>
       <w:proofErr w:type="spellStart"/>
       <w:r>

</xml_diff>

<commit_message>
Made new UML Diagram describing the User Registration flow, which is a pdf in the C4 Architecture folder, and added it to the Design Document.
</commit_message>
<xml_diff>
--- a/docs/Design Document.docx
+++ b/docs/Design Document.docx
@@ -510,7 +510,6 @@
                                         <w:szCs w:val="24"/>
                                       </w:rPr>
                                     </w:pPr>
-                                    <w:proofErr w:type="gramStart"/>
                                     <w:r>
                                       <w:rPr>
                                         <w:caps/>
@@ -520,7 +519,6 @@
                                       </w:rPr>
                                       <w:t>Mitov,Lachezar</w:t>
                                     </w:r>
-                                    <w:proofErr w:type="gramEnd"/>
                                   </w:p>
                                 </w:sdtContent>
                               </w:sdt>
@@ -617,7 +615,6 @@
                                   <w:szCs w:val="24"/>
                                 </w:rPr>
                               </w:pPr>
-                              <w:proofErr w:type="gramStart"/>
                               <w:r>
                                 <w:rPr>
                                   <w:caps/>
@@ -627,7 +624,6 @@
                                 </w:rPr>
                                 <w:t>Mitov,Lachezar</w:t>
                               </w:r>
-                              <w:proofErr w:type="gramEnd"/>
                             </w:p>
                           </w:sdtContent>
                         </w:sdt>
@@ -3949,15 +3945,14 @@
       </w:pPr>
       <w:r>
         <w:rPr>
-          <w:noProof/>
           <w:sz w:val="28"/>
           <w:szCs w:val="28"/>
         </w:rPr>
         <w:drawing>
-          <wp:inline distT="0" distB="0" distL="0" distR="0" wp14:anchorId="4CA00496" wp14:editId="45136B4F">
-            <wp:extent cx="5943600" cy="6177280"/>
+          <wp:inline distT="0" distB="0" distL="0" distR="0" wp14:anchorId="19B1A6F8" wp14:editId="65E74B8D">
+            <wp:extent cx="5943600" cy="5264150"/>
             <wp:effectExtent l="0" t="0" r="0" b="0"/>
-            <wp:docPr id="7" name="Picture 7" descr="Diagram&#10;&#10;Description automatically generated"/>
+            <wp:docPr id="13" name="Picture 13" descr="A picture containing table&#10;&#10;Description automatically generated"/>
             <wp:cNvGraphicFramePr>
               <a:graphicFrameLocks xmlns:a="http://schemas.openxmlformats.org/drawingml/2006/main" noChangeAspect="1"/>
             </wp:cNvGraphicFramePr>
@@ -3965,7 +3960,7 @@
               <a:graphicData uri="http://schemas.openxmlformats.org/drawingml/2006/picture">
                 <pic:pic xmlns:pic="http://schemas.openxmlformats.org/drawingml/2006/picture">
                   <pic:nvPicPr>
-                    <pic:cNvPr id="7" name="Picture 7" descr="Diagram&#10;&#10;Description automatically generated"/>
+                    <pic:cNvPr id="13" name="Picture 13" descr="A picture containing table&#10;&#10;Description automatically generated"/>
                     <pic:cNvPicPr/>
                   </pic:nvPicPr>
                   <pic:blipFill>
@@ -3977,7 +3972,7 @@
                   <pic:spPr>
                     <a:xfrm>
                       <a:off x="0" y="0"/>
-                      <a:ext cx="5943600" cy="6177280"/>
+                      <a:ext cx="5943600" cy="5264150"/>
                     </a:xfrm>
                     <a:prstGeom prst="rect">
                       <a:avLst/>
@@ -3989,6 +3984,11 @@
           </wp:inline>
         </w:drawing>
       </w:r>
+    </w:p>
+    <w:p>
+      <w:pPr>
+        <w:jc w:val="center"/>
+      </w:pPr>
     </w:p>
     <w:p>
       <w:pPr>

</xml_diff>